<commit_message>
Dokument u. App bearbeitet
</commit_message>
<xml_diff>
--- a/Abschlussdokumentation/AbschlussdokumentationRichtig.docx
+++ b/Abschlussdokumentation/AbschlussdokumentationRichtig.docx
@@ -1,6 +1,6 @@
 
 <file path=word/document.xml><?xml version="1.0" encoding="utf-8"?>
-<w:document xmlns:wpc="http://schemas.microsoft.com/office/word/2010/wordprocessingCanvas" xmlns:cx="http://schemas.microsoft.com/office/drawing/2014/chartex" xmlns:cx1="http://schemas.microsoft.com/office/drawing/2015/9/8/chartex" xmlns:cx2="http://schemas.microsoft.com/office/drawing/2015/10/21/chartex" xmlns:cx3="http://schemas.microsoft.com/office/drawing/2016/5/9/chartex" xmlns:cx4="http://schemas.microsoft.com/office/drawing/2016/5/10/chartex" xmlns:cx5="http://schemas.microsoft.com/office/drawing/2016/5/11/chartex" xmlns:cx6="http://schemas.microsoft.com/office/drawing/2016/5/12/chartex" xmlns:cx7="http://schemas.microsoft.com/office/drawing/2016/5/13/chartex" xmlns:cx8="http://schemas.microsoft.com/office/drawing/2016/5/14/chartex" xmlns:mc="http://schemas.openxmlformats.org/markup-compatibility/2006" xmlns:aink="http://schemas.microsoft.com/office/drawing/2016/ink" xmlns:am3d="http://schemas.microsoft.com/office/drawing/2017/model3d" xmlns:o="urn:schemas-microsoft-com:office:office" xmlns:oel="http://schemas.microsoft.com/office/2019/extlst" xmlns:r="http://schemas.openxmlformats.org/officeDocument/2006/relationships" xmlns:m="http://schemas.openxmlformats.org/officeDocument/2006/math" xmlns:v="urn:schemas-microsoft-com:vml" xmlns:wp14="http://schemas.microsoft.com/office/word/2010/wordprocessingDrawing" xmlns:wp="http://schemas.openxmlformats.org/drawingml/2006/wordprocessingDrawing" xmlns:w10="urn:schemas-microsoft-com:office:word" xmlns:w="http://schemas.openxmlformats.org/wordprocessingml/2006/main" xmlns:w14="http://schemas.microsoft.com/office/word/2010/wordml" xmlns:w15="http://schemas.microsoft.com/office/word/2012/wordml" xmlns:w16cex="http://schemas.microsoft.com/office/word/2018/wordml/cex" xmlns:w16cid="http://schemas.microsoft.com/office/word/2016/wordml/cid" xmlns:w16="http://schemas.microsoft.com/office/word/2018/wordml" xmlns:w16sdtdh="http://schemas.microsoft.com/office/word/2020/wordml/sdtdatahash" xmlns:w16se="http://schemas.microsoft.com/office/word/2015/wordml/symex" xmlns:wpg="http://schemas.microsoft.com/office/word/2010/wordprocessingGroup" xmlns:wpi="http://schemas.microsoft.com/office/word/2010/wordprocessingInk" xmlns:wne="http://schemas.microsoft.com/office/word/2006/wordml" xmlns:wps="http://schemas.microsoft.com/office/word/2010/wordprocessingShape" mc:Ignorable="w14 w15 w16se w16cid w16 w16cex w16sdtdh wp14">
+<w:document xmlns:wpc="http://schemas.microsoft.com/office/word/2010/wordprocessingCanvas" xmlns:cx="http://schemas.microsoft.com/office/drawing/2014/chartex" xmlns:cx1="http://schemas.microsoft.com/office/drawing/2015/9/8/chartex" xmlns:cx2="http://schemas.microsoft.com/office/drawing/2015/10/21/chartex" xmlns:cx3="http://schemas.microsoft.com/office/drawing/2016/5/9/chartex" xmlns:cx4="http://schemas.microsoft.com/office/drawing/2016/5/10/chartex" xmlns:cx5="http://schemas.microsoft.com/office/drawing/2016/5/11/chartex" xmlns:cx6="http://schemas.microsoft.com/office/drawing/2016/5/12/chartex" xmlns:cx7="http://schemas.microsoft.com/office/drawing/2016/5/13/chartex" xmlns:cx8="http://schemas.microsoft.com/office/drawing/2016/5/14/chartex" xmlns:mc="http://schemas.openxmlformats.org/markup-compatibility/2006" xmlns:aink="http://schemas.microsoft.com/office/drawing/2016/ink" xmlns:am3d="http://schemas.microsoft.com/office/drawing/2017/model3d" xmlns:o="urn:schemas-microsoft-com:office:office" xmlns:oel="http://schemas.microsoft.com/office/2019/extlst" xmlns:r="http://schemas.openxmlformats.org/officeDocument/2006/relationships" xmlns:m="http://schemas.openxmlformats.org/officeDocument/2006/math" xmlns:v="urn:schemas-microsoft-com:vml" xmlns:wp14="http://schemas.microsoft.com/office/word/2010/wordprocessingDrawing" xmlns:wp="http://schemas.openxmlformats.org/drawingml/2006/wordprocessingDrawing" xmlns:w10="urn:schemas-microsoft-com:office:word" xmlns:w="http://schemas.openxmlformats.org/wordprocessingml/2006/main" xmlns:w14="http://schemas.microsoft.com/office/word/2010/wordml" xmlns:w15="http://schemas.microsoft.com/office/word/2012/wordml" xmlns:w16cex="http://schemas.microsoft.com/office/word/2018/wordml/cex" xmlns:w16cid="http://schemas.microsoft.com/office/word/2016/wordml/cid" xmlns:w16="http://schemas.microsoft.com/office/word/2018/wordml" xmlns:w16du="http://schemas.microsoft.com/office/word/2023/wordml/word16du" xmlns:w16sdtdh="http://schemas.microsoft.com/office/word/2020/wordml/sdtdatahash" xmlns:w16se="http://schemas.microsoft.com/office/word/2015/wordml/symex" xmlns:wpg="http://schemas.microsoft.com/office/word/2010/wordprocessingGroup" xmlns:wpi="http://schemas.microsoft.com/office/word/2010/wordprocessingInk" xmlns:wne="http://schemas.microsoft.com/office/word/2006/wordml" xmlns:wps="http://schemas.microsoft.com/office/word/2010/wordprocessingShape" mc:Ignorable="w14 w15 w16se w16cid w16 w16cex w16sdtdh w16du wp14">
   <w:body>
     <w:p>
       <w:bookmarkStart w:id="0" w:name="_Toc144209080"/>
@@ -77,7 +77,7 @@
           <w:noProof/>
         </w:rPr>
         <w:drawing>
-          <wp:anchor distT="0" distB="0" distL="114300" distR="114300" simplePos="0" relativeHeight="251658240" behindDoc="1" locked="0" layoutInCell="1" allowOverlap="1" wp14:anchorId="1311E335" wp14:editId="5B3BB9E8">
+          <wp:anchor distT="0" distB="0" distL="114300" distR="114300" simplePos="0" relativeHeight="251658240" behindDoc="1" locked="0" layoutInCell="1" allowOverlap="1" wp14:anchorId="1311E335" wp14:editId="2737CCB1">
             <wp:simplePos x="0" y="0"/>
             <wp:positionH relativeFrom="margin">
               <wp:align>right</wp:align>
@@ -1021,8 +1021,6 @@
     <w:p>
       <w:pPr>
         <w:jc w:val="center"/>
-      </w:pPr>
-      <w:r>
         <w:rPr>
           <w:b/>
           <w:bCs/>
@@ -1030,8 +1028,72 @@
           <w:szCs w:val="28"/>
           <w:lang w:val="en-US"/>
         </w:rPr>
+      </w:pPr>
+    </w:p>
+    <w:p>
+      <w:pPr>
+        <w:jc w:val="center"/>
+        <w:rPr>
+          <w:b/>
+          <w:bCs/>
+          <w:sz w:val="28"/>
+          <w:szCs w:val="28"/>
+          <w:lang w:val="en-US"/>
+        </w:rPr>
+      </w:pPr>
+    </w:p>
+    <w:p>
+      <w:pPr>
+        <w:jc w:val="center"/>
+        <w:rPr>
+          <w:b/>
+          <w:bCs/>
+          <w:sz w:val="28"/>
+          <w:szCs w:val="28"/>
+          <w:lang w:val="en-US"/>
+        </w:rPr>
+      </w:pPr>
+    </w:p>
+    <w:p>
+      <w:pPr>
+        <w:jc w:val="center"/>
+        <w:rPr>
+          <w:b/>
+          <w:bCs/>
+          <w:sz w:val="28"/>
+          <w:szCs w:val="28"/>
+          <w:lang w:val="en-US"/>
+        </w:rPr>
+      </w:pPr>
+    </w:p>
+    <w:p>
+      <w:pPr>
+        <w:jc w:val="center"/>
+        <w:rPr>
+          <w:b/>
+          <w:bCs/>
+          <w:sz w:val="28"/>
+          <w:szCs w:val="28"/>
+          <w:lang w:val="en-US"/>
+        </w:rPr>
+      </w:pPr>
+    </w:p>
+    <w:p>
+      <w:pPr>
+        <w:jc w:val="center"/>
+      </w:pPr>
+      <w:proofErr w:type="spellStart"/>
+      <w:r>
+        <w:rPr>
+          <w:b/>
+          <w:bCs/>
+          <w:sz w:val="28"/>
+          <w:szCs w:val="28"/>
+          <w:lang w:val="en-US"/>
+        </w:rPr>
         <w:t>Abstrakt</w:t>
       </w:r>
+      <w:proofErr w:type="spellEnd"/>
     </w:p>
     <w:p/>
     <w:p>
@@ -5679,12 +5741,12 @@
       <w:pPr>
         <w:pStyle w:val="berschrift1"/>
       </w:pPr>
-      <w:bookmarkStart w:id="1" w:name="_Hlk162458038"/>
-      <w:bookmarkStart w:id="2" w:name="_Toc162459012"/>
+      <w:bookmarkStart w:id="1" w:name="_Toc162459012"/>
+      <w:bookmarkStart w:id="2" w:name="_Hlk162458038"/>
       <w:r>
         <w:t>Einleitung</w:t>
       </w:r>
-      <w:bookmarkEnd w:id="2"/>
+      <w:bookmarkEnd w:id="1"/>
     </w:p>
     <w:p/>
     <w:p>
@@ -6099,6 +6161,7 @@
       <w:bookmarkStart w:id="6" w:name="_Toc144209097"/>
       <w:bookmarkStart w:id="7" w:name="_Toc162459015"/>
       <w:r>
+        <w:lastRenderedPageBreak/>
         <w:t>Bashar Khalil</w:t>
       </w:r>
       <w:bookmarkEnd w:id="6"/>
@@ -6649,6 +6712,7 @@
       <w:bookmarkStart w:id="9" w:name="_Toc144209099"/>
       <w:bookmarkStart w:id="10" w:name="_Toc162459017"/>
       <w:r>
+        <w:lastRenderedPageBreak/>
         <w:t>Caroline Meusburger</w:t>
       </w:r>
       <w:bookmarkEnd w:id="9"/>
@@ -7288,7 +7352,7 @@
       <w:r>
         <w:br w:type="page"/>
       </w:r>
-      <w:bookmarkEnd w:id="1"/>
+      <w:bookmarkEnd w:id="2"/>
     </w:p>
     <w:p>
       <w:pPr>
@@ -7296,6 +7360,7 @@
       </w:pPr>
       <w:bookmarkStart w:id="13" w:name="_Toc162459019"/>
       <w:r>
+        <w:lastRenderedPageBreak/>
         <w:t>Projektüberblick</w:t>
       </w:r>
       <w:bookmarkEnd w:id="13"/>
@@ -7386,15 +7451,7 @@
       </w:r>
       <w:proofErr w:type="spellEnd"/>
       <w:r>
-        <w:t xml:space="preserve"> Open Edition entwickelt und nutzt ein nicht SAP-basiertes </w:t>
-      </w:r>
-      <w:proofErr w:type="gramStart"/>
-      <w:r>
-        <w:t>Backend</w:t>
-      </w:r>
-      <w:proofErr w:type="gramEnd"/>
-      <w:r>
-        <w:t xml:space="preserve"> zur Speicherung von Benutzerdaten, Fahrtangeboten und Bewertungen. Es ist erforderlich, dass die App auch über Offline-Funktionalität verfügt und Sicherheitsmaßnahmen implementiert werden, um die Vertraulichkeit und Integrität der Benutzerdaten zu gewährleisten.</w:t>
+        <w:t xml:space="preserve"> Open Edition entwickelt und nutzt ein nicht SAP-basiertes Backend zur Speicherung von Benutzerdaten, Fahrtangeboten und Bewertungen. Es ist erforderlich, dass die App auch über Offline-Funktionalität verfügt und Sicherheitsmaßnahmen implementiert werden, um die Vertraulichkeit und Integrität der Benutzerdaten zu gewährleisten.</w:t>
       </w:r>
     </w:p>
     <w:p>
@@ -7457,12 +7514,12 @@
       <w:pPr>
         <w:pStyle w:val="berschrift1"/>
       </w:pPr>
-      <w:bookmarkStart w:id="18" w:name="_Hlk162458069"/>
-      <w:bookmarkStart w:id="19" w:name="_Toc162459024"/>
+      <w:bookmarkStart w:id="18" w:name="_Toc162459024"/>
+      <w:bookmarkStart w:id="19" w:name="_Hlk162458069"/>
       <w:r>
         <w:t>Projektmanagement</w:t>
       </w:r>
-      <w:bookmarkEnd w:id="19"/>
+      <w:bookmarkEnd w:id="18"/>
     </w:p>
     <w:p>
       <w:pPr>
@@ -7589,6 +7646,7 @@
       <w:bookmarkStart w:id="20" w:name="_Toc144209084"/>
       <w:bookmarkStart w:id="21" w:name="_Toc162459025"/>
       <w:r>
+        <w:lastRenderedPageBreak/>
         <w:t>Projektauftrag</w:t>
       </w:r>
       <w:bookmarkEnd w:id="20"/>
@@ -8767,6 +8825,7 @@
       <w:bookmarkStart w:id="22" w:name="_Toc144209085"/>
       <w:bookmarkStart w:id="23" w:name="_Toc162459026"/>
       <w:r>
+        <w:lastRenderedPageBreak/>
         <w:t>Projekt</w:t>
       </w:r>
       <w:bookmarkEnd w:id="22"/>
@@ -9762,6 +9821,7 @@
       </w:pPr>
       <w:bookmarkStart w:id="24" w:name="_Toc162459027"/>
       <w:r>
+        <w:lastRenderedPageBreak/>
         <w:t>Beschreibung der Vorprojekt- und Nachprojektphase</w:t>
       </w:r>
       <w:bookmarkEnd w:id="24"/>
@@ -10147,6 +10207,7 @@
       <w:bookmarkStart w:id="25" w:name="_Toc144209088"/>
       <w:bookmarkStart w:id="26" w:name="_Toc162459028"/>
       <w:r>
+        <w:lastRenderedPageBreak/>
         <w:t>Projekt</w:t>
       </w:r>
       <w:bookmarkEnd w:id="25"/>
@@ -10284,6 +10345,7 @@
       </w:pPr>
       <w:bookmarkStart w:id="27" w:name="_Toc162459029"/>
       <w:r>
+        <w:lastRenderedPageBreak/>
         <w:t>Projekt</w:t>
       </w:r>
       <w:r>
@@ -10945,6 +11007,7 @@
       </w:pPr>
       <w:bookmarkStart w:id="28" w:name="_Toc162459030"/>
       <w:r>
+        <w:lastRenderedPageBreak/>
         <w:t>Projektstrukturplan</w:t>
       </w:r>
       <w:bookmarkEnd w:id="28"/>
@@ -11013,6 +11076,7 @@
                 <w:sz w:val="20"/>
                 <w:szCs w:val="18"/>
               </w:rPr>
+              <w:lastRenderedPageBreak/>
               <w:drawing>
                 <wp:inline distT="0" distB="0" distL="0" distR="0" wp14:anchorId="0CD69152" wp14:editId="0960AC24">
                   <wp:extent cx="2889885" cy="6635750"/>
@@ -11200,6 +11264,7 @@
               <w:rPr>
                 <w:noProof/>
               </w:rPr>
+              <w:lastRenderedPageBreak/>
               <w:drawing>
                 <wp:inline distT="0" distB="0" distL="0" distR="0" wp14:anchorId="043FAA73" wp14:editId="6DB02D48">
                   <wp:extent cx="2733580" cy="8705850"/>
@@ -11392,6 +11457,7 @@
         <w:rPr>
           <w:noProof/>
         </w:rPr>
+        <w:lastRenderedPageBreak/>
         <w:drawing>
           <wp:inline distT="0" distB="0" distL="0" distR="0" wp14:anchorId="5B93EDA2" wp14:editId="4FA7D855">
             <wp:extent cx="8761418" cy="5761753"/>
@@ -11478,6 +11544,7 @@
       </w:pPr>
       <w:bookmarkStart w:id="29" w:name="_Toc162459031"/>
       <w:r>
+        <w:lastRenderedPageBreak/>
         <w:t>Projektmeilensteinplan</w:t>
       </w:r>
       <w:bookmarkEnd w:id="29"/>
@@ -12669,6 +12736,7 @@
       </w:pPr>
       <w:bookmarkStart w:id="30" w:name="_Toc162459032"/>
       <w:r>
+        <w:lastRenderedPageBreak/>
         <w:t>Projektrisikoanalyse</w:t>
       </w:r>
       <w:bookmarkEnd w:id="30"/>
@@ -12748,13 +12816,8 @@
               <w:jc w:val="center"/>
             </w:pPr>
             <w:r>
-              <w:t xml:space="preserve">Sehr </w:t>
-            </w:r>
-            <w:proofErr w:type="gramStart"/>
-            <w:r>
-              <w:t>Groß</w:t>
-            </w:r>
-            <w:proofErr w:type="gramEnd"/>
+              <w:t>Sehr Groß</w:t>
+            </w:r>
           </w:p>
         </w:tc>
         <w:tc>
@@ -13643,6 +13706,7 @@
         <w:jc w:val="both"/>
       </w:pPr>
       <w:r>
+        <w:lastRenderedPageBreak/>
         <w:t>Das Thema Nachhaltigkeit ist ein weiteres wichtiges Anliegen der Getzner Textil AG. Das Unternehmen legt großen Wert auf eine nachhaltige Produktion, die Verwendung nachhaltiger Materialien und die Minimierung von Abfällen und Emissionen. Die Verpflichtung zur Nachhaltigkeit spiegelt sich nicht nur in der Produktionsmethode, sondern auch in der Unternehmenskultur und den ethischen Grundsätzen wider, die das Handeln der Getzner Textil AG leiten.</w:t>
       </w:r>
     </w:p>
@@ -13740,6 +13804,7 @@
         <w:jc w:val="both"/>
       </w:pPr>
       <w:r>
+        <w:lastRenderedPageBreak/>
         <w:t>Die Option "Fahrt anbieten" ist speziell auf die Bedürfnisse der Fahrer abgestimmt und bietet eine bemerkenswerte Flexibilität. Die Fahrer haben die Möglichkeit, die Fahrpreise und die geplante Route selbst zu bestimmen. Die Funktion ist besonders wertvoll, da sie es den Fahrern ermöglicht, ihre Reisekosten effektiv zu managen und gleichzeitig faire Preise für Mitfahrer festzusetzen. Die visuelle Kartenansicht ermöglicht es dem Fahrer, die geplante Route anschaulich darzustellen und potenzielle Mitfahrer mit detaillierten Informationen zu versorgen. Es ist jedoch wichtig zu beachten, dass BlaBlaCar derzeit keine Funktion für die Planung von Zwischenstopps anbietet. Dies könnte in zukünftigen Versionen der Plattform möglicherweise überdacht werden, um die Flexibilität weiter zu erhöhen.</w:t>
       </w:r>
     </w:p>
@@ -13825,7 +13890,11 @@
       </w:r>
       <w:proofErr w:type="spellEnd"/>
       <w:r>
-        <w:t xml:space="preserve"> ermöglicht es Nutzern, Fahrgemeinschaften einfach und effizient zu organisieren. Dieses System zielt nicht nur darauf ab, den Verkehr zu reduzieren und die Umweltbelastung zu verringern, sondern fördert auch die soziale Interaktion zwischen Menschen, die ähnliche Routen zurücklegen.</w:t>
+        <w:t xml:space="preserve"> ermöglicht es Nutzern, Fahrgemeinschaften einfach und effizient zu organisieren. Dieses System zielt nicht nur darauf </w:t>
+      </w:r>
+      <w:r>
+        <w:lastRenderedPageBreak/>
+        <w:t>ab, den Verkehr zu reduzieren und die Umweltbelastung zu verringern, sondern fördert auch die soziale Interaktion zwischen Menschen, die ähnliche Routen zurücklegen.</w:t>
       </w:r>
     </w:p>
     <w:p>
@@ -13911,7 +13980,7 @@
         <w:t xml:space="preserve"> eine wertvolle Ressource, die es den Menschen ermöglicht, ihre Reisegewohnheiten zum Besseren zu verändern.</w:t>
       </w:r>
     </w:p>
-    <w:bookmarkEnd w:id="18"/>
+    <w:bookmarkEnd w:id="19"/>
     <w:p>
       <w:pPr>
         <w:spacing w:line="360" w:lineRule="auto"/>
@@ -13937,6 +14006,7 @@
       </w:pPr>
       <w:bookmarkStart w:id="38" w:name="_Toc162459039"/>
       <w:r>
+        <w:lastRenderedPageBreak/>
         <w:t xml:space="preserve">Verwendete </w:t>
       </w:r>
       <w:r>
@@ -13947,6 +14017,18 @@
         <w:t xml:space="preserve"> </w:t>
       </w:r>
     </w:p>
+    <w:p/>
+    <w:p>
+      <w:r>
+        <w:t xml:space="preserve">Im Rahmen unserer Diplomarbeit haben wir Neptune DXP Open Edition für die Anwendungsentwicklung genutzt, </w:t>
+      </w:r>
+      <w:proofErr w:type="spellStart"/>
+      <w:r>
+        <w:t>Vi</w:t>
+      </w:r>
+      <w:proofErr w:type="spellEnd"/>
+    </w:p>
+    <w:p/>
     <w:p/>
     <w:p>
       <w:pPr>
@@ -14019,13 +14101,13 @@
           <w:noProof/>
         </w:rPr>
         <w:drawing>
-          <wp:anchor distT="0" distB="0" distL="114300" distR="114300" simplePos="0" relativeHeight="251770880" behindDoc="0" locked="0" layoutInCell="1" allowOverlap="1" wp14:anchorId="593B031E" wp14:editId="42E20745">
+          <wp:anchor distT="0" distB="0" distL="114300" distR="114300" simplePos="0" relativeHeight="251770880" behindDoc="0" locked="0" layoutInCell="1" allowOverlap="1" wp14:anchorId="593B031E" wp14:editId="4A83A766">
             <wp:simplePos x="0" y="0"/>
             <wp:positionH relativeFrom="margin">
-              <wp:posOffset>2905760</wp:posOffset>
+              <wp:posOffset>3214518</wp:posOffset>
             </wp:positionH>
             <wp:positionV relativeFrom="margin">
-              <wp:posOffset>1898650</wp:posOffset>
+              <wp:posOffset>2290536</wp:posOffset>
             </wp:positionV>
             <wp:extent cx="2042160" cy="2042160"/>
             <wp:effectExtent l="0" t="0" r="0" b="0"/>
@@ -14084,18 +14166,24 @@
         <w:spacing w:line="360" w:lineRule="auto"/>
         <w:jc w:val="both"/>
       </w:pPr>
+    </w:p>
+    <w:p>
+      <w:pPr>
+        <w:spacing w:line="360" w:lineRule="auto"/>
+        <w:jc w:val="both"/>
+      </w:pPr>
       <w:r>
         <w:rPr>
           <w:noProof/>
         </w:rPr>
         <w:drawing>
-          <wp:anchor distT="0" distB="0" distL="114300" distR="114300" simplePos="0" relativeHeight="251768832" behindDoc="0" locked="0" layoutInCell="1" allowOverlap="1" wp14:anchorId="64F40170" wp14:editId="1E2B9DB7">
+          <wp:anchor distT="0" distB="0" distL="114300" distR="114300" simplePos="0" relativeHeight="251768832" behindDoc="0" locked="0" layoutInCell="1" allowOverlap="1" wp14:anchorId="64F40170" wp14:editId="485A2E0E">
             <wp:simplePos x="0" y="0"/>
             <wp:positionH relativeFrom="margin">
-              <wp:posOffset>407035</wp:posOffset>
+              <wp:posOffset>537664</wp:posOffset>
             </wp:positionH>
             <wp:positionV relativeFrom="margin">
-              <wp:posOffset>2227580</wp:posOffset>
+              <wp:posOffset>3070728</wp:posOffset>
             </wp:positionV>
             <wp:extent cx="1496060" cy="1496060"/>
             <wp:effectExtent l="0" t="0" r="0" b="0"/>
@@ -14151,12 +14239,6 @@
           </wp:anchor>
         </w:drawing>
       </w:r>
-    </w:p>
-    <w:p>
-      <w:pPr>
-        <w:spacing w:line="360" w:lineRule="auto"/>
-        <w:jc w:val="both"/>
-      </w:pPr>
     </w:p>
     <w:p>
       <w:pPr>
@@ -14479,13 +14561,13 @@
           <w14:ligatures w14:val="standardContextual"/>
         </w:rPr>
         <w:drawing>
-          <wp:anchor distT="0" distB="0" distL="114300" distR="114300" simplePos="0" relativeHeight="251761664" behindDoc="0" locked="0" layoutInCell="1" allowOverlap="1" wp14:anchorId="1DAC5EB8" wp14:editId="261DD9C8">
+          <wp:anchor distT="0" distB="0" distL="114300" distR="114300" simplePos="0" relativeHeight="251761664" behindDoc="0" locked="0" layoutInCell="1" allowOverlap="1" wp14:anchorId="1DAC5EB8" wp14:editId="63383F7E">
             <wp:simplePos x="0" y="0"/>
             <wp:positionH relativeFrom="margin">
-              <wp:align>left</wp:align>
+              <wp:posOffset>-58106</wp:posOffset>
             </wp:positionH>
             <wp:positionV relativeFrom="margin">
-              <wp:posOffset>5530487</wp:posOffset>
+              <wp:posOffset>6146882</wp:posOffset>
             </wp:positionV>
             <wp:extent cx="5759450" cy="2805430"/>
             <wp:effectExtent l="0" t="0" r="0" b="0"/>
@@ -14549,13 +14631,24 @@
       </w:r>
       <w:proofErr w:type="spellEnd"/>
       <w:r>
-        <w:t xml:space="preserve"> und der App Designer, zusätzlich gibt es noch weitere Tools für Benutzerverwaltung, Workflows, Authentifizierung und vieles mehr.</w:t>
+        <w:t xml:space="preserve"> und der App </w:t>
+      </w:r>
+      <w:r>
+        <w:lastRenderedPageBreak/>
+        <w:t>Designer, zusätzlich gibt es noch weitere Tools für Benutzerverwaltung, Workflows, Authentifizierung und vieles mehr.</w:t>
       </w:r>
     </w:p>
     <w:p>
       <w:pPr>
         <w:spacing w:line="360" w:lineRule="auto"/>
         <w:jc w:val="both"/>
+        <w:sectPr>
+          <w:footerReference w:type="default" r:id="rId27"/>
+          <w:pgSz w:w="11906" w:h="16838"/>
+          <w:pgMar w:top="1417" w:right="1417" w:bottom="1134" w:left="1417" w:header="708" w:footer="708" w:gutter="0"/>
+          <w:cols w:space="708"/>
+          <w:docGrid w:linePitch="360"/>
+        </w:sectPr>
       </w:pPr>
       <w:r>
         <w:rPr>
@@ -14696,19 +14789,37 @@
         <w:spacing w:line="360" w:lineRule="auto"/>
         <w:jc w:val="both"/>
       </w:pPr>
+      <w:r>
+        <w:t>Wir nutzten den App-</w:t>
+      </w:r>
+      <w:proofErr w:type="spellStart"/>
+      <w:r>
+        <w:t>Builder</w:t>
+      </w:r>
+      <w:proofErr w:type="spellEnd"/>
+      <w:r>
+        <w:t>, um ein Mockup zu erstellen, das dann in den App-Designer exportiert wurde. Dort erfolgten Anpassungen und die Implementierung verschiedener Funktionalitäten. Mithilfe der Table-Definition wurden die Tabellen festgelegt, in denen die Daten gespeichert werden sollten. Durch den Table-</w:t>
+      </w:r>
+      <w:proofErr w:type="spellStart"/>
+      <w:r>
+        <w:t>Broswer</w:t>
+      </w:r>
+      <w:proofErr w:type="spellEnd"/>
+      <w:r>
+        <w:t xml:space="preserve"> konnten wir Daten zu Testzwecken hinzufügen und bestehende Daten einsehen. Der API-Designer ermöglicht es uns, die APIs mit den spezifischen Operationen zu definieren.</w:t>
+      </w:r>
     </w:p>
     <w:p>
       <w:pPr>
         <w:spacing w:line="360" w:lineRule="auto"/>
         <w:jc w:val="both"/>
-        <w:sectPr>
-          <w:footerReference w:type="default" r:id="rId27"/>
-          <w:pgSz w:w="11906" w:h="16838"/>
-          <w:pgMar w:top="1417" w:right="1417" w:bottom="1134" w:left="1417" w:header="708" w:footer="708" w:gutter="0"/>
-          <w:cols w:space="708"/>
-          <w:docGrid w:linePitch="360"/>
-        </w:sectPr>
-      </w:pPr>
+      </w:pPr>
+      <w:r>
+        <w:t>In den folgenden Unterpunkten werden wir die von uns verwendeten Tools ausführlicher erläutern</w:t>
+      </w:r>
+      <w:r>
+        <w:t>.</w:t>
+      </w:r>
     </w:p>
     <w:p>
       <w:pPr>
@@ -14718,11 +14829,32 @@
     </w:p>
     <w:p>
       <w:pPr>
+        <w:pStyle w:val="berschrift4"/>
+      </w:pPr>
+      <w:r>
+        <w:t xml:space="preserve">App </w:t>
+      </w:r>
+      <w:proofErr w:type="spellStart"/>
+      <w:r>
+        <w:t>Builder</w:t>
+      </w:r>
+      <w:proofErr w:type="spellEnd"/>
+    </w:p>
+    <w:p>
+      <w:pPr>
+        <w:rPr>
+          <w:lang w:eastAsia="en-US"/>
+        </w:rPr>
+      </w:pPr>
+    </w:p>
+    <w:p>
+      <w:pPr>
         <w:spacing w:line="360" w:lineRule="auto"/>
         <w:jc w:val="both"/>
       </w:pPr>
-      <w:r>
-        <w:t>Wir nutzten den App-</w:t>
+      <w:bookmarkStart w:id="41" w:name="_Hlk162458081"/>
+      <w:r>
+        <w:t xml:space="preserve">Der App </w:t>
       </w:r>
       <w:proofErr w:type="spellStart"/>
       <w:r>
@@ -14730,15 +14862,7 @@
       </w:r>
       <w:proofErr w:type="spellEnd"/>
       <w:r>
-        <w:t>, um ein Mockup zu erstellen, das dann in den App-Designer exportiert wurde. Dort erfolgten Anpassungen und die Implementierung verschiedener Funktionalitäten. Mithilfe der Table-Definition wurden die Tabellen festgelegt, in denen die Daten gespeichert werden sollten. Durch den Table-</w:t>
-      </w:r>
-      <w:proofErr w:type="spellStart"/>
-      <w:r>
-        <w:t>Broswer</w:t>
-      </w:r>
-      <w:proofErr w:type="spellEnd"/>
-      <w:r>
-        <w:t xml:space="preserve"> konnten wir Daten zu Testzwecken hinzufügen und bestehende Daten einsehen. Der API-Designer ermöglicht es uns, die APIs mit den spezifischen Operationen zu definieren.</w:t>
+        <w:t xml:space="preserve"> bietet eine umfassende Lösung für die Entwicklung von Anwendungen, die sowohl durch ihre technische Raffinesse als auch durch ihre Benutzerzentrierung und intuitive Bedienbarkeit überzeugen kann. Dieses Tool hat sich als unverzichtbar erwiesen, insbesondere im Rahmen unserer Diplomarbeit, in der die schnelle Umsetzung von Konzepten zu interaktiven Prototypen von zentraler Bedeutung war.</w:t>
       </w:r>
     </w:p>
     <w:p>
@@ -14747,10 +14871,23 @@
         <w:jc w:val="both"/>
       </w:pPr>
       <w:r>
-        <w:t>In den folgenden Unterpunkten werden wir die von uns verwendeten Tools ausführlicher erläutern</w:t>
-      </w:r>
-      <w:r>
-        <w:t>.</w:t>
+        <w:t xml:space="preserve">Der App </w:t>
+      </w:r>
+      <w:proofErr w:type="spellStart"/>
+      <w:r>
+        <w:t>Builder</w:t>
+      </w:r>
+      <w:proofErr w:type="spellEnd"/>
+      <w:r>
+        <w:t xml:space="preserve"> ermöglichte es uns, unsere theoretischen Überlegungen und Konzepte in greifbare, interaktive Prototypen umzusetzen. Die Fähigkeit, schnell Prototypen zu erstellen und iterativ zu verbessern, war für unseren Erfolg unerlässlich. Durch die regelmäßige Rückmeldung von Betreuern und Testnutzern konnten wir unsere Anwendung entsprechend anpassen und verfeinern. Die intuitive Drag-and-Drop-Funktionalität des App </w:t>
+      </w:r>
+      <w:proofErr w:type="spellStart"/>
+      <w:r>
+        <w:t>Builders</w:t>
+      </w:r>
+      <w:proofErr w:type="spellEnd"/>
+      <w:r>
+        <w:t xml:space="preserve"> reduzierte den Zeitaufwand und die Komplexität, die normalerweise mit der Entwicklung von Anwendungen verbunden ist, erheblich.</w:t>
       </w:r>
     </w:p>
     <w:p>
@@ -14758,43 +14895,53 @@
         <w:spacing w:line="360" w:lineRule="auto"/>
         <w:jc w:val="both"/>
       </w:pPr>
-    </w:p>
-    <w:p>
-      <w:pPr>
-        <w:pStyle w:val="berschrift4"/>
-      </w:pPr>
-      <w:r>
-        <w:t xml:space="preserve">App </w:t>
+      <w:r>
+        <w:t xml:space="preserve">Die Unterstützung des App </w:t>
       </w:r>
       <w:proofErr w:type="spellStart"/>
       <w:r>
-        <w:t>Builder</w:t>
+        <w:t>Builders</w:t>
       </w:r>
       <w:proofErr w:type="spellEnd"/>
-    </w:p>
-    <w:p>
-      <w:pPr>
-        <w:rPr>
-          <w:lang w:eastAsia="en-US"/>
-        </w:rPr>
-      </w:pPr>
+      <w:r>
+        <w:t xml:space="preserve"> für die Zusammenarbeit in unseren Fusion Teams war besonders wertvoll. Unsere Zusammenarbeit ermöglichte es uns, sowohl technische als auch geschäftliche Perspektiven in unser Projekt einzubringen, was zu einer umfassenderen und marktgerechteren Anwendung führte. Die nahtlose Integration von Design </w:t>
+      </w:r>
+      <w:proofErr w:type="spellStart"/>
+      <w:r>
+        <w:t>Thinking</w:t>
+      </w:r>
+      <w:proofErr w:type="spellEnd"/>
+      <w:r>
+        <w:t>-Prinzipien in den Entwicklungsprozess ermöglichte es uns, stets die Bedürfnisse und Erwartungen der Endnutzer im Blick zu behalten und eine Benutzererfahrung zu schaffen, die nicht nur funktional, sondern auch intuitiv und ansprechend ist.</w:t>
+      </w:r>
     </w:p>
     <w:p>
       <w:pPr>
         <w:spacing w:line="360" w:lineRule="auto"/>
         <w:jc w:val="both"/>
       </w:pPr>
-      <w:bookmarkStart w:id="41" w:name="_Hlk162458081"/>
-      <w:r>
-        <w:t xml:space="preserve">Der App </w:t>
+      <w:r>
+        <w:t xml:space="preserve">Die </w:t>
       </w:r>
       <w:proofErr w:type="spellStart"/>
       <w:r>
-        <w:t>Builder</w:t>
+        <w:t>No</w:t>
       </w:r>
       <w:proofErr w:type="spellEnd"/>
       <w:r>
-        <w:t xml:space="preserve"> bietet eine umfassende Lösung für die Entwicklung von Anwendungen, die sowohl durch ihre technische Raffinesse als auch durch ihre Benutzerzentrierung und intuitive Bedienbarkeit überzeugen kann. Dieses Tool hat sich als unverzichtbar erwiesen, insbesondere im Rahmen unserer Diplomarbeit, in der die schnelle Umsetzung von Konzepten zu interaktiven Prototypen von zentraler Bedeutung war.</w:t>
+        <w:t xml:space="preserve">-Code-Plattform des App </w:t>
+      </w:r>
+      <w:proofErr w:type="spellStart"/>
+      <w:r>
+        <w:t>Builders</w:t>
+      </w:r>
+      <w:proofErr w:type="spellEnd"/>
+      <w:r>
+        <w:t xml:space="preserve"> erwies sich als besonders nützlich für Teammitglieder, die keine umfangreichen Programmierkenntnisse besitzen. Die einfache Erlernbarkeit und die unterstützenden Gamification-Elemente und KI-Funktionen ermöglichten es allen Teammitgliedern, aktiv am Entwicklungsprozess teilzunehmen und wertvolle Beiträge </w:t>
+      </w:r>
+      <w:r>
+        <w:lastRenderedPageBreak/>
+        <w:t>zu leisten. Die inklusive Arbeitsweise hat unseren Teamgeist gestärkt und trug maßgeblich zum innovativen Charakter unseres Diplomprojekts bei.</w:t>
       </w:r>
     </w:p>
     <w:p>
@@ -14803,128 +14950,59 @@
         <w:jc w:val="both"/>
       </w:pPr>
       <w:r>
-        <w:t xml:space="preserve">Der App </w:t>
+        <w:t xml:space="preserve">Die Verwendung des App </w:t>
       </w:r>
       <w:proofErr w:type="spellStart"/>
       <w:r>
+        <w:t>Builders</w:t>
+      </w:r>
+      <w:proofErr w:type="spellEnd"/>
+      <w:r>
+        <w:t xml:space="preserve"> in unserer Diplomarbeit hat uns nicht nur die Möglichkeit gegeben, ein hochwertiges Produkt zu entwickeln, sondern hat unsere Fähigkeiten in der Anwendungsentwicklung deutlich erweitert. Durch die praktische Erfahrung haben wir gelernt, wie wichtig eine nutzerzentrierte Entwicklungsmethodik ist und wie technologische Werkzeuge effektiv eingesetzt werden können, um komplexe Probleme zu lösen. Der App </w:t>
+      </w:r>
+      <w:proofErr w:type="spellStart"/>
+      <w:r>
         <w:t>Builder</w:t>
       </w:r>
       <w:proofErr w:type="spellEnd"/>
       <w:r>
-        <w:t xml:space="preserve"> ermöglichte es uns, unsere theoretischen Überlegungen und Konzepte in greifbare, interaktive Prototypen umzusetzen. Die Fähigkeit, schnell Prototypen zu erstellen und iterativ zu verbessern, war für unseren Erfolg unerlässlich. Durch die regelmäßige Rückmeldung von Betreuern und Testnutzern konnten wir unsere Anwendung entsprechend anpassen und verfeinern. Die intuitive Drag-and-Drop-Funktionalität des App </w:t>
+        <w:t xml:space="preserve"> hat einen wesentlichen Beitrag zur erfolgreichen Realisierung unserer Diplomarbeit geleistet und uns wertvolle Einblicke in die moderne Anwendungsentwicklung gegeben.</w:t>
+      </w:r>
+    </w:p>
+    <w:bookmarkEnd w:id="41"/>
+    <w:p>
+      <w:pPr>
+        <w:pStyle w:val="berschrift4"/>
+      </w:pPr>
+      <w:r>
+        <w:t xml:space="preserve">App </w:t>
       </w:r>
       <w:proofErr w:type="spellStart"/>
       <w:r>
-        <w:t>Builders</w:t>
+        <w:t>Desginer</w:t>
       </w:r>
       <w:proofErr w:type="spellEnd"/>
-      <w:r>
-        <w:t xml:space="preserve"> reduzierte den Zeitaufwand und die Komplexität, die normalerweise mit der Entwicklung von Anwendungen verbunden ist, erheblich.</w:t>
-      </w:r>
-    </w:p>
+    </w:p>
+    <w:p/>
     <w:p>
       <w:pPr>
         <w:spacing w:line="360" w:lineRule="auto"/>
         <w:jc w:val="both"/>
       </w:pPr>
       <w:r>
-        <w:t xml:space="preserve">Die Unterstützung des App </w:t>
-      </w:r>
-      <w:proofErr w:type="spellStart"/>
-      <w:r>
-        <w:t>Builders</w:t>
-      </w:r>
-      <w:proofErr w:type="spellEnd"/>
-      <w:r>
-        <w:t xml:space="preserve"> für die Zusammenarbeit in unseren Fusion Teams war besonders wertvoll. Unsere Zusammenarbeit ermöglichte es uns, sowohl technische als auch geschäftliche Perspektiven in unser Projekt einzubringen, was zu einer umfassenderen und marktgerechteren Anwendung führte. Die nahtlose Integration von Design </w:t>
-      </w:r>
-      <w:proofErr w:type="spellStart"/>
-      <w:r>
-        <w:t>Thinking</w:t>
-      </w:r>
-      <w:proofErr w:type="spellEnd"/>
-      <w:r>
-        <w:t>-Prinzipien in den Entwicklungsprozess ermöglichte es uns, stets die Bedürfnisse und Erwartungen der Endnutzer im Blick zu behalten und eine Benutzererfahrung zu schaffen, die nicht nur funktional, sondern auch intuitiv und ansprechend ist.</w:t>
-      </w:r>
-    </w:p>
-    <w:p>
-      <w:pPr>
-        <w:spacing w:line="360" w:lineRule="auto"/>
-        <w:jc w:val="both"/>
-      </w:pPr>
-      <w:r>
-        <w:t xml:space="preserve">Die </w:t>
-      </w:r>
-      <w:proofErr w:type="spellStart"/>
-      <w:r>
-        <w:t>No</w:t>
-      </w:r>
-      <w:proofErr w:type="spellEnd"/>
-      <w:r>
-        <w:t xml:space="preserve">-Code-Plattform des App </w:t>
-      </w:r>
-      <w:proofErr w:type="spellStart"/>
-      <w:r>
-        <w:t>Builders</w:t>
-      </w:r>
-      <w:proofErr w:type="spellEnd"/>
-      <w:r>
-        <w:t xml:space="preserve"> erwies sich als besonders nützlich für Teammitglieder, die keine umfangreichen Programmierkenntnisse besitzen. Die einfache Erlernbarkeit und die unterstützenden Gamification-Elemente und KI-Funktionen ermöglichten es allen Teammitgliedern, aktiv am Entwicklungsprozess teilzunehmen und wertvolle Beiträge zu leisten. Die inklusive Arbeitsweise hat unseren Teamgeist gestärkt und trug maßgeblich zum innovativen Charakter unseres Diplomprojekts bei.</w:t>
-      </w:r>
-    </w:p>
-    <w:p>
-      <w:pPr>
-        <w:spacing w:line="360" w:lineRule="auto"/>
-        <w:jc w:val="both"/>
-      </w:pPr>
-      <w:r>
-        <w:t xml:space="preserve">Die Verwendung des App </w:t>
-      </w:r>
-      <w:proofErr w:type="spellStart"/>
-      <w:r>
-        <w:t>Builders</w:t>
-      </w:r>
-      <w:proofErr w:type="spellEnd"/>
-      <w:r>
-        <w:t xml:space="preserve"> in unserer Diplomarbeit hat uns nicht nur die Möglichkeit gegeben, ein hochwertiges Produkt zu entwickeln, sondern hat unsere Fähigkeiten in der Anwendungsentwicklung deutlich erweitert. Durch die praktische Erfahrung haben wir gelernt, wie wichtig eine nutzerzentrierte Entwicklungsmethodik ist und wie technologische Werkzeuge effektiv eingesetzt werden können, um komplexe Probleme zu lösen. Der App </w:t>
-      </w:r>
-      <w:proofErr w:type="spellStart"/>
-      <w:r>
-        <w:t>Builder</w:t>
-      </w:r>
-      <w:proofErr w:type="spellEnd"/>
-      <w:r>
-        <w:t xml:space="preserve"> hat einen wesentlichen Beitrag zur erfolgreichen Realisierung unserer Diplomarbeit geleistet und uns wertvolle Einblicke in die moderne Anwendungsentwicklung gegeben.</w:t>
-      </w:r>
-    </w:p>
-    <w:bookmarkEnd w:id="41"/>
-    <w:p>
-      <w:pPr>
-        <w:pStyle w:val="berschrift4"/>
-      </w:pPr>
-      <w:r>
-        <w:t xml:space="preserve">App </w:t>
-      </w:r>
-      <w:proofErr w:type="spellStart"/>
-      <w:r>
-        <w:t>Desginer</w:t>
-      </w:r>
-      <w:proofErr w:type="spellEnd"/>
-    </w:p>
-    <w:p/>
-    <w:p>
-      <w:pPr>
-        <w:spacing w:line="360" w:lineRule="auto"/>
-        <w:jc w:val="both"/>
-      </w:pPr>
-      <w:r>
         <w:t xml:space="preserve">Der App Designer ist eine </w:t>
       </w:r>
       <w:r>
         <w:t>integrierte</w:t>
       </w:r>
       <w:r>
-        <w:t xml:space="preserve"> Entwicklungsumgebung für Low-Code-App-Entwicklung. Er ermöglicht </w:t>
+        <w:t xml:space="preserve"> Entwicklungsumgebung für Low-Code-App-Entwicklung. Er ermöglicht</w:t>
+      </w:r>
+      <w:r>
+        <w:t>e</w:t>
+      </w:r>
+      <w:r>
+        <w:t xml:space="preserve"> </w:t>
       </w:r>
       <w:r>
         <w:t>uns</w:t>
@@ -15080,60 +15158,6 @@
         <w:t>4: App-Designer: Hauptseite</w:t>
       </w:r>
     </w:p>
-    <w:p>
-      <w:pPr>
-        <w:spacing w:line="360" w:lineRule="auto"/>
-        <w:jc w:val="both"/>
-      </w:pPr>
-    </w:p>
-    <w:p>
-      <w:pPr>
-        <w:spacing w:line="360" w:lineRule="auto"/>
-        <w:jc w:val="both"/>
-      </w:pPr>
-    </w:p>
-    <w:p>
-      <w:pPr>
-        <w:spacing w:line="360" w:lineRule="auto"/>
-        <w:jc w:val="both"/>
-      </w:pPr>
-    </w:p>
-    <w:p>
-      <w:pPr>
-        <w:spacing w:line="360" w:lineRule="auto"/>
-        <w:jc w:val="both"/>
-      </w:pPr>
-    </w:p>
-    <w:p>
-      <w:pPr>
-        <w:spacing w:line="360" w:lineRule="auto"/>
-        <w:jc w:val="both"/>
-      </w:pPr>
-    </w:p>
-    <w:p>
-      <w:pPr>
-        <w:spacing w:line="360" w:lineRule="auto"/>
-        <w:jc w:val="both"/>
-      </w:pPr>
-    </w:p>
-    <w:p>
-      <w:pPr>
-        <w:spacing w:line="360" w:lineRule="auto"/>
-        <w:jc w:val="both"/>
-      </w:pPr>
-    </w:p>
-    <w:p>
-      <w:pPr>
-        <w:spacing w:line="360" w:lineRule="auto"/>
-        <w:jc w:val="both"/>
-      </w:pPr>
-    </w:p>
-    <w:p>
-      <w:pPr>
-        <w:spacing w:line="360" w:lineRule="auto"/>
-        <w:jc w:val="both"/>
-      </w:pPr>
-    </w:p>
     <w:p/>
     <w:p/>
     <w:p/>
@@ -15142,6 +15166,7 @@
         <w:pStyle w:val="berschrift4"/>
       </w:pPr>
       <w:r>
+        <w:lastRenderedPageBreak/>
         <w:t xml:space="preserve">Table </w:t>
       </w:r>
       <w:r>
@@ -15164,7 +15189,13 @@
         <w:t xml:space="preserve"> Table Definition </w:t>
       </w:r>
       <w:r>
-        <w:t>könnten wir die</w:t>
+        <w:t>k</w:t>
+      </w:r>
+      <w:r>
+        <w:t>o</w:t>
+      </w:r>
+      <w:r>
+        <w:t>nnten wir die</w:t>
       </w:r>
       <w:r>
         <w:t xml:space="preserve"> Datenbanktabellen erstell</w:t>
@@ -15177,12 +15208,6 @@
       </w:r>
       <w:r>
         <w:t>n</w:t>
-      </w:r>
-      <w:r>
-        <w:t xml:space="preserve"> we</w:t>
-      </w:r>
-      <w:r>
-        <w:t>rden</w:t>
       </w:r>
       <w:r>
         <w:t>. Eine Tab</w:t>
@@ -15218,7 +15243,13 @@
         <w:t>elle</w:t>
       </w:r>
       <w:r>
-        <w:t xml:space="preserve"> hinzuzufügen und anzuzeigen.</w:t>
+        <w:t xml:space="preserve"> hinzuzufügen </w:t>
+      </w:r>
+      <w:r>
+        <w:t>oder</w:t>
+      </w:r>
+      <w:r>
+        <w:t xml:space="preserve"> anzuzeigen.</w:t>
       </w:r>
     </w:p>
     <w:p>
@@ -15233,7 +15264,25 @@
         <w:t>e</w:t>
       </w:r>
       <w:r>
-        <w:t>llen. Beim Erstellen einer Tabelle in einer Datenbank könnten Tabellen über Fremdschlüssel verknüpft werden, um Datenbeziehungen sicherzustellen.</w:t>
+        <w:t>llen. Beim Erstellen einer Tabelle in einer Datenbank k</w:t>
+      </w:r>
+      <w:r>
+        <w:t>o</w:t>
+      </w:r>
+      <w:r>
+        <w:t xml:space="preserve">nnten </w:t>
+      </w:r>
+      <w:r>
+        <w:t xml:space="preserve">wir die </w:t>
+      </w:r>
+      <w:r>
+        <w:t>Tabellen über Fremdschlüssel verknüp</w:t>
+      </w:r>
+      <w:r>
+        <w:t>fen</w:t>
+      </w:r>
+      <w:r>
+        <w:t>, um Datenbeziehungen sicherzustellen.</w:t>
       </w:r>
     </w:p>
     <w:p>
@@ -15309,66 +15358,68 @@
       </w:r>
       <w:r>
         <w:noBreakHyphen/>
-        <w:t>5: Table Definition - Hauptseite</w:t>
-      </w:r>
-    </w:p>
+        <w:t xml:space="preserve">5: Table Definition </w:t>
+      </w:r>
+      <w:r>
+        <w:t>–</w:t>
+      </w:r>
+      <w:r>
+        <w:t xml:space="preserve"> Hauptseite</w:t>
+      </w:r>
+    </w:p>
+    <w:p/>
+    <w:p>
+      <w:pPr>
+        <w:pStyle w:val="berschrift4"/>
+      </w:pPr>
+      <w:r>
+        <w:t xml:space="preserve">Table </w:t>
+      </w:r>
+      <w:r>
+        <w:t>Bro</w:t>
+      </w:r>
+      <w:r>
+        <w:t>ws</w:t>
+      </w:r>
+      <w:r>
+        <w:t>er</w:t>
+      </w:r>
+    </w:p>
+    <w:p/>
     <w:p>
       <w:pPr>
         <w:spacing w:line="360" w:lineRule="auto"/>
         <w:jc w:val="both"/>
       </w:pPr>
-    </w:p>
-    <w:p/>
-    <w:p>
-      <w:pPr>
-        <w:pStyle w:val="berschrift4"/>
-        <w:numPr>
-          <w:ilvl w:val="0"/>
-          <w:numId w:val="0"/>
-        </w:numPr>
-        <w:ind w:left="864"/>
-      </w:pPr>
-    </w:p>
-    <w:p/>
-    <w:p/>
-    <w:p/>
-    <w:p/>
-    <w:p/>
-    <w:p/>
-    <w:p/>
-    <w:p/>
-    <w:p/>
-    <w:p/>
-    <w:p/>
-    <w:p/>
-    <w:p>
-      <w:pPr>
-        <w:pStyle w:val="berschrift4"/>
-      </w:pPr>
-      <w:r>
-        <w:t xml:space="preserve">Table </w:t>
-      </w:r>
-      <w:r>
-        <w:t>Bro</w:t>
-      </w:r>
-      <w:r>
-        <w:t>ws</w:t>
-      </w:r>
-      <w:r>
-        <w:t>er</w:t>
-      </w:r>
-    </w:p>
-    <w:p/>
-    <w:p>
-      <w:pPr>
-        <w:spacing w:line="360" w:lineRule="auto"/>
-        <w:jc w:val="both"/>
-      </w:pPr>
       <w:r>
         <w:t>Mit dem Table-Browser</w:t>
       </w:r>
       <w:r>
-        <w:t xml:space="preserve"> können Datenbanktabellen angezeigt und gepflegt werden. Datenbanktabellen können geöffnet werden, um Datensätze anzuzeigen, hinzuzufügen, bearbeiten oder löschen. In der Datenbank können die Anzahl der Datensätze und Spalten ausgewählt werden, um Suchabfragen durchführen.</w:t>
+        <w:t xml:space="preserve"> k</w:t>
+      </w:r>
+      <w:r>
+        <w:t>o</w:t>
+      </w:r>
+      <w:r>
+        <w:t>nn</w:t>
+      </w:r>
+      <w:r>
+        <w:t>ten wir</w:t>
+      </w:r>
+      <w:r>
+        <w:t xml:space="preserve"> </w:t>
+      </w:r>
+      <w:r>
+        <w:t xml:space="preserve">die </w:t>
+      </w:r>
+      <w:r>
+        <w:t>Datenbanktabellen an</w:t>
+      </w:r>
+      <w:r>
+        <w:t>zeigen und pflegen</w:t>
+      </w:r>
+      <w:r>
+        <w:t>. Datenbanktabellen können geöffnet werden, um Datensätze anzuzeigen, hinzuzufügen, bearbeiten oder löschen. In der Datenbank können die Anzahl der Datensätze und Spalten ausgewählt werden, um Suchabfragen durchführen.</w:t>
       </w:r>
     </w:p>
     <w:p>
@@ -15451,11 +15502,9 @@
       <w:r>
         <w:t xml:space="preserve">: Table Browser: Operationen (Add, Import, Export </w:t>
       </w:r>
-      <w:proofErr w:type="gramStart"/>
       <w:r>
         <w:t>etc..</w:t>
       </w:r>
-      <w:proofErr w:type="gramEnd"/>
       <w:r>
         <w:t>)</w:t>
       </w:r>
@@ -15480,6 +15529,9 @@
         <w:t>Der API-Designer ermöglicht</w:t>
       </w:r>
       <w:r>
+        <w:t>e</w:t>
+      </w:r>
+      <w:r>
         <w:t xml:space="preserve"> un</w:t>
       </w:r>
       <w:r>
@@ -15509,12 +15561,6 @@
       <w:r>
         <w:t>zu aktualisieren.</w:t>
       </w:r>
-    </w:p>
-    <w:p>
-      <w:pPr>
-        <w:spacing w:line="360" w:lineRule="auto"/>
-        <w:jc w:val="both"/>
-      </w:pPr>
     </w:p>
     <w:p/>
     <w:p>
@@ -15527,7 +15573,7 @@
           <w14:ligatures w14:val="standardContextual"/>
         </w:rPr>
         <w:drawing>
-          <wp:inline distT="0" distB="0" distL="0" distR="0" wp14:anchorId="58C67FDA" wp14:editId="254A56EE">
+          <wp:inline distT="0" distB="0" distL="0" distR="0" wp14:anchorId="58C67FDA" wp14:editId="2DFA95F4">
             <wp:extent cx="5760720" cy="2948305"/>
             <wp:effectExtent l="0" t="0" r="0" b="4445"/>
             <wp:docPr id="1348890711" name="Grafik 1" descr="Ein Bild, das Text, Screenshot, Zahl, Software enthält.&#10;&#10;Automatisch generierte Beschreibung"/>
@@ -15621,13 +15667,6 @@
       </w:r>
     </w:p>
     <w:p/>
-    <w:p/>
-    <w:p/>
-    <w:p/>
-    <w:p/>
-    <w:p/>
-    <w:p/>
-    <w:p/>
     <w:p>
       <w:pPr>
         <w:pStyle w:val="berschrift3"/>
@@ -15667,10 +15706,7 @@
       </w:r>
       <w:proofErr w:type="spellEnd"/>
       <w:r>
-        <w:t xml:space="preserve"> ist eine umfassende Software-Suite für Modellierung, die für die Erstellung verschiedener Arten von Diagrammen und Modellen in der Softwareentwicklung und Systemanalyse verwendet wird. Es bietet eine Vielzahl von Funktionen und Werkzeugen, die es den Benutzern ermöglichen, komplexe Systeme visuell darzustellen, zu analysieren und zu dokumentieren.</w:t>
-      </w:r>
-      <w:r>
-        <w:t xml:space="preserve"> Die Sitemap wurde mithilfe von Visual </w:t>
+        <w:t xml:space="preserve"> ist eine äußerst vielseitige Software-Suite für Modellierung, die in verschiedenen Bereichen wie Softwareentwicklung und Systemanalyse eingesetzt wird. In unserer Diplomarbeit haben wir Visual </w:t>
       </w:r>
       <w:proofErr w:type="spellStart"/>
       <w:r>
@@ -15678,22 +15714,49 @@
       </w:r>
       <w:proofErr w:type="spellEnd"/>
       <w:r>
-        <w:t xml:space="preserve"> entwickelt, um den Fluss der App zu planen.</w:t>
-      </w:r>
-    </w:p>
-    <w:p>
-      <w:r>
-        <w:rPr>
-          <w:noProof/>
-        </w:rPr>
+        <w:t xml:space="preserve"> genutzt, um die Sitemap für unsere App zu entwickeln. Die Sitemap dient</w:t>
+      </w:r>
+      <w:r>
+        <w:t>e</w:t>
+      </w:r>
+      <w:r>
+        <w:t xml:space="preserve"> dazu, den Fluss unserer Anwendung zu planen und die verschiedenen Seiten oder Funktionen visuell darzustellen.</w:t>
+      </w:r>
+    </w:p>
+    <w:p>
+      <w:pPr>
+        <w:spacing w:line="360" w:lineRule="auto"/>
+        <w:jc w:val="both"/>
+      </w:pPr>
+      <w:r>
+        <w:t xml:space="preserve">Durch die Verwendung von Visual </w:t>
+      </w:r>
+      <w:proofErr w:type="spellStart"/>
+      <w:r>
+        <w:t>Paradigm</w:t>
+      </w:r>
+      <w:proofErr w:type="spellEnd"/>
+      <w:r>
+        <w:t xml:space="preserve"> konnten wir </w:t>
+      </w:r>
+      <w:r>
+        <w:t>unsere App</w:t>
+      </w:r>
+      <w:r>
+        <w:t xml:space="preserve"> auf eine leicht verständliche Weise darstellen und analysieren. </w:t>
+      </w:r>
+    </w:p>
+    <w:p/>
+    <w:p>
+      <w:r>
         <w:drawing>
-          <wp:anchor distT="0" distB="0" distL="114300" distR="114300" simplePos="0" relativeHeight="251746304" behindDoc="0" locked="0" layoutInCell="1" allowOverlap="1" wp14:anchorId="47BD5A42" wp14:editId="087FAEC9">
+          <wp:anchor distT="0" distB="0" distL="114300" distR="114300" simplePos="0" relativeHeight="251746304" behindDoc="0" locked="0" layoutInCell="1" allowOverlap="1" wp14:anchorId="47BD5A42" wp14:editId="5EFA5305">
             <wp:simplePos x="0" y="0"/>
             <wp:positionH relativeFrom="margin">
-              <wp:posOffset>243515</wp:posOffset>
+              <wp:align>center</wp:align>
             </wp:positionH>
             <wp:positionV relativeFrom="margin">
-              <wp:posOffset>2267585</wp:posOffset>
+              <wp:posOffset>7089025</wp:posOffset>
             </wp:positionV>
             <wp:extent cx="1261110" cy="1261110"/>
             <wp:effectExtent l="0" t="0" r="0" b="0"/>
@@ -15756,7 +15819,6 @@
     <w:p/>
     <w:p/>
     <w:p/>
-    <w:p/>
     <w:p>
       <w:r>
         <w:rPr>
@@ -15765,13 +15827,13 @@
         <mc:AlternateContent>
           <mc:Choice Requires="wps">
             <w:drawing>
-              <wp:anchor distT="0" distB="0" distL="114300" distR="114300" simplePos="0" relativeHeight="251750400" behindDoc="0" locked="0" layoutInCell="1" allowOverlap="1" wp14:anchorId="501BE3EF" wp14:editId="048165A7">
+              <wp:anchor distT="0" distB="0" distL="114300" distR="114300" simplePos="0" relativeHeight="251750400" behindDoc="0" locked="0" layoutInCell="1" allowOverlap="1" wp14:anchorId="501BE3EF" wp14:editId="66854B85">
                 <wp:simplePos x="0" y="0"/>
                 <wp:positionH relativeFrom="margin">
-                  <wp:align>left</wp:align>
+                  <wp:align>center</wp:align>
                 </wp:positionH>
                 <wp:positionV relativeFrom="paragraph">
-                  <wp:posOffset>15240</wp:posOffset>
+                  <wp:posOffset>5715</wp:posOffset>
                 </wp:positionV>
                 <wp:extent cx="1924050" cy="635"/>
                 <wp:effectExtent l="0" t="0" r="0" b="8255"/>
@@ -15882,7 +15944,7 @@
           </mc:Choice>
           <mc:Fallback>
             <w:pict>
-              <v:shape w14:anchorId="501BE3EF" id="_x0000_s1029" type="#_x0000_t202" style="position:absolute;margin-left:0;margin-top:1.2pt;width:151.5pt;height:.05pt;z-index:251750400;visibility:visible;mso-wrap-style:square;mso-width-percent:0;mso-wrap-distance-left:9pt;mso-wrap-distance-top:0;mso-wrap-distance-right:9pt;mso-wrap-distance-bottom:0;mso-position-horizontal:left;mso-position-horizontal-relative:margin;mso-position-vertical:absolute;mso-position-vertical-relative:text;mso-width-percent:0;mso-width-relative:margin;v-text-anchor:top" o:gfxdata="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" stroked="f">
+              <v:shape w14:anchorId="501BE3EF" id="_x0000_s1029" type="#_x0000_t202" style="position:absolute;margin-left:0;margin-top:.45pt;width:151.5pt;height:.05pt;z-index:251750400;visibility:visible;mso-wrap-style:square;mso-width-percent:0;mso-wrap-distance-left:9pt;mso-wrap-distance-top:0;mso-wrap-distance-right:9pt;mso-wrap-distance-bottom:0;mso-position-horizontal:center;mso-position-horizontal-relative:margin;mso-position-vertical:absolute;mso-position-vertical-relative:text;mso-width-percent:0;mso-width-relative:margin;v-text-anchor:top" o:gfxdata="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" stroked="f">
                 <v:textbox style="mso-fit-shape-to-text:t" inset="0,0,0,0">
                   <w:txbxContent>
                     <w:p>
@@ -15960,7 +16022,6 @@
     </w:p>
     <w:p/>
     <w:p/>
-    <w:p/>
     <w:p>
       <w:pPr>
         <w:pStyle w:val="berschrift3"/>
@@ -15968,6 +16029,7 @@
       <w:bookmarkStart w:id="45" w:name="_Toc162459042"/>
       <w:proofErr w:type="spellStart"/>
       <w:r>
+        <w:lastRenderedPageBreak/>
         <w:t>Github</w:t>
       </w:r>
       <w:proofErr w:type="spellEnd"/>
@@ -15994,48 +16056,141 @@
         <w:jc w:val="both"/>
       </w:pPr>
       <w:r>
-        <w:t xml:space="preserve">GitHub Desktop bietet eine grafische Benutzeroberfläche (GUI) für Interaktionen mit GitHub, was bedeutet, dass die meisten </w:t>
-      </w:r>
-      <w:proofErr w:type="spellStart"/>
-      <w:r>
-        <w:t>Git</w:t>
-      </w:r>
-      <w:proofErr w:type="spellEnd"/>
-      <w:r>
-        <w:t xml:space="preserve">-Befehle direkt über die Desktop-Anwendung ausgeführt werden können, anstatt die Befehlszeile oder einen Webbrowser zu verwenden. Dies ermöglicht es, Aufgaben wie das Pushen, Pullen und Klonen von </w:t>
-      </w:r>
-      <w:proofErr w:type="spellStart"/>
-      <w:r>
-        <w:t>Remoterepositorys</w:t>
-      </w:r>
-      <w:proofErr w:type="spellEnd"/>
-      <w:r>
-        <w:t xml:space="preserve"> sowie das Zuordnen von </w:t>
-      </w:r>
-      <w:proofErr w:type="spellStart"/>
-      <w:r>
-        <w:t>Commits</w:t>
-      </w:r>
-      <w:proofErr w:type="spellEnd"/>
-      <w:r>
-        <w:t xml:space="preserve"> und das Erstellen von Pull </w:t>
-      </w:r>
-      <w:proofErr w:type="spellStart"/>
-      <w:r>
-        <w:t>Requests</w:t>
-      </w:r>
-      <w:proofErr w:type="spellEnd"/>
-      <w:r>
-        <w:t xml:space="preserve"> auf visuelle Weise durchzuführen. Mit GitHub Desktop wird eine benutzerfreundliche Oberfläche erhalten, die eine einfache und intuitive Möglichkeit bietet, mit </w:t>
-      </w:r>
-      <w:proofErr w:type="spellStart"/>
-      <w:r>
-        <w:t>Git</w:t>
-      </w:r>
-      <w:proofErr w:type="spellEnd"/>
-      <w:r>
-        <w:t xml:space="preserve"> und GitHub zu arbeiten.</w:t>
-      </w:r>
+        <w:t xml:space="preserve">GitHub ist eine unverzichtbare Plattform für die Zusammenarbeit und Versionskontrolle in der heutigen Softwareentwicklung. In unserer Diplomarbeit haben wir GitHub als zentrales Werkzeug für die Verwaltung unseres </w:t>
+      </w:r>
+      <w:r>
+        <w:t>Projektes</w:t>
+      </w:r>
+      <w:r>
+        <w:t xml:space="preserve"> genutzt.</w:t>
+      </w:r>
+      <w:r>
+        <w:t xml:space="preserve"> </w:t>
+      </w:r>
+      <w:r>
+        <w:br/>
+      </w:r>
+      <w:r>
+        <w:t>Da der Cod</w:t>
+      </w:r>
+      <w:r>
+        <w:t>ierung des Projektes</w:t>
+      </w:r>
+      <w:r>
+        <w:t xml:space="preserve"> auf Neptune und nicht separat in Visual Studio oder ähnlichen Tools entwickelt wurde, konnten wir die Codierung nicht auf GitHub verwalten. Dennoch war die Plattform von unschätzbarem Wert für die Verwaltung der Dokumente und Ressourcen im Zusammenhang mit unserer Diplomarbeit.</w:t>
+      </w:r>
+    </w:p>
+    <w:p>
+      <w:pPr>
+        <w:spacing w:line="360" w:lineRule="auto"/>
+        <w:jc w:val="both"/>
+      </w:pPr>
+      <w:r>
+        <w:t>Darüber hinaus diente GitHub als Plattform für die Zusammenarbeit mit anderen Teammitglieder</w:t>
+      </w:r>
+      <w:r>
+        <w:t>n</w:t>
+      </w:r>
+      <w:r>
+        <w:t xml:space="preserve">. Wir konnten </w:t>
+      </w:r>
+      <w:r>
+        <w:t xml:space="preserve">von unserem Betreuer </w:t>
+      </w:r>
+      <w:r>
+        <w:t>Feedback erhalten, Probleme diskutieren und gemeinsam Lösungen erarbeiten, um unser Projekt voranzutreiben. Die Transparenz und Offenheit, die GitHub bietet, förderte einen konstruktiven Austausch und trug dazu bei, dass unsere Diplomarbeit ein gemeinschaftliches Unterfangen wurde.</w:t>
+      </w:r>
+    </w:p>
+    <w:p>
+      <w:pPr>
+        <w:spacing w:line="360" w:lineRule="auto"/>
+        <w:jc w:val="both"/>
+      </w:pPr>
+      <w:r>
+        <w:rPr>
+          <w:noProof/>
+        </w:rPr>
+        <w:drawing>
+          <wp:anchor distT="0" distB="0" distL="114300" distR="114300" simplePos="0" relativeHeight="251748352" behindDoc="0" locked="0" layoutInCell="1" allowOverlap="1" wp14:anchorId="39BAF2D1" wp14:editId="2904C04F">
+            <wp:simplePos x="0" y="0"/>
+            <wp:positionH relativeFrom="margin">
+              <wp:posOffset>2113280</wp:posOffset>
+            </wp:positionH>
+            <wp:positionV relativeFrom="margin">
+              <wp:posOffset>3554095</wp:posOffset>
+            </wp:positionV>
+            <wp:extent cx="1424305" cy="1424305"/>
+            <wp:effectExtent l="0" t="0" r="0" b="0"/>
+            <wp:wrapSquare wrapText="bothSides"/>
+            <wp:docPr id="1561375810" name="Grafik 4" descr="GitHub Desktop | macOS Icon Gallery"/>
+            <wp:cNvGraphicFramePr>
+              <a:graphicFrameLocks xmlns:a="http://schemas.openxmlformats.org/drawingml/2006/main" noChangeAspect="1"/>
+            </wp:cNvGraphicFramePr>
+            <a:graphic xmlns:a="http://schemas.openxmlformats.org/drawingml/2006/main">
+              <a:graphicData uri="http://schemas.openxmlformats.org/drawingml/2006/picture">
+                <pic:pic xmlns:pic="http://schemas.openxmlformats.org/drawingml/2006/picture">
+                  <pic:nvPicPr>
+                    <pic:cNvPr id="0" name="Picture 11" descr="GitHub Desktop | macOS Icon Gallery"/>
+                    <pic:cNvPicPr>
+                      <a:picLocks noChangeAspect="1" noChangeArrowheads="1"/>
+                    </pic:cNvPicPr>
+                  </pic:nvPicPr>
+                  <pic:blipFill>
+                    <a:blip r:embed="rId33" cstate="print">
+                      <a:extLst>
+                        <a:ext uri="{28A0092B-C50C-407E-A947-70E740481C1C}">
+                          <a14:useLocalDpi xmlns:a14="http://schemas.microsoft.com/office/drawing/2010/main" val="0"/>
+                        </a:ext>
+                      </a:extLst>
+                    </a:blip>
+                    <a:srcRect/>
+                    <a:stretch>
+                      <a:fillRect/>
+                    </a:stretch>
+                  </pic:blipFill>
+                  <pic:spPr bwMode="auto">
+                    <a:xfrm>
+                      <a:off x="0" y="0"/>
+                      <a:ext cx="1424305" cy="1424305"/>
+                    </a:xfrm>
+                    <a:prstGeom prst="rect">
+                      <a:avLst/>
+                    </a:prstGeom>
+                    <a:noFill/>
+                    <a:ln>
+                      <a:noFill/>
+                    </a:ln>
+                  </pic:spPr>
+                </pic:pic>
+              </a:graphicData>
+            </a:graphic>
+          </wp:anchor>
+        </w:drawing>
+      </w:r>
+    </w:p>
+    <w:p>
+      <w:pPr>
+        <w:spacing w:line="360" w:lineRule="auto"/>
+        <w:jc w:val="both"/>
+      </w:pPr>
+    </w:p>
+    <w:p>
+      <w:pPr>
+        <w:spacing w:line="360" w:lineRule="auto"/>
+        <w:jc w:val="both"/>
+      </w:pPr>
+    </w:p>
+    <w:p>
+      <w:pPr>
+        <w:spacing w:line="360" w:lineRule="auto"/>
+        <w:jc w:val="both"/>
+      </w:pPr>
+    </w:p>
+    <w:p>
+      <w:pPr>
+        <w:spacing w:line="360" w:lineRule="auto"/>
+        <w:jc w:val="both"/>
+      </w:pPr>
     </w:p>
     <w:p>
       <w:pPr>
@@ -16055,16 +16210,16 @@
         <mc:AlternateContent>
           <mc:Choice Requires="wps">
             <w:drawing>
-              <wp:anchor distT="0" distB="0" distL="114300" distR="114300" simplePos="0" relativeHeight="251758592" behindDoc="0" locked="0" layoutInCell="1" allowOverlap="1" wp14:anchorId="00E7E006" wp14:editId="259C0212">
+              <wp:anchor distT="0" distB="0" distL="114300" distR="114300" simplePos="0" relativeHeight="251758592" behindDoc="0" locked="0" layoutInCell="1" allowOverlap="1" wp14:anchorId="00E7E006" wp14:editId="5A9B1E28">
                 <wp:simplePos x="0" y="0"/>
-                <wp:positionH relativeFrom="column">
-                  <wp:posOffset>445135</wp:posOffset>
+                <wp:positionH relativeFrom="margin">
+                  <wp:posOffset>2125345</wp:posOffset>
                 </wp:positionH>
                 <wp:positionV relativeFrom="paragraph">
-                  <wp:posOffset>1496695</wp:posOffset>
+                  <wp:posOffset>13961</wp:posOffset>
                 </wp:positionV>
                 <wp:extent cx="1424305" cy="635"/>
-                <wp:effectExtent l="0" t="0" r="0" b="0"/>
+                <wp:effectExtent l="0" t="0" r="4445" b="8255"/>
                 <wp:wrapSquare wrapText="bothSides"/>
                 <wp:docPr id="1216078567" name="Textfeld 1"/>
                 <wp:cNvGraphicFramePr/>
@@ -16157,7 +16312,7 @@
           </mc:Choice>
           <mc:Fallback>
             <w:pict>
-              <v:shape w14:anchorId="00E7E006" id="_x0000_s1030" type="#_x0000_t202" style="position:absolute;left:0;text-align:left;margin-left:35.05pt;margin-top:117.85pt;width:112.15pt;height:.05pt;z-index:251758592;visibility:visible;mso-wrap-style:square;mso-wrap-distance-left:9pt;mso-wrap-distance-top:0;mso-wrap-distance-right:9pt;mso-wrap-distance-bottom:0;mso-position-horizontal:absolute;mso-position-horizontal-relative:text;mso-position-vertical:absolute;mso-position-vertical-relative:text;v-text-anchor:top" o:gfxdata="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" stroked="f">
+              <v:shape w14:anchorId="00E7E006" id="_x0000_s1030" type="#_x0000_t202" style="position:absolute;left:0;text-align:left;margin-left:167.35pt;margin-top:1.1pt;width:112.15pt;height:.05pt;z-index:251758592;visibility:visible;mso-wrap-style:square;mso-wrap-distance-left:9pt;mso-wrap-distance-top:0;mso-wrap-distance-right:9pt;mso-wrap-distance-bottom:0;mso-position-horizontal:absolute;mso-position-horizontal-relative:margin;mso-position-vertical:absolute;mso-position-vertical-relative:text;v-text-anchor:top" o:gfxdata="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" stroked="f">
                 <v:textbox style="mso-fit-shape-to-text:t" inset="0,0,0,0">
                   <w:txbxContent>
                     <w:p>
@@ -16214,185 +16369,18 @@
                     </w:p>
                   </w:txbxContent>
                 </v:textbox>
-                <w10:wrap type="square"/>
+                <w10:wrap type="square" anchorx="margin"/>
               </v:shape>
             </w:pict>
           </mc:Fallback>
         </mc:AlternateContent>
       </w:r>
-      <w:r>
-        <w:rPr>
-          <w:noProof/>
-        </w:rPr>
-        <w:drawing>
-          <wp:anchor distT="0" distB="0" distL="114300" distR="114300" simplePos="0" relativeHeight="251748352" behindDoc="0" locked="0" layoutInCell="1" allowOverlap="1" wp14:anchorId="39BAF2D1" wp14:editId="2752FA5F">
-            <wp:simplePos x="0" y="0"/>
-            <wp:positionH relativeFrom="margin">
-              <wp:posOffset>445292</wp:posOffset>
-            </wp:positionH>
-            <wp:positionV relativeFrom="margin">
-              <wp:posOffset>6216106</wp:posOffset>
-            </wp:positionV>
-            <wp:extent cx="1424305" cy="1424305"/>
-            <wp:effectExtent l="0" t="0" r="0" b="0"/>
-            <wp:wrapSquare wrapText="bothSides"/>
-            <wp:docPr id="1561375810" name="Grafik 4" descr="GitHub Desktop | macOS Icon Gallery"/>
-            <wp:cNvGraphicFramePr>
-              <a:graphicFrameLocks xmlns:a="http://schemas.openxmlformats.org/drawingml/2006/main" noChangeAspect="1"/>
-            </wp:cNvGraphicFramePr>
-            <a:graphic xmlns:a="http://schemas.openxmlformats.org/drawingml/2006/main">
-              <a:graphicData uri="http://schemas.openxmlformats.org/drawingml/2006/picture">
-                <pic:pic xmlns:pic="http://schemas.openxmlformats.org/drawingml/2006/picture">
-                  <pic:nvPicPr>
-                    <pic:cNvPr id="0" name="Picture 11" descr="GitHub Desktop | macOS Icon Gallery"/>
-                    <pic:cNvPicPr>
-                      <a:picLocks noChangeAspect="1" noChangeArrowheads="1"/>
-                    </pic:cNvPicPr>
-                  </pic:nvPicPr>
-                  <pic:blipFill>
-                    <a:blip r:embed="rId33" cstate="print">
-                      <a:extLst>
-                        <a:ext uri="{28A0092B-C50C-407E-A947-70E740481C1C}">
-                          <a14:useLocalDpi xmlns:a14="http://schemas.microsoft.com/office/drawing/2010/main" val="0"/>
-                        </a:ext>
-                      </a:extLst>
-                    </a:blip>
-                    <a:srcRect/>
-                    <a:stretch>
-                      <a:fillRect/>
-                    </a:stretch>
-                  </pic:blipFill>
-                  <pic:spPr bwMode="auto">
-                    <a:xfrm>
-                      <a:off x="0" y="0"/>
-                      <a:ext cx="1424305" cy="1424305"/>
-                    </a:xfrm>
-                    <a:prstGeom prst="rect">
-                      <a:avLst/>
-                    </a:prstGeom>
-                    <a:noFill/>
-                    <a:ln>
-                      <a:noFill/>
-                    </a:ln>
-                  </pic:spPr>
-                </pic:pic>
-              </a:graphicData>
-            </a:graphic>
-          </wp:anchor>
-        </w:drawing>
-      </w:r>
-    </w:p>
+    </w:p>
+    <w:p/>
     <w:p>
       <w:pPr>
         <w:spacing w:line="360" w:lineRule="auto"/>
         <w:jc w:val="both"/>
-      </w:pPr>
-    </w:p>
-    <w:p>
-      <w:pPr>
-        <w:spacing w:line="360" w:lineRule="auto"/>
-        <w:jc w:val="both"/>
-      </w:pPr>
-    </w:p>
-    <w:p>
-      <w:pPr>
-        <w:spacing w:line="360" w:lineRule="auto"/>
-        <w:jc w:val="both"/>
-      </w:pPr>
-    </w:p>
-    <w:p>
-      <w:pPr>
-        <w:spacing w:line="360" w:lineRule="auto"/>
-        <w:jc w:val="both"/>
-      </w:pPr>
-    </w:p>
-    <w:p>
-      <w:pPr>
-        <w:spacing w:line="360" w:lineRule="auto"/>
-        <w:jc w:val="both"/>
-      </w:pPr>
-    </w:p>
-    <w:p>
-      <w:pPr>
-        <w:spacing w:line="360" w:lineRule="auto"/>
-        <w:jc w:val="both"/>
-      </w:pPr>
-    </w:p>
-    <w:p>
-      <w:pPr>
-        <w:spacing w:line="360" w:lineRule="auto"/>
-        <w:jc w:val="both"/>
-      </w:pPr>
-    </w:p>
-    <w:p>
-      <w:pPr>
-        <w:spacing w:line="360" w:lineRule="auto"/>
-        <w:jc w:val="both"/>
-      </w:pPr>
-    </w:p>
-    <w:p/>
-    <w:p>
-      <w:pPr>
-        <w:spacing w:line="360" w:lineRule="auto"/>
-        <w:jc w:val="both"/>
-      </w:pPr>
-      <w:r>
-        <w:t>Im Rahmen unserer Diplomarbeit haben wir GitHub Desktop verwendet, um verschiedene Aspekte des Projekts zu verwalten:</w:t>
-      </w:r>
-    </w:p>
-    <w:p/>
-    <w:p>
-      <w:pPr>
-        <w:pStyle w:val="Listenabsatz"/>
-        <w:numPr>
-          <w:ilvl w:val="0"/>
-          <w:numId w:val="36"/>
-        </w:numPr>
-        <w:spacing w:line="360" w:lineRule="auto"/>
-      </w:pPr>
-      <w:r>
-        <w:t>Kollaboration: GitHub Desktop ermöglichte es mehreren Personen, gleichzeitig an unserem Projekt zu arbeiten. Dadurch konnten Teammitglieder Änderungen vorschlagen, überprüfen und zusammenführen. Diese Funktion förderte die Zusammenarbeit im Team, insbesondere bei Projekten, an denen mehrere Personen beteiligt waren.</w:t>
-      </w:r>
-    </w:p>
-    <w:p>
-      <w:pPr>
-        <w:pStyle w:val="Listenabsatz"/>
-        <w:numPr>
-          <w:ilvl w:val="0"/>
-          <w:numId w:val="36"/>
-        </w:numPr>
-        <w:spacing w:line="360" w:lineRule="auto"/>
-      </w:pPr>
-      <w:r>
-        <w:t xml:space="preserve">Dateiaustausch mit dem Betreuer: Wir nutzten GitHub Desktop, um Dateien mit unserem Betreuer auszutauschen. Durch die Verwendung von GitHub </w:t>
-      </w:r>
-      <w:proofErr w:type="spellStart"/>
-      <w:r>
-        <w:t>Repositories</w:t>
-      </w:r>
-      <w:proofErr w:type="spellEnd"/>
-      <w:r>
-        <w:t xml:space="preserve"> konnten wir Dateien einfach hochladen, teilen und aktualisieren, was die Kommunikation und Zusammenarbeit mit unserem Betreuer erleichterte.</w:t>
-      </w:r>
-    </w:p>
-    <w:p>
-      <w:pPr>
-        <w:pStyle w:val="Listenabsatz"/>
-        <w:numPr>
-          <w:ilvl w:val="0"/>
-          <w:numId w:val="36"/>
-        </w:numPr>
-        <w:spacing w:line="360" w:lineRule="auto"/>
-      </w:pPr>
-      <w:r>
-        <w:t>Commit-Nachrichten für Änderungen: Die Möglichkeit, aussagekräftige Commit-Nachrichten zu erstellen, war eine wichtige Funktion von GitHub Desktop. Diese Nachrichten zeigten uns genau, welche Änderungen durch jeden Commit vorgenommen wurden. Dadurch konnten wir den Fortschritt des Projekts nachvollziehen und Änderungen besser verwalten.</w:t>
-      </w:r>
-    </w:p>
-    <w:p/>
-    <w:p/>
-    <w:p>
-      <w:pPr>
-        <w:spacing w:after="160" w:line="259" w:lineRule="auto"/>
         <w:sectPr>
           <w:footerReference w:type="default" r:id="rId34"/>
           <w:pgSz w:w="11906" w:h="16838"/>
@@ -16401,15 +16389,22 @@
           <w:docGrid w:linePitch="360"/>
         </w:sectPr>
       </w:pPr>
+      <w:r>
+        <w:t>Wir haben uns für die Nutzung von GitHub Desktop anstelle der Online-Version entschieden, da dies mehreren Anforderungen unseres Teams entsprach. GitHub Desktop bot eine benutzerfreundliche Plattform zur Verwaltung unserer Diplomarbeit, insbesondere für die Organisation und das Management von Dokumenten. Durch GitHub Desktop konnten wir unsere Forschungsdokumente, Notizen und die eigentliche Diplomarbeit effizient verwalten, Versionen nachverfolgen und gemeinsam bearbeiten. Dies erleichterte die Zusammenarbeit und förderte einen strukturierten Ansatz für die Entwicklung unserer Diplomarbeit</w:t>
+      </w:r>
+      <w:r>
+        <w:t>.</w:t>
+      </w:r>
     </w:p>
     <w:p>
       <w:pPr>
         <w:pStyle w:val="berschrift1"/>
       </w:pPr>
-      <w:bookmarkStart w:id="48" w:name="_Hlk162458111"/>
-      <w:bookmarkStart w:id="49" w:name="_Toc162459043"/>
+      <w:bookmarkStart w:id="48" w:name="_Toc162459043"/>
+      <w:bookmarkStart w:id="49" w:name="_Hlk162458111"/>
       <w:proofErr w:type="spellStart"/>
       <w:r>
+        <w:lastRenderedPageBreak/>
         <w:t>Haupteil</w:t>
       </w:r>
       <w:proofErr w:type="spellEnd"/>
@@ -16422,7 +16417,7 @@
       <w:r>
         <w:t>)</w:t>
       </w:r>
-      <w:bookmarkEnd w:id="49"/>
+      <w:bookmarkEnd w:id="48"/>
     </w:p>
     <w:p/>
     <w:p>
@@ -16470,15 +16465,13 @@
         <w:jc w:val="both"/>
       </w:pPr>
       <w:r>
-        <w:t xml:space="preserve">Interviews: Wir haben Interviews mit verschiedenen Kollegen und Kolleginnen, Partnern und Partnerinnen und in unserem allgemeinen Bekanntenkreisen </w:t>
-      </w:r>
-      <w:proofErr w:type="spellStart"/>
-      <w:r>
-        <w:t>druchgeführt</w:t>
-      </w:r>
-      <w:proofErr w:type="spellEnd"/>
-      <w:r>
-        <w:t>. Die Interviews waren unstrukturiert und gaben uns detailliertere Einblicke in individuelle Meinungen, Erfahrungen und Erwartungen</w:t>
+        <w:t>Interviews: Wir haben Interviews mit verschiedenen Kollegen und Kolleginnen, Partnern und Partnerinnen und in unserem allgemeinen Bekanntenkreisen d</w:t>
+      </w:r>
+      <w:r>
+        <w:t>ur</w:t>
+      </w:r>
+      <w:r>
+        <w:t>chgeführt. Die Interviews waren unstrukturiert und gaben uns detailliertere Einblicke in individuelle Meinungen, Erfahrungen und Erwartungen</w:t>
       </w:r>
     </w:p>
     <w:p>
@@ -16537,6 +16530,7 @@
       </w:pPr>
       <w:bookmarkStart w:id="51" w:name="_Toc162459045"/>
       <w:r>
+        <w:lastRenderedPageBreak/>
         <w:t xml:space="preserve">Umfrage </w:t>
       </w:r>
       <w:r>
@@ -16869,7 +16863,11 @@
         <w:t>uns,</w:t>
       </w:r>
       <w:r>
-        <w:t xml:space="preserve"> ohne die Beobachtungen insgesamt 95 Antworten auf unsere gestellten Fragen zu bekommen, mit denen wir dann </w:t>
+        <w:t xml:space="preserve"> ohne die Beobachtungen insgesamt 95 </w:t>
+      </w:r>
+      <w:r>
+        <w:lastRenderedPageBreak/>
+        <w:t xml:space="preserve">Antworten auf unsere gestellten Fragen zu bekommen, mit denen wir dann </w:t>
       </w:r>
       <w:r>
         <w:t>weiterarbeiten</w:t>
@@ -19673,6 +19671,7 @@
         </w:numPr>
       </w:pPr>
       <w:r>
+        <w:lastRenderedPageBreak/>
         <w:t>Wie oft würdest du die Getzner Textil Fahrgemeinschaft-App pro Woche benutzen?</w:t>
       </w:r>
     </w:p>
@@ -21057,6 +21056,7 @@
         </w:numPr>
       </w:pPr>
       <w:r>
+        <w:lastRenderedPageBreak/>
         <w:t>Zu welcher Zeit fährst du Heim?</w:t>
       </w:r>
     </w:p>
@@ -24724,6 +24724,7 @@
         </w:numPr>
       </w:pPr>
       <w:r>
+        <w:lastRenderedPageBreak/>
         <w:t>Wärst du dazu bereit selbst Fahrten anzubieten?</w:t>
       </w:r>
     </w:p>
@@ -26822,6 +26823,7 @@
         </w:tabs>
       </w:pPr>
       <w:r>
+        <w:lastRenderedPageBreak/>
         <w:t>Hast du weitere Anmerkungen oder Vorschläge bezüglich einer Getzner Textil AG Fahrgemeinschafts-App?</w:t>
       </w:r>
     </w:p>
@@ -28994,7 +28996,7 @@
       <w:r>
         <w:br w:type="page"/>
       </w:r>
-      <w:bookmarkEnd w:id="48"/>
+      <w:bookmarkEnd w:id="49"/>
     </w:p>
     <w:p>
       <w:pPr>
@@ -29002,6 +29004,7 @@
       </w:pPr>
       <w:bookmarkStart w:id="55" w:name="_Toc162459047"/>
       <w:r>
+        <w:lastRenderedPageBreak/>
         <w:t>Ha</w:t>
       </w:r>
       <w:r>
@@ -29025,7 +29028,19 @@
           <w:rPr>
             <w:rStyle w:val="Hyperlink"/>
           </w:rPr>
-          <w:t>https://online.visual-paradigm.com/app/diagrams/#LDiplomarbeit</w:t>
+          <w:t>https://online.visual-paradigm.com/app/diagrams/#LDiploma</w:t>
+        </w:r>
+        <w:r>
+          <w:rPr>
+            <w:rStyle w:val="Hyperlink"/>
+          </w:rPr>
+          <w:t>r</w:t>
+        </w:r>
+        <w:r>
+          <w:rPr>
+            <w:rStyle w:val="Hyperlink"/>
+          </w:rPr>
+          <w:t>beit</w:t>
         </w:r>
       </w:hyperlink>
     </w:p>
@@ -29036,7 +29051,7 @@
         <w:jc w:val="both"/>
       </w:pPr>
       <w:r>
-        <w:t>Die Sitemap ist ein unverzichtbares Instrument innerhalb unseres Projekts, das uns dabei unterstützt hat, die Struktur unserer Website klar zu definieren und zu visualisieren. Sie dient als Leitfaden für unsere Benutzer und Suchmaschinen-Crawler, indem sie eine transparente Darstellung aller verfügbaren Seiten und ihrer Hierarchie bietet.</w:t>
+        <w:t xml:space="preserve">Die Sitemap ist ein unverzichtbares Instrument innerhalb unseres Projekts, das uns dabei unterstützt hat, die Struktur unserer Website klar zu definieren und zu visualisieren. </w:t>
       </w:r>
     </w:p>
     <w:p>
@@ -29044,6 +29059,24 @@
         <w:spacing w:line="360" w:lineRule="auto"/>
         <w:jc w:val="both"/>
       </w:pPr>
+      <w:r>
+        <w:t xml:space="preserve">Hier ist eine ausführliche Beschreibung </w:t>
+      </w:r>
+      <w:r>
+        <w:t>der Sitemap</w:t>
+      </w:r>
+      <w:r>
+        <w:t xml:space="preserve">, </w:t>
+      </w:r>
+      <w:r>
+        <w:t>die</w:t>
+      </w:r>
+      <w:r>
+        <w:t xml:space="preserve"> wir verwendet haben</w:t>
+      </w:r>
+      <w:r>
+        <w:t>:</w:t>
+      </w:r>
     </w:p>
     <w:p>
       <w:pPr>
@@ -29051,41 +29084,15 @@
         <w:jc w:val="both"/>
       </w:pPr>
       <w:r>
-        <w:t xml:space="preserve">Hier ist eine ausführliche Beschreibung </w:t>
-      </w:r>
-      <w:r>
-        <w:t>der Sitemap</w:t>
-      </w:r>
-      <w:r>
-        <w:t xml:space="preserve">, </w:t>
-      </w:r>
-      <w:r>
-        <w:t>die</w:t>
-      </w:r>
-      <w:r>
-        <w:t xml:space="preserve"> wir verwendet haben</w:t>
-      </w:r>
-      <w:r>
-        <w:t>:</w:t>
-      </w:r>
-    </w:p>
-    <w:p>
-      <w:pPr>
-        <w:tabs>
-          <w:tab w:val="left" w:pos="2130"/>
-        </w:tabs>
-        <w:jc w:val="center"/>
-      </w:pPr>
-      <w:r>
         <w:rPr>
           <w:noProof/>
           <w14:ligatures w14:val="standardContextual"/>
         </w:rPr>
         <w:drawing>
-          <wp:inline distT="0" distB="0" distL="0" distR="0" wp14:anchorId="5655DF04" wp14:editId="5E8FFF98">
-            <wp:extent cx="5001947" cy="3838575"/>
-            <wp:effectExtent l="0" t="0" r="8255" b="0"/>
-            <wp:docPr id="579572404" name="Grafik 1" descr="Ein Bild, das Diagramm, Plan, Reihe, Entwurf enthält.&#10;&#10;Automatisch generierte Beschreibung"/>
+          <wp:inline distT="0" distB="0" distL="0" distR="0" wp14:anchorId="47E76BB4" wp14:editId="281881A3">
+            <wp:extent cx="5760720" cy="3258820"/>
+            <wp:effectExtent l="0" t="0" r="0" b="0"/>
+            <wp:docPr id="1869498068" name="Grafik 1" descr="Ein Bild, das Diagramm, Entwurf, Plan, technische Zeichnung enthält.&#10;&#10;Automatisch generierte Beschreibung"/>
             <wp:cNvGraphicFramePr>
               <a:graphicFrameLocks xmlns:a="http://schemas.openxmlformats.org/drawingml/2006/main" noChangeAspect="1"/>
             </wp:cNvGraphicFramePr>
@@ -29093,7 +29100,7 @@
               <a:graphicData uri="http://schemas.openxmlformats.org/drawingml/2006/picture">
                 <pic:pic xmlns:pic="http://schemas.openxmlformats.org/drawingml/2006/picture">
                   <pic:nvPicPr>
-                    <pic:cNvPr id="579572404" name="Grafik 1" descr="Ein Bild, das Diagramm, Plan, Reihe, Entwurf enthält.&#10;&#10;Automatisch generierte Beschreibung"/>
+                    <pic:cNvPr id="1869498068" name="Grafik 1" descr="Ein Bild, das Diagramm, Entwurf, Plan, technische Zeichnung enthält.&#10;&#10;Automatisch generierte Beschreibung"/>
                     <pic:cNvPicPr/>
                   </pic:nvPicPr>
                   <pic:blipFill>
@@ -29105,7 +29112,7 @@
                   <pic:spPr>
                     <a:xfrm>
                       <a:off x="0" y="0"/>
-                      <a:ext cx="5016301" cy="3849591"/>
+                      <a:ext cx="5760720" cy="3258820"/>
                     </a:xfrm>
                     <a:prstGeom prst="rect">
                       <a:avLst/>
@@ -29122,18 +29129,7 @@
       <w:pPr>
         <w:spacing w:line="360" w:lineRule="auto"/>
         <w:jc w:val="both"/>
-        <w:rPr>
-          <w:b/>
-          <w:bCs/>
-        </w:rPr>
-      </w:pPr>
-      <w:r>
-        <w:rPr>
-          <w:b/>
-          <w:bCs/>
-        </w:rPr>
-        <w:t>Anmeldeseite (Login):</w:t>
-      </w:r>
+      </w:pPr>
     </w:p>
     <w:p>
       <w:pPr>
@@ -29141,19 +29137,13 @@
         <w:jc w:val="both"/>
       </w:pPr>
       <w:r>
-        <w:t>Nachdem Benutzer die</w:t>
-      </w:r>
-      <w:r>
-        <w:t xml:space="preserve"> App</w:t>
-      </w:r>
-      <w:r>
-        <w:t xml:space="preserve"> </w:t>
-      </w:r>
-      <w:r>
-        <w:t>geöffnet</w:t>
-      </w:r>
-      <w:r>
-        <w:t xml:space="preserve"> haben, gelangen sie zur Anmeldeseite, wo sie ihre E-Mail-Adresse und ihr Passwort eingeben.</w:t>
+        <w:t>Der Nutzer betritt z</w:t>
+      </w:r>
+      <w:r>
+        <w:t>uerst</w:t>
+      </w:r>
+      <w:r>
+        <w:t xml:space="preserve"> die Anmeldeseite der App. Bei fehlerhaften oder nicht existierenden E-Mail-Adressen oder Passwörtern erhält er eine entsprechende Fehlermeldung. Andernfalls kann der Nutzer die Option "Passwort vergessen" wählen. Bei erfolgreicher Authentifizierung gelangt der Nutzer zur Hauptseite, auf der er vier Optionen hat: Das Anbieten einer Fahrt, das Finden einer Fahrt, das Verwalten eigener Fahrten oder das Ansehen seines Kontos. </w:t>
       </w:r>
     </w:p>
     <w:p>
@@ -29161,9 +29151,6 @@
         <w:spacing w:line="360" w:lineRule="auto"/>
         <w:jc w:val="both"/>
       </w:pPr>
-      <w:r>
-        <w:t>Wenn die eingegebenen Anmeldedaten falsch sind, wird eine entsprechende Fehlermeldung angezeigt, und die Benutzer werden aufgefordert, die korrekten Informationen einzugeben.</w:t>
-      </w:r>
     </w:p>
     <w:p>
       <w:pPr>
@@ -29171,25 +29158,14 @@
         <w:jc w:val="both"/>
       </w:pPr>
       <w:r>
-        <w:t>Falls Benutzer ihr Passwort vergessen haben, gibt es die Option, das Passwort zurückzusetzen.</w:t>
+        <w:t>Möchte ein Nutzer eine Fahrt anbieten, gelangt er auf eine Seite, auf der er persönliche Angaben wie Vor- und Nachnamen, Adresse, Abfahrtszeit sowie eine Beschreibung inklusive Telefonnummer und zusätzlicher Informationen eingibt. Nach Bestätigung gelangt er zur nächsten Seite, auf der er Details zu seinem Fahrzeug wie Kennzeichen, Marke und Anzahl der verfügbaren Sitzplätze eingibt. Durch Bestätigung dieser Angaben wird die Fahrt veröffentlicht und für andere Nutzer sichtbar gemacht.</w:t>
       </w:r>
     </w:p>
     <w:p>
       <w:pPr>
         <w:spacing w:line="360" w:lineRule="auto"/>
         <w:jc w:val="both"/>
-        <w:rPr>
-          <w:b/>
-          <w:bCs/>
-        </w:rPr>
-      </w:pPr>
-      <w:r>
-        <w:rPr>
-          <w:b/>
-          <w:bCs/>
-        </w:rPr>
-        <w:t>Passwort zurücksetzen:</w:t>
-      </w:r>
+      </w:pPr>
     </w:p>
     <w:p>
       <w:pPr>
@@ -29197,7 +29173,8 @@
         <w:jc w:val="both"/>
       </w:pPr>
       <w:r>
-        <w:t>Benutzer können auf die Option zum Zurücksetzen des Passworts klicken, falls erforderlich.</w:t>
+        <w:lastRenderedPageBreak/>
+        <w:t>Möchte der Nutzer eine Fahrt finden, kann er die entsprechende Seite aufrufen, auf der er eine Tabelle mit allen verfügbaren Fahrten findet. Eine Filterfunktion ermöglicht es ihm, nach Straßen, Städten oder Ländern zu suchen und passende Fahrten zu finden. Er kann sich für eine Fahrt entscheiden und diese buchen.</w:t>
       </w:r>
     </w:p>
     <w:p>
@@ -29205,32 +29182,23 @@
         <w:spacing w:line="360" w:lineRule="auto"/>
         <w:jc w:val="both"/>
       </w:pPr>
-      <w:r>
-        <w:t>Aufgrund organisatorischer Schwierigkeiten wird dem Benutzer mitgeteilt, dass er das bei der Vorgesetzten melden sollte</w:t>
-      </w:r>
     </w:p>
     <w:p>
       <w:pPr>
         <w:spacing w:line="360" w:lineRule="auto"/>
         <w:jc w:val="both"/>
-        <w:rPr>
-          <w:b/>
-          <w:bCs/>
-        </w:rPr>
-      </w:pPr>
-      <w:r>
-        <w:rPr>
-          <w:b/>
-          <w:bCs/>
-        </w:rPr>
-        <w:t>Fehlermeldung</w:t>
-      </w:r>
-      <w:r>
-        <w:rPr>
-          <w:b/>
-          <w:bCs/>
-        </w:rPr>
-        <w:t>:</w:t>
+      </w:pPr>
+      <w:r>
+        <w:t xml:space="preserve">Für die Bearbeitung oder Löschung eigener Fahrten kann der Nutzer die Seite "Fahrten verwalten" verwenden. Er hat </w:t>
+      </w:r>
+      <w:r>
+        <w:t xml:space="preserve">auch </w:t>
+      </w:r>
+      <w:r>
+        <w:t xml:space="preserve">die Möglichkeit, eine gebuchte Fahrt zu stornieren. </w:t>
+      </w:r>
+      <w:r>
+        <w:t>Des Weiteren stehen ihm auf der Seite "Mein Konto" Informationen über seine Benutzerdaten zur Verfügung.</w:t>
       </w:r>
     </w:p>
     <w:p>
@@ -29238,77 +29206,31 @@
         <w:spacing w:line="360" w:lineRule="auto"/>
         <w:jc w:val="both"/>
       </w:pPr>
-      <w:r>
-        <w:t>Wenn bei der Anmeldung die Benutzerdaten nicht korrekt sind, wird der Benutzer aufgefordert, die Anmeldeinformationen erneut einzugeben.</w:t>
-      </w:r>
     </w:p>
     <w:p>
       <w:pPr>
         <w:spacing w:line="360" w:lineRule="auto"/>
         <w:jc w:val="both"/>
       </w:pPr>
-    </w:p>
-    <w:p>
-      <w:pPr>
-        <w:spacing w:line="360" w:lineRule="auto"/>
-        <w:jc w:val="both"/>
-        <w:rPr>
-          <w:b/>
-          <w:bCs/>
-        </w:rPr>
-      </w:pPr>
-      <w:r>
-        <w:rPr>
-          <w:b/>
-          <w:bCs/>
-        </w:rPr>
-        <w:t>Hauptseite (Main Page):</w:t>
-      </w:r>
-    </w:p>
-    <w:p>
-      <w:pPr>
-        <w:spacing w:line="360" w:lineRule="auto"/>
-        <w:jc w:val="both"/>
-      </w:pPr>
-      <w:r>
-        <w:t>Nach erfolgreicher Anmeldung oder Passwortrücksetzung gelangen die Benutzer zur Hauptseite.</w:t>
-      </w:r>
-    </w:p>
-    <w:p>
-      <w:pPr>
-        <w:spacing w:line="360" w:lineRule="auto"/>
-        <w:jc w:val="both"/>
-      </w:pPr>
-      <w:r>
-        <w:t>Die Hauptseite präsentiert verschiedene Optionen, darunter "Fahrt anbieten"</w:t>
-      </w:r>
-      <w:r>
-        <w:t>,</w:t>
-      </w:r>
-      <w:r>
-        <w:t xml:space="preserve"> "Fahrt finden"</w:t>
-      </w:r>
-      <w:r>
-        <w:t xml:space="preserve"> und </w:t>
-      </w:r>
-      <w:r>
-        <w:t>„</w:t>
-      </w:r>
-      <w:r>
-        <w:t>Informationen zum Account</w:t>
-      </w:r>
-      <w:r>
-        <w:t>“</w:t>
-      </w:r>
-      <w:r>
-        <w:t>.</w:t>
-      </w:r>
     </w:p>
     <w:p>
       <w:pPr>
         <w:tabs>
           <w:tab w:val="left" w:pos="2130"/>
         </w:tabs>
+        <w:jc w:val="center"/>
+      </w:pPr>
+    </w:p>
+    <w:p>
+      <w:pPr>
+        <w:spacing w:after="160" w:line="259" w:lineRule="auto"/>
+        <w:sectPr>
+          <w:footerReference w:type="default" r:id="rId74"/>
+          <w:pgSz w:w="11906" w:h="16838"/>
+          <w:pgMar w:top="1417" w:right="1417" w:bottom="1134" w:left="1417" w:header="708" w:footer="708" w:gutter="0"/>
+          <w:cols w:space="708"/>
+          <w:docGrid w:linePitch="360"/>
+        </w:sectPr>
       </w:pPr>
     </w:p>
     <w:p>
@@ -29317,47 +29239,36 @@
           <w:tab w:val="left" w:pos="2130"/>
         </w:tabs>
       </w:pPr>
-      <w:r>
-        <w:rPr>
-          <w:noProof/>
-          <w14:ligatures w14:val="standardContextual"/>
-        </w:rPr>
-        <w:drawing>
-          <wp:inline distT="0" distB="0" distL="0" distR="0" wp14:anchorId="3107B320" wp14:editId="150EF4D6">
-            <wp:extent cx="5760720" cy="1451610"/>
-            <wp:effectExtent l="0" t="0" r="0" b="0"/>
-            <wp:docPr id="1045585750" name="Grafik 1" descr="Ein Bild, das Diagramm, Reihe, Plan, technische Zeichnung enthält.&#10;&#10;Automatisch generierte Beschreibung"/>
-            <wp:cNvGraphicFramePr>
-              <a:graphicFrameLocks xmlns:a="http://schemas.openxmlformats.org/drawingml/2006/main" noChangeAspect="1"/>
-            </wp:cNvGraphicFramePr>
-            <a:graphic xmlns:a="http://schemas.openxmlformats.org/drawingml/2006/main">
-              <a:graphicData uri="http://schemas.openxmlformats.org/drawingml/2006/picture">
-                <pic:pic xmlns:pic="http://schemas.openxmlformats.org/drawingml/2006/picture">
-                  <pic:nvPicPr>
-                    <pic:cNvPr id="1045585750" name="Grafik 1" descr="Ein Bild, das Diagramm, Reihe, Plan, technische Zeichnung enthält.&#10;&#10;Automatisch generierte Beschreibung"/>
-                    <pic:cNvPicPr/>
-                  </pic:nvPicPr>
-                  <pic:blipFill>
-                    <a:blip r:embed="rId74"/>
-                    <a:stretch>
-                      <a:fillRect/>
-                    </a:stretch>
-                  </pic:blipFill>
-                  <pic:spPr>
-                    <a:xfrm>
-                      <a:off x="0" y="0"/>
-                      <a:ext cx="5760720" cy="1451610"/>
-                    </a:xfrm>
-                    <a:prstGeom prst="rect">
-                      <a:avLst/>
-                    </a:prstGeom>
-                  </pic:spPr>
-                </pic:pic>
-              </a:graphicData>
-            </a:graphic>
-          </wp:inline>
-        </w:drawing>
-      </w:r>
+    </w:p>
+    <w:p>
+      <w:pPr>
+        <w:pStyle w:val="berschrift2"/>
+      </w:pPr>
+      <w:bookmarkStart w:id="57" w:name="_Toc162459049"/>
+      <w:r>
+        <w:t>User Interface Metin</w:t>
+      </w:r>
+      <w:bookmarkEnd w:id="57"/>
+    </w:p>
+    <w:p>
+      <w:pPr>
+        <w:pStyle w:val="berschrift3"/>
+      </w:pPr>
+      <w:bookmarkStart w:id="58" w:name="_Toc162459050"/>
+      <w:r>
+        <w:t>Mockup</w:t>
+      </w:r>
+      <w:bookmarkEnd w:id="58"/>
+    </w:p>
+    <w:p>
+      <w:pPr>
+        <w:pStyle w:val="berschrift3"/>
+      </w:pPr>
+      <w:bookmarkStart w:id="59" w:name="_Toc162459051"/>
+      <w:r>
+        <w:t>Testumgebung</w:t>
+      </w:r>
+      <w:bookmarkEnd w:id="59"/>
     </w:p>
     <w:p>
       <w:pPr>
@@ -29365,257 +29276,6 @@
           <w:tab w:val="left" w:pos="2130"/>
         </w:tabs>
       </w:pPr>
-    </w:p>
-    <w:p>
-      <w:pPr>
-        <w:spacing w:line="360" w:lineRule="auto"/>
-        <w:jc w:val="both"/>
-      </w:pPr>
-      <w:r>
-        <w:t>Dieser Prozess führt den Benutzer Schritt für Schritt durch das Angebot einer Fahrt und ermöglicht es ihm, alle relevanten Informationen einzugeben. Durch die Bestätigung am Ende wird sichergestellt, dass der Benutzer die Informationen überprüft hat, bevor sie in die Datenbank gespeichert werden.</w:t>
-      </w:r>
-    </w:p>
-    <w:p>
-      <w:pPr>
-        <w:tabs>
-          <w:tab w:val="left" w:pos="2130"/>
-        </w:tabs>
-      </w:pPr>
-    </w:p>
-    <w:p>
-      <w:pPr>
-        <w:spacing w:line="360" w:lineRule="auto"/>
-        <w:jc w:val="both"/>
-        <w:rPr>
-          <w:b/>
-          <w:bCs/>
-        </w:rPr>
-      </w:pPr>
-      <w:r>
-        <w:rPr>
-          <w:b/>
-          <w:bCs/>
-        </w:rPr>
-        <w:t>Angebot einer Fahrt (Fahrt anbieten):</w:t>
-      </w:r>
-    </w:p>
-    <w:p>
-      <w:pPr>
-        <w:spacing w:line="360" w:lineRule="auto"/>
-        <w:jc w:val="both"/>
-      </w:pPr>
-      <w:r>
-        <w:t>Der Benutzer klickt auf den Button "Fahrt anbieten".</w:t>
-      </w:r>
-    </w:p>
-    <w:p>
-      <w:pPr>
-        <w:spacing w:line="360" w:lineRule="auto"/>
-        <w:jc w:val="both"/>
-      </w:pPr>
-      <w:r>
-        <w:t>Die Seite leitet den Benutzer zur Seite "Adresse eingeben" weiter.</w:t>
-      </w:r>
-    </w:p>
-    <w:p>
-      <w:pPr>
-        <w:spacing w:line="360" w:lineRule="auto"/>
-        <w:jc w:val="both"/>
-        <w:rPr>
-          <w:b/>
-          <w:bCs/>
-        </w:rPr>
-      </w:pPr>
-      <w:r>
-        <w:rPr>
-          <w:b/>
-          <w:bCs/>
-        </w:rPr>
-        <w:t>Adresse eingeben:</w:t>
-      </w:r>
-    </w:p>
-    <w:p>
-      <w:pPr>
-        <w:spacing w:line="360" w:lineRule="auto"/>
-        <w:jc w:val="both"/>
-      </w:pPr>
-      <w:r>
-        <w:t>Der Benutzer gibt seinen Vornamen, Nachnamen, die Adresse und das Land (</w:t>
-      </w:r>
-      <w:r>
-        <w:t xml:space="preserve">der Benutzer kann </w:t>
-      </w:r>
-      <w:r>
-        <w:t>Österreich, Deutschland</w:t>
-      </w:r>
-      <w:r>
-        <w:t xml:space="preserve"> oder die</w:t>
-      </w:r>
-      <w:r>
-        <w:t xml:space="preserve"> Schweiz</w:t>
-      </w:r>
-      <w:r>
-        <w:t xml:space="preserve"> als Land auswählen</w:t>
-      </w:r>
-      <w:r>
-        <w:t>) ein.</w:t>
-      </w:r>
-    </w:p>
-    <w:p>
-      <w:pPr>
-        <w:spacing w:line="360" w:lineRule="auto"/>
-        <w:jc w:val="both"/>
-      </w:pPr>
-      <w:r>
-        <w:t>Der Benutzer gibt die Zeit an, an der er losfahren würde.</w:t>
-      </w:r>
-    </w:p>
-    <w:p>
-      <w:pPr>
-        <w:spacing w:line="360" w:lineRule="auto"/>
-        <w:jc w:val="both"/>
-      </w:pPr>
-      <w:r>
-        <w:t xml:space="preserve">Der Benutzer gibt eine Beschreibung an </w:t>
-      </w:r>
-      <w:proofErr w:type="spellStart"/>
-      <w:r>
-        <w:t>z.b.</w:t>
-      </w:r>
-      <w:proofErr w:type="spellEnd"/>
-      <w:r>
-        <w:t xml:space="preserve"> Telefonnummer, Kosten, zusätzliche Informationen.</w:t>
-      </w:r>
-    </w:p>
-    <w:p>
-      <w:pPr>
-        <w:spacing w:line="360" w:lineRule="auto"/>
-        <w:jc w:val="both"/>
-      </w:pPr>
-      <w:r>
-        <w:t>Wenn der Benutzer auf "Weiter" klickt, wird er zur Seite "Auto eingeben" weitergeleitet.</w:t>
-      </w:r>
-    </w:p>
-    <w:p>
-      <w:pPr>
-        <w:spacing w:line="360" w:lineRule="auto"/>
-        <w:jc w:val="both"/>
-      </w:pPr>
-      <w:r>
-        <w:t>Wenn der Benutzer zurückgehen möchte, wird er aufgefordert, den Abbruch</w:t>
-      </w:r>
-      <w:r>
-        <w:t xml:space="preserve"> der Fahrt</w:t>
-      </w:r>
-      <w:r>
-        <w:t xml:space="preserve"> zu bestätigen.</w:t>
-      </w:r>
-    </w:p>
-    <w:p>
-      <w:pPr>
-        <w:spacing w:line="360" w:lineRule="auto"/>
-        <w:jc w:val="both"/>
-        <w:rPr>
-          <w:b/>
-          <w:bCs/>
-        </w:rPr>
-      </w:pPr>
-      <w:r>
-        <w:rPr>
-          <w:b/>
-          <w:bCs/>
-        </w:rPr>
-        <w:t>Auto eingeben:</w:t>
-      </w:r>
-    </w:p>
-    <w:p>
-      <w:pPr>
-        <w:spacing w:line="360" w:lineRule="auto"/>
-        <w:jc w:val="both"/>
-      </w:pPr>
-      <w:r>
-        <w:t>Der Benutzer gibt die Marke, das Modell, das Autokennzeichen und die Anzahl der verfügbaren Sitzplätze (</w:t>
-      </w:r>
-      <w:r>
-        <w:t xml:space="preserve">der Benutzer kann </w:t>
-      </w:r>
-      <w:r>
-        <w:t>1, 2, 3</w:t>
-      </w:r>
-      <w:r>
-        <w:t xml:space="preserve"> oder 4 Plätze auswählen</w:t>
-      </w:r>
-      <w:r>
-        <w:t>) seines Autos ein.</w:t>
-      </w:r>
-    </w:p>
-    <w:p>
-      <w:pPr>
-        <w:spacing w:line="360" w:lineRule="auto"/>
-        <w:jc w:val="both"/>
-      </w:pPr>
-      <w:r>
-        <w:t>Wenn der Benutzer auf "Weiter" klickt, wird er zur Seite "Fahrt bestätigen" weitergeleitet.</w:t>
-      </w:r>
-    </w:p>
-    <w:p>
-      <w:pPr>
-        <w:spacing w:line="360" w:lineRule="auto"/>
-        <w:jc w:val="both"/>
-      </w:pPr>
-      <w:r>
-        <w:t xml:space="preserve">Wenn der Benutzer zurückgehen möchte, wird er </w:t>
-      </w:r>
-      <w:r>
-        <w:t>auf die Seite „Adresse eingeben“ zurückgeleitet.</w:t>
-      </w:r>
-    </w:p>
-    <w:p>
-      <w:pPr>
-        <w:spacing w:line="360" w:lineRule="auto"/>
-        <w:jc w:val="both"/>
-        <w:rPr>
-          <w:b/>
-          <w:bCs/>
-        </w:rPr>
-      </w:pPr>
-      <w:r>
-        <w:rPr>
-          <w:b/>
-          <w:bCs/>
-        </w:rPr>
-        <w:t>Fahrt bestätigen:</w:t>
-      </w:r>
-    </w:p>
-    <w:p>
-      <w:pPr>
-        <w:spacing w:line="360" w:lineRule="auto"/>
-        <w:jc w:val="both"/>
-      </w:pPr>
-      <w:r>
-        <w:t>Der Benutzer wird gefragt, ob er das Angebot zur Fahrt bestätigen möchte.</w:t>
-      </w:r>
-    </w:p>
-    <w:p>
-      <w:pPr>
-        <w:spacing w:line="360" w:lineRule="auto"/>
-        <w:jc w:val="both"/>
-      </w:pPr>
-      <w:r>
-        <w:t>Wenn der Benutzer das Angebot bestätigt, werden alle eingegebenen Informationen in der Datenbank gespeichert.</w:t>
-      </w:r>
-    </w:p>
-    <w:p>
-      <w:pPr>
-        <w:spacing w:line="360" w:lineRule="auto"/>
-        <w:jc w:val="both"/>
-      </w:pPr>
-      <w:r>
-        <w:t>Die anderen Benutzer</w:t>
-      </w:r>
-      <w:r>
-        <w:t xml:space="preserve"> können das Angebot unter "Fahrt finden" sehen und sich dafür anmelden.</w:t>
-      </w:r>
     </w:p>
     <w:p>
       <w:pPr>
@@ -29628,318 +29288,58 @@
           <w:docGrid w:linePitch="360"/>
         </w:sectPr>
       </w:pPr>
-    </w:p>
-    <w:p>
-      <w:pPr>
-        <w:tabs>
-          <w:tab w:val="left" w:pos="2130"/>
-        </w:tabs>
+      <w:r>
+        <w:br w:type="page"/>
+      </w:r>
+    </w:p>
+    <w:p>
+      <w:pPr>
+        <w:spacing w:after="160" w:line="259" w:lineRule="auto"/>
       </w:pPr>
     </w:p>
     <w:p>
       <w:pPr>
         <w:pStyle w:val="berschrift2"/>
       </w:pPr>
-      <w:bookmarkStart w:id="57" w:name="_Toc162459049"/>
-      <w:r>
-        <w:t>User Interface Metin</w:t>
-      </w:r>
-      <w:bookmarkEnd w:id="57"/>
+      <w:bookmarkStart w:id="60" w:name="_Toc162459052"/>
+      <w:r>
+        <w:t>Datenbankschema</w:t>
+      </w:r>
+      <w:bookmarkEnd w:id="60"/>
     </w:p>
     <w:p>
       <w:pPr>
         <w:pStyle w:val="berschrift3"/>
       </w:pPr>
-      <w:bookmarkStart w:id="58" w:name="_Toc162459050"/>
-      <w:r>
-        <w:t>Mockup</w:t>
-      </w:r>
-      <w:bookmarkEnd w:id="58"/>
-    </w:p>
+      <w:bookmarkStart w:id="61" w:name="_Toc162459053"/>
+      <w:r>
+        <w:t>Allgemeiner Erklärung des Datenbankschemas</w:t>
+      </w:r>
+      <w:bookmarkEnd w:id="61"/>
+    </w:p>
+    <w:p/>
+    <w:p/>
+    <w:p/>
+    <w:p/>
     <w:p>
       <w:pPr>
         <w:pStyle w:val="berschrift3"/>
       </w:pPr>
-      <w:bookmarkStart w:id="59" w:name="_Toc162459051"/>
-      <w:r>
-        <w:t>Testumgebung</w:t>
-      </w:r>
-      <w:bookmarkEnd w:id="59"/>
-    </w:p>
-    <w:p>
-      <w:pPr>
-        <w:tabs>
-          <w:tab w:val="left" w:pos="2130"/>
-        </w:tabs>
-      </w:pPr>
-    </w:p>
-    <w:p>
-      <w:pPr>
-        <w:spacing w:after="160" w:line="259" w:lineRule="auto"/>
-        <w:sectPr>
-          <w:footerReference w:type="default" r:id="rId76"/>
-          <w:pgSz w:w="11906" w:h="16838"/>
-          <w:pgMar w:top="1417" w:right="1417" w:bottom="1134" w:left="1417" w:header="708" w:footer="708" w:gutter="0"/>
-          <w:cols w:space="708"/>
-          <w:docGrid w:linePitch="360"/>
-        </w:sectPr>
-      </w:pPr>
-      <w:r>
-        <w:br w:type="page"/>
-      </w:r>
-    </w:p>
-    <w:p>
-      <w:pPr>
-        <w:spacing w:after="160" w:line="259" w:lineRule="auto"/>
-      </w:pPr>
-    </w:p>
-    <w:p>
-      <w:pPr>
-        <w:pStyle w:val="berschrift2"/>
-      </w:pPr>
-      <w:bookmarkStart w:id="60" w:name="_Toc162459052"/>
-      <w:r>
-        <w:t>Datenbankschema</w:t>
-      </w:r>
-      <w:bookmarkEnd w:id="60"/>
-    </w:p>
-    <w:p>
-      <w:pPr>
-        <w:rPr>
-          <w:rStyle w:val="Hyperlink"/>
-        </w:rPr>
-      </w:pPr>
-      <w:hyperlink r:id="rId77" w:history="1">
-        <w:r>
-          <w:rPr>
-            <w:rStyle w:val="Hyperlink"/>
-          </w:rPr>
-          <w:t>https://app.creately.com/d/cdmdyu35psm/edit</w:t>
-        </w:r>
-      </w:hyperlink>
-    </w:p>
-    <w:p>
-      <w:pPr>
-        <w:rPr>
-          <w:rStyle w:val="Hyperlink"/>
-        </w:rPr>
-      </w:pPr>
-    </w:p>
-    <w:p>
-      <w:hyperlink r:id="rId78" w:history="1">
-        <w:r>
-          <w:rPr>
-            <w:rStyle w:val="Hyperlink"/>
-          </w:rPr>
-          <w:t>https://docs.neptune.ai/open-edition/</w:t>
-        </w:r>
-      </w:hyperlink>
-    </w:p>
-    <w:p>
-      <w:hyperlink r:id="rId79" w:history="1">
-        <w:r>
-          <w:rPr>
-            <w:rStyle w:val="Hyperlink"/>
-          </w:rPr>
-          <w:t>https://www.dataversity.net/the-most-commonly-used-database-datatypes/</w:t>
-        </w:r>
-      </w:hyperlink>
+      <w:r>
+        <w:t>Benutzer-Tabelle</w:t>
+      </w:r>
     </w:p>
     <w:p/>
     <w:p>
       <w:pPr>
         <w:pStyle w:val="berschrift3"/>
       </w:pPr>
-      <w:bookmarkStart w:id="61" w:name="_Toc162459053"/>
-      <w:r>
-        <w:t>Allgemeiner Erklärung des Datenbankschemas</w:t>
-      </w:r>
-      <w:bookmarkEnd w:id="61"/>
+      <w:r>
+        <w:t>Fahrten-Tabelle</w:t>
+      </w:r>
     </w:p>
     <w:p/>
-    <w:p>
-      <w:pPr>
-        <w:spacing w:line="360" w:lineRule="auto"/>
-        <w:jc w:val="both"/>
-      </w:pPr>
-      <w:r>
-        <w:t xml:space="preserve">In der Neptune Open Edition werden Tabellen </w:t>
-      </w:r>
-      <w:r>
-        <w:t xml:space="preserve">im </w:t>
-      </w:r>
-      <w:r>
-        <w:t>Tab</w:t>
-      </w:r>
-      <w:r>
-        <w:t>le D</w:t>
-      </w:r>
-      <w:r>
-        <w:t>efinition erstellt und können dann im Tab</w:t>
-      </w:r>
-      <w:r>
-        <w:t>le B</w:t>
-      </w:r>
-      <w:r>
-        <w:t>rowser eingesehen werden. Die verfügbaren Datentypen, die in diesen Tabellendefinitionen verwendet werden können, sind begrenzt und durch die Funktionalität der Open-Edition-Plattform vorgegeben. Zusätzlich zur Strukturierung der Daten können Benutzer auch Beschreibungen zu den Tabellen hinzufügen, um deren Zweck und Inhalt klarer zu kommunizieren. Darüber hinaus ermöglicht die Plattform das Hinzufügen von Testdaten, um die Funktionalität der Tabellen und die Integration in Anwendungen zu überprüfen.</w:t>
-      </w:r>
-    </w:p>
     <w:p/>
-    <w:p>
-      <w:pPr>
-        <w:spacing w:line="360" w:lineRule="auto"/>
-        <w:jc w:val="both"/>
-      </w:pPr>
-      <w:r>
-        <w:t>In einer neu erstelle</w:t>
-      </w:r>
-      <w:r>
-        <w:t>n</w:t>
-      </w:r>
-      <w:r>
-        <w:t xml:space="preserve"> Tabelle wird automatisch Folgendes eingefügt:</w:t>
-      </w:r>
-    </w:p>
-    <w:p>
-      <w:pPr>
-        <w:spacing w:line="360" w:lineRule="auto"/>
-        <w:jc w:val="both"/>
-      </w:pPr>
-    </w:p>
-    <w:p>
-      <w:pPr>
-        <w:pStyle w:val="Listenabsatz"/>
-        <w:numPr>
-          <w:ilvl w:val="0"/>
-          <w:numId w:val="37"/>
-        </w:numPr>
-        <w:spacing w:line="360" w:lineRule="auto"/>
-        <w:jc w:val="both"/>
-      </w:pPr>
-      <w:proofErr w:type="spellStart"/>
-      <w:r>
-        <w:t>id</w:t>
-      </w:r>
-      <w:proofErr w:type="spellEnd"/>
-      <w:r>
-        <w:t xml:space="preserve"> (UUID): Eine eindeutige Kennung für jede Zeile in der Tabelle, normalerweise generiert mit einer UUID (</w:t>
-      </w:r>
-      <w:proofErr w:type="spellStart"/>
-      <w:r>
-        <w:t>Universally</w:t>
-      </w:r>
-      <w:proofErr w:type="spellEnd"/>
-      <w:r>
-        <w:t xml:space="preserve"> Unique Identifier), um die Eindeutigkeit sicherzustellen.</w:t>
-      </w:r>
-    </w:p>
-    <w:p>
-      <w:pPr>
-        <w:pStyle w:val="Listenabsatz"/>
-        <w:numPr>
-          <w:ilvl w:val="0"/>
-          <w:numId w:val="37"/>
-        </w:numPr>
-        <w:spacing w:line="360" w:lineRule="auto"/>
-        <w:jc w:val="both"/>
-      </w:pPr>
-      <w:proofErr w:type="spellStart"/>
-      <w:r>
-        <w:t>createdAT</w:t>
-      </w:r>
-      <w:proofErr w:type="spellEnd"/>
-      <w:r>
-        <w:t>: Das Datum und die Uhrzeit, zu der der Datensatz erstellt wurde. Dies wird automatisch beim Einfügen eines neuen Datensatzes gesetzt und bleibt unverändert.</w:t>
-      </w:r>
-    </w:p>
-    <w:p>
-      <w:pPr>
-        <w:pStyle w:val="Listenabsatz"/>
-        <w:numPr>
-          <w:ilvl w:val="0"/>
-          <w:numId w:val="37"/>
-        </w:numPr>
-        <w:spacing w:line="360" w:lineRule="auto"/>
-        <w:jc w:val="both"/>
-      </w:pPr>
-      <w:proofErr w:type="spellStart"/>
-      <w:r>
-        <w:t>updatedAT</w:t>
-      </w:r>
-      <w:proofErr w:type="spellEnd"/>
-      <w:r>
-        <w:t>: Das Datum und die Uhrzeit der letzten Aktualisierung des Datensatzes. Initial ist dies normalerweise das gleiche wie `</w:t>
-      </w:r>
-      <w:proofErr w:type="spellStart"/>
-      <w:r>
-        <w:t>createdAT</w:t>
-      </w:r>
-      <w:proofErr w:type="spellEnd"/>
-      <w:r>
-        <w:t>`, und es wird jedes Mal aktualisiert, wenn der Datensatz geändert wird.</w:t>
-      </w:r>
-    </w:p>
-    <w:p>
-      <w:pPr>
-        <w:pStyle w:val="Listenabsatz"/>
-        <w:numPr>
-          <w:ilvl w:val="0"/>
-          <w:numId w:val="37"/>
-        </w:numPr>
-        <w:spacing w:line="360" w:lineRule="auto"/>
-        <w:jc w:val="both"/>
-      </w:pPr>
-      <w:proofErr w:type="spellStart"/>
-      <w:r>
-        <w:t>createdBy</w:t>
-      </w:r>
-      <w:proofErr w:type="spellEnd"/>
-      <w:r>
-        <w:t>: Eine Referenz oder eine Kennung des Benutzers oder des Prozesses, der den Datensatz erstellt hat. Dies könnte beispielsweise der Benutzername oder die ID des angemeldeten Benutzers sein.</w:t>
-      </w:r>
-    </w:p>
-    <w:p>
-      <w:pPr>
-        <w:pStyle w:val="Listenabsatz"/>
-        <w:numPr>
-          <w:ilvl w:val="0"/>
-          <w:numId w:val="37"/>
-        </w:numPr>
-        <w:spacing w:line="360" w:lineRule="auto"/>
-        <w:jc w:val="both"/>
-      </w:pPr>
-      <w:proofErr w:type="spellStart"/>
-      <w:r>
-        <w:t>updatedBy</w:t>
-      </w:r>
-      <w:proofErr w:type="spellEnd"/>
-      <w:r>
-        <w:t>: Eine Referenz oder eine Kennung des Benutzers oder des Prozesses, der den Datensatz zuletzt aktualisiert hat. Ähnlich wie `</w:t>
-      </w:r>
-      <w:proofErr w:type="spellStart"/>
-      <w:r>
-        <w:t>createdBy</w:t>
-      </w:r>
-      <w:proofErr w:type="spellEnd"/>
-      <w:r>
-        <w:t>`, aber für Aktualisierungen.</w:t>
-      </w:r>
-    </w:p>
-    <w:p>
-      <w:pPr>
-        <w:spacing w:line="360" w:lineRule="auto"/>
-        <w:jc w:val="both"/>
-      </w:pPr>
-    </w:p>
-    <w:p>
-      <w:pPr>
-        <w:spacing w:line="360" w:lineRule="auto"/>
-        <w:jc w:val="both"/>
-      </w:pPr>
-      <w:r>
-        <w:t>Diese Spalten dienen dazu, den Verlauf und die Verantwortlichkeiten für die Datensätze in der Tabelle nachzuverfolgen, was insbesondere in Multi-User-Umgebungen oder in Auditsituationen nützlich ist.</w:t>
-      </w:r>
-    </w:p>
     <w:p/>
     <w:p>
       <w:pPr>
@@ -29951,7 +29351,7 @@
           <w14:ligatures w14:val="standardContextual"/>
         </w:rPr>
         <w:drawing>
-          <wp:inline distT="0" distB="0" distL="0" distR="0" wp14:anchorId="2A1A00A6" wp14:editId="475428DA">
+          <wp:inline distT="0" distB="0" distL="0" distR="0" wp14:anchorId="16651FF2" wp14:editId="40873C7D">
             <wp:extent cx="3091218" cy="994016"/>
             <wp:effectExtent l="0" t="0" r="0" b="0"/>
             <wp:docPr id="1643694977" name="Grafik 1" descr="Ein Bild, das Text, Screenshot, Schrift, Zahl enthält.&#10;&#10;Automatisch generierte Beschreibung"/>
@@ -29966,7 +29366,7 @@
                     <pic:cNvPicPr/>
                   </pic:nvPicPr>
                   <pic:blipFill>
-                    <a:blip r:embed="rId80"/>
+                    <a:blip r:embed="rId76"/>
                     <a:stretch>
                       <a:fillRect/>
                     </a:stretch>
@@ -29987,11 +29387,6 @@
         </w:drawing>
       </w:r>
     </w:p>
-    <w:p>
-      <w:pPr>
-        <w:jc w:val="center"/>
-      </w:pPr>
-    </w:p>
     <w:p/>
     <w:p>
       <w:pPr>
@@ -29999,57 +29394,58 @@
         <w:jc w:val="both"/>
       </w:pPr>
       <w:r>
-        <w:t>Benutzer-Tabelle</w:t>
-      </w:r>
-      <w:r>
-        <w:t xml:space="preserve"> (</w:t>
-      </w:r>
-      <w:proofErr w:type="spellStart"/>
-      <w:r>
-        <w:t>t_user</w:t>
-      </w:r>
-      <w:proofErr w:type="spellEnd"/>
-      <w:r>
-        <w:t>)</w:t>
-      </w:r>
-      <w:r>
-        <w:t>: Diese Tabelle dient zur Speicherung von Informationen über Benutzer, die Fahrten anbieten</w:t>
-      </w:r>
-      <w:r>
-        <w:t>. Folgendes wurde eingefügt:</w:t>
-      </w:r>
+        <w:t xml:space="preserve"> </w:t>
+      </w:r>
+      <w:r>
+        <w:t xml:space="preserve">Wie in der obigen Abbildung sieht man, dass in </w:t>
+      </w:r>
+      <w:r>
+        <w:t>einer neu erstelle</w:t>
+      </w:r>
+      <w:r>
+        <w:t>n</w:t>
+      </w:r>
+      <w:r>
+        <w:t xml:space="preserve"> Tabelle automatisch Folgendes eingefügt</w:t>
+      </w:r>
+      <w:r>
+        <w:t xml:space="preserve"> wird</w:t>
+      </w:r>
+      <w:r>
+        <w:t>:</w:t>
+      </w:r>
+    </w:p>
+    <w:p>
+      <w:pPr>
+        <w:spacing w:line="360" w:lineRule="auto"/>
+        <w:jc w:val="both"/>
+      </w:pPr>
     </w:p>
     <w:p>
       <w:pPr>
         <w:pStyle w:val="Listenabsatz"/>
         <w:numPr>
           <w:ilvl w:val="0"/>
-          <w:numId w:val="38"/>
+          <w:numId w:val="37"/>
         </w:numPr>
         <w:spacing w:line="360" w:lineRule="auto"/>
         <w:jc w:val="both"/>
       </w:pPr>
-      <w:r>
-        <w:t>Die E-Mail-Adresse</w:t>
-      </w:r>
-      <w:r>
-        <w:t xml:space="preserve"> (</w:t>
-      </w:r>
       <w:proofErr w:type="spellStart"/>
       <w:r>
-        <w:t>t_</w:t>
-      </w:r>
-      <w:proofErr w:type="gramStart"/>
-      <w:r>
-        <w:t>user.email</w:t>
+        <w:t>id</w:t>
       </w:r>
       <w:proofErr w:type="spellEnd"/>
-      <w:proofErr w:type="gramEnd"/>
-      <w:r>
-        <w:t>)</w:t>
-      </w:r>
-      <w:r>
-        <w:t xml:space="preserve"> dient als primärer Kontaktweg für die Kommunikation mit den Benutzern.</w:t>
+      <w:r>
+        <w:t xml:space="preserve"> (UUID): Eine eindeutige Kennung für jede Zeile in der Tabelle, normalerweise generiert mit einer UUID (</w:t>
+      </w:r>
+      <w:proofErr w:type="spellStart"/>
+      <w:r>
+        <w:t>Universally</w:t>
+      </w:r>
+      <w:proofErr w:type="spellEnd"/>
+      <w:r>
+        <w:t xml:space="preserve"> Unique Identifier), um die Eindeutigkeit sicherzustellen.</w:t>
       </w:r>
     </w:p>
     <w:p>
@@ -30057,32 +29453,18 @@
         <w:pStyle w:val="Listenabsatz"/>
         <w:numPr>
           <w:ilvl w:val="0"/>
-          <w:numId w:val="38"/>
+          <w:numId w:val="37"/>
         </w:numPr>
         <w:spacing w:line="360" w:lineRule="auto"/>
         <w:jc w:val="both"/>
       </w:pPr>
-      <w:r>
-        <w:t>Das Passwort</w:t>
-      </w:r>
-      <w:r>
-        <w:t xml:space="preserve"> (</w:t>
-      </w:r>
       <w:proofErr w:type="spellStart"/>
       <w:r>
-        <w:t>t_</w:t>
-      </w:r>
-      <w:proofErr w:type="gramStart"/>
-      <w:r>
-        <w:t>user.password</w:t>
+        <w:t>createdAT</w:t>
       </w:r>
       <w:proofErr w:type="spellEnd"/>
-      <w:proofErr w:type="gramEnd"/>
-      <w:r>
-        <w:t>)</w:t>
-      </w:r>
-      <w:r>
-        <w:t xml:space="preserve"> wird benötigt, um die Benutzerkonten zu sichern und den Zugriff auf die Plattform zu kontrollieren.</w:t>
+      <w:r>
+        <w:t>: Das Datum und die Uhrzeit, zu der der Datensatz erstellt wurde. Dies wird automatisch beim Einfügen eines neuen Datensatzes gesetzt und bleibt unverändert.</w:t>
       </w:r>
     </w:p>
     <w:p>
@@ -30090,37 +29472,26 @@
         <w:pStyle w:val="Listenabsatz"/>
         <w:numPr>
           <w:ilvl w:val="0"/>
-          <w:numId w:val="38"/>
+          <w:numId w:val="37"/>
         </w:numPr>
         <w:spacing w:line="360" w:lineRule="auto"/>
         <w:jc w:val="both"/>
       </w:pPr>
-      <w:r>
-        <w:t>Vorname und Nachname</w:t>
-      </w:r>
-      <w:r>
-        <w:t xml:space="preserve"> (</w:t>
-      </w:r>
       <w:proofErr w:type="spellStart"/>
       <w:r>
-        <w:t>t_</w:t>
-      </w:r>
-      <w:proofErr w:type="gramStart"/>
-      <w:r>
-        <w:t>user.fname</w:t>
+        <w:t>updatedAT</w:t>
       </w:r>
       <w:proofErr w:type="spellEnd"/>
-      <w:proofErr w:type="gramEnd"/>
-      <w:r>
-        <w:t xml:space="preserve">, </w:t>
+      <w:r>
+        <w:t>: Das Datum und die Uhrzeit der letzten Aktualisierung des Datensatzes. Initial ist dies normalerweise das gleiche wie `</w:t>
       </w:r>
       <w:proofErr w:type="spellStart"/>
       <w:r>
-        <w:t>t_user.lname</w:t>
+        <w:t>createdAT</w:t>
       </w:r>
       <w:proofErr w:type="spellEnd"/>
       <w:r>
-        <w:t>)</w:t>
+        <w:t>`, und es wird jedes Mal aktualisiert, wenn der Datensatz geändert wird.</w:t>
       </w:r>
     </w:p>
     <w:p>
@@ -30128,26 +29499,18 @@
         <w:pStyle w:val="Listenabsatz"/>
         <w:numPr>
           <w:ilvl w:val="0"/>
-          <w:numId w:val="38"/>
+          <w:numId w:val="37"/>
         </w:numPr>
         <w:spacing w:line="360" w:lineRule="auto"/>
         <w:jc w:val="both"/>
       </w:pPr>
-      <w:r>
-        <w:t>Die Arbeitsplatz (</w:t>
-      </w:r>
       <w:proofErr w:type="spellStart"/>
       <w:r>
-        <w:t>t_</w:t>
-      </w:r>
-      <w:proofErr w:type="gramStart"/>
-      <w:r>
-        <w:t>user.workplace</w:t>
+        <w:t>createdBy</w:t>
       </w:r>
       <w:proofErr w:type="spellEnd"/>
-      <w:proofErr w:type="gramEnd"/>
-      <w:r>
-        <w:t>) speichert den Arbeitsplatz des Benutzers.</w:t>
+      <w:r>
+        <w:t>: Eine Referenz oder eine Kennung des Benutzers oder des Prozesses, der den Datensatz erstellt hat. Dies könnte beispielsweise der Benutzername oder die ID des angemeldeten Benutzers sein.</w:t>
       </w:r>
     </w:p>
     <w:p>
@@ -30155,73 +29518,55 @@
         <w:pStyle w:val="Listenabsatz"/>
         <w:numPr>
           <w:ilvl w:val="0"/>
-          <w:numId w:val="38"/>
+          <w:numId w:val="37"/>
         </w:numPr>
         <w:spacing w:line="360" w:lineRule="auto"/>
         <w:jc w:val="both"/>
       </w:pPr>
-      <w:r>
-        <w:t>Die Marke</w:t>
-      </w:r>
-      <w:r>
-        <w:t>, Modell</w:t>
-      </w:r>
-      <w:r>
-        <w:t xml:space="preserve"> und Farbe des Fahrzeugs dienen zur Beschreibung und Identifizierung des Fahrzeugs.</w:t>
-      </w:r>
-    </w:p>
-    <w:p>
-      <w:pPr>
-        <w:pStyle w:val="Listenabsatz"/>
-        <w:numPr>
-          <w:ilvl w:val="0"/>
-          <w:numId w:val="38"/>
-        </w:numPr>
+      <w:proofErr w:type="spellStart"/>
+      <w:r>
+        <w:t>updatedBy</w:t>
+      </w:r>
+      <w:proofErr w:type="spellEnd"/>
+      <w:r>
+        <w:t>: Eine Referenz oder eine Kennung des Benutzers oder des Prozesses, der den Datensatz zuletzt aktualisiert hat. Ähnlich wie `</w:t>
+      </w:r>
+      <w:proofErr w:type="spellStart"/>
+      <w:r>
+        <w:t>createdBy</w:t>
+      </w:r>
+      <w:proofErr w:type="spellEnd"/>
+      <w:r>
+        <w:t>`, aber für Aktualisierungen.</w:t>
+      </w:r>
+    </w:p>
+    <w:p/>
+    <w:p/>
+    <w:p>
+      <w:pPr>
+        <w:jc w:val="center"/>
+      </w:pPr>
+    </w:p>
+    <w:p>
+      <w:pPr>
+        <w:jc w:val="center"/>
+      </w:pPr>
+    </w:p>
+    <w:p/>
+    <w:p>
+      <w:pPr>
         <w:spacing w:line="360" w:lineRule="auto"/>
         <w:jc w:val="both"/>
       </w:pPr>
       <w:r>
-        <w:t>Das Kennzeichen ist ein wichtiges Merkmal, um das Fahrzeug eindeutig zu identifizieren</w:t>
-      </w:r>
-      <w:r>
-        <w:t>.</w:t>
-      </w:r>
-    </w:p>
-    <w:p>
-      <w:pPr>
-        <w:pStyle w:val="Listenabsatz"/>
-        <w:numPr>
-          <w:ilvl w:val="0"/>
-          <w:numId w:val="38"/>
-        </w:numPr>
-        <w:spacing w:line="360" w:lineRule="auto"/>
-        <w:jc w:val="both"/>
-      </w:pPr>
-      <w:r>
-        <w:t>Die Anzahl der verfügbaren Sitze gibt an, wie viele Passagiere das Fahrzeug aufnehmen kann</w:t>
-      </w:r>
-      <w:r>
-        <w:t>.</w:t>
-      </w:r>
-    </w:p>
-    <w:p>
-      <w:pPr>
-        <w:pStyle w:val="Listenabsatz"/>
-      </w:pPr>
-    </w:p>
-    <w:p>
-      <w:pPr>
-        <w:ind w:left="360"/>
-      </w:pPr>
-      <w:r>
         <w:rPr>
           <w:noProof/>
           <w14:ligatures w14:val="standardContextual"/>
         </w:rPr>
         <w:drawing>
-          <wp:inline distT="0" distB="0" distL="0" distR="0" wp14:anchorId="2B1C1B14" wp14:editId="1D073F0B">
-            <wp:extent cx="6153139" cy="2755076"/>
-            <wp:effectExtent l="0" t="0" r="635" b="7620"/>
+          <wp:inline distT="0" distB="0" distL="0" distR="0" wp14:anchorId="27DFC360" wp14:editId="6AA3DAC5">
+            <wp:extent cx="5760720" cy="2579214"/>
+            <wp:effectExtent l="0" t="0" r="0" b="0"/>
             <wp:docPr id="444869600" name="Grafik 1" descr="Ein Bild, das Text, Screenshot, Zahl, Schrift enthält.&#10;&#10;Automatisch generierte Beschreibung"/>
             <wp:cNvGraphicFramePr>
               <a:graphicFrameLocks xmlns:a="http://schemas.openxmlformats.org/drawingml/2006/main" noChangeAspect="1"/>
@@ -30234,7 +29579,7 @@
                     <pic:cNvPicPr/>
                   </pic:nvPicPr>
                   <pic:blipFill>
-                    <a:blip r:embed="rId81"/>
+                    <a:blip r:embed="rId77"/>
                     <a:stretch>
                       <a:fillRect/>
                     </a:stretch>
@@ -30242,7 +29587,7 @@
                   <pic:spPr>
                     <a:xfrm>
                       <a:off x="0" y="0"/>
-                      <a:ext cx="6163680" cy="2759796"/>
+                      <a:ext cx="5760720" cy="2579214"/>
                     </a:xfrm>
                     <a:prstGeom prst="rect">
                       <a:avLst/>
@@ -30254,6 +29599,201 @@
           </wp:inline>
         </w:drawing>
       </w:r>
+      <w:r>
+        <w:t>Benutzer-Tabelle</w:t>
+      </w:r>
+      <w:r>
+        <w:t xml:space="preserve"> (</w:t>
+      </w:r>
+      <w:proofErr w:type="spellStart"/>
+      <w:r>
+        <w:t>t_user</w:t>
+      </w:r>
+      <w:proofErr w:type="spellEnd"/>
+      <w:r>
+        <w:t>)</w:t>
+      </w:r>
+      <w:r>
+        <w:t>: Diese Tabelle dient zur Speicherung von Informationen über Benutzer, die Fahrten anbieten</w:t>
+      </w:r>
+      <w:r>
+        <w:t>. Folgendes wurde eingefügt:</w:t>
+      </w:r>
+    </w:p>
+    <w:p>
+      <w:pPr>
+        <w:pStyle w:val="Listenabsatz"/>
+        <w:numPr>
+          <w:ilvl w:val="0"/>
+          <w:numId w:val="38"/>
+        </w:numPr>
+        <w:spacing w:line="360" w:lineRule="auto"/>
+        <w:jc w:val="both"/>
+      </w:pPr>
+      <w:r>
+        <w:t>Die E-Mail-Adresse</w:t>
+      </w:r>
+      <w:r>
+        <w:t xml:space="preserve"> (</w:t>
+      </w:r>
+      <w:proofErr w:type="spellStart"/>
+      <w:r>
+        <w:t>t_user.email</w:t>
+      </w:r>
+      <w:proofErr w:type="spellEnd"/>
+      <w:r>
+        <w:t>)</w:t>
+      </w:r>
+      <w:r>
+        <w:t xml:space="preserve"> dient als primärer Kontaktweg für die Kommunikation mit den Benutzern.</w:t>
+      </w:r>
+    </w:p>
+    <w:p>
+      <w:pPr>
+        <w:pStyle w:val="Listenabsatz"/>
+        <w:numPr>
+          <w:ilvl w:val="0"/>
+          <w:numId w:val="38"/>
+        </w:numPr>
+        <w:spacing w:line="360" w:lineRule="auto"/>
+        <w:jc w:val="both"/>
+      </w:pPr>
+      <w:r>
+        <w:t>Das Passwort</w:t>
+      </w:r>
+      <w:r>
+        <w:t xml:space="preserve"> (</w:t>
+      </w:r>
+      <w:proofErr w:type="spellStart"/>
+      <w:r>
+        <w:t>t_user.password</w:t>
+      </w:r>
+      <w:proofErr w:type="spellEnd"/>
+      <w:r>
+        <w:t>)</w:t>
+      </w:r>
+      <w:r>
+        <w:t xml:space="preserve"> wird benötigt, um die Benutzerkonten zu sichern und den Zugriff auf die Plattform zu kontrollieren.</w:t>
+      </w:r>
+    </w:p>
+    <w:p>
+      <w:pPr>
+        <w:pStyle w:val="Listenabsatz"/>
+        <w:numPr>
+          <w:ilvl w:val="0"/>
+          <w:numId w:val="38"/>
+        </w:numPr>
+        <w:spacing w:line="360" w:lineRule="auto"/>
+        <w:jc w:val="both"/>
+      </w:pPr>
+      <w:r>
+        <w:t>Vorname und Nachname</w:t>
+      </w:r>
+      <w:r>
+        <w:t xml:space="preserve"> (</w:t>
+      </w:r>
+      <w:proofErr w:type="spellStart"/>
+      <w:r>
+        <w:t>t_user.fname</w:t>
+      </w:r>
+      <w:proofErr w:type="spellEnd"/>
+      <w:r>
+        <w:t xml:space="preserve">, </w:t>
+      </w:r>
+      <w:proofErr w:type="spellStart"/>
+      <w:r>
+        <w:t>t_user.lname</w:t>
+      </w:r>
+      <w:proofErr w:type="spellEnd"/>
+      <w:r>
+        <w:t>)</w:t>
+      </w:r>
+    </w:p>
+    <w:p>
+      <w:pPr>
+        <w:pStyle w:val="Listenabsatz"/>
+        <w:numPr>
+          <w:ilvl w:val="0"/>
+          <w:numId w:val="38"/>
+        </w:numPr>
+        <w:spacing w:line="360" w:lineRule="auto"/>
+        <w:jc w:val="both"/>
+      </w:pPr>
+      <w:r>
+        <w:t>Die Arbeitsplatz (</w:t>
+      </w:r>
+      <w:proofErr w:type="spellStart"/>
+      <w:r>
+        <w:t>t_user.workplace</w:t>
+      </w:r>
+      <w:proofErr w:type="spellEnd"/>
+      <w:r>
+        <w:t>) speichert den Arbeitsplatz des Benutzers.</w:t>
+      </w:r>
+    </w:p>
+    <w:p>
+      <w:pPr>
+        <w:pStyle w:val="Listenabsatz"/>
+        <w:numPr>
+          <w:ilvl w:val="0"/>
+          <w:numId w:val="38"/>
+        </w:numPr>
+        <w:spacing w:line="360" w:lineRule="auto"/>
+        <w:jc w:val="both"/>
+      </w:pPr>
+      <w:r>
+        <w:t>Die Marke</w:t>
+      </w:r>
+      <w:r>
+        <w:t>, Modell</w:t>
+      </w:r>
+      <w:r>
+        <w:t xml:space="preserve"> und Farbe des Fahrzeugs dienen zur Beschreibung und Identifizierung des Fahrzeugs.</w:t>
+      </w:r>
+    </w:p>
+    <w:p>
+      <w:pPr>
+        <w:pStyle w:val="Listenabsatz"/>
+        <w:numPr>
+          <w:ilvl w:val="0"/>
+          <w:numId w:val="38"/>
+        </w:numPr>
+        <w:spacing w:line="360" w:lineRule="auto"/>
+        <w:jc w:val="both"/>
+      </w:pPr>
+      <w:r>
+        <w:t>Das Kennzeichen ist ein wichtiges Merkmal, um das Fahrzeug eindeutig zu identifizieren</w:t>
+      </w:r>
+      <w:r>
+        <w:t>.</w:t>
+      </w:r>
+    </w:p>
+    <w:p>
+      <w:pPr>
+        <w:pStyle w:val="Listenabsatz"/>
+        <w:numPr>
+          <w:ilvl w:val="0"/>
+          <w:numId w:val="38"/>
+        </w:numPr>
+        <w:spacing w:line="360" w:lineRule="auto"/>
+        <w:jc w:val="both"/>
+      </w:pPr>
+      <w:r>
+        <w:t>Die Anzahl der verfügbaren Sitze gibt an, wie viele Passagiere das Fahrzeug aufnehmen kann</w:t>
+      </w:r>
+      <w:r>
+        <w:t>.</w:t>
+      </w:r>
+    </w:p>
+    <w:p>
+      <w:pPr>
+        <w:pStyle w:val="Listenabsatz"/>
+      </w:pPr>
+    </w:p>
+    <w:p>
+      <w:pPr>
+        <w:ind w:left="360"/>
+      </w:pPr>
     </w:p>
     <w:p/>
     <w:p/>
@@ -30336,15 +29876,8 @@
         <w:jc w:val="both"/>
       </w:pPr>
       <w:r>
-        <w:t xml:space="preserve">Das Datum und die Uhrzeit der Abfahrt werden </w:t>
-      </w:r>
-      <w:proofErr w:type="gramStart"/>
-      <w:r>
-        <w:t>erfasst</w:t>
-      </w:r>
-      <w:proofErr w:type="gramEnd"/>
-      <w:r>
-        <w:t>, um den Zeitpunkt der Fahrt festzulegen und Fahrten zu planen.</w:t>
+        <w:lastRenderedPageBreak/>
+        <w:t>Das Datum und die Uhrzeit der Abfahrt werden erfasst, um den Zeitpunkt der Fahrt festzulegen und Fahrten zu planen.</w:t>
       </w:r>
     </w:p>
     <w:p>
@@ -30358,15 +29891,7 @@
         <w:jc w:val="both"/>
       </w:pPr>
       <w:r>
-        <w:t xml:space="preserve">Die Beschreibung dient dazu, zusätzliche Informationen wie z.B. Telefonnummer, anfallende Kosten </w:t>
-      </w:r>
-      <w:proofErr w:type="gramStart"/>
-      <w:r>
-        <w:t>usw..</w:t>
-      </w:r>
-      <w:proofErr w:type="gramEnd"/>
-      <w:r>
-        <w:t xml:space="preserve"> im Voraus einzutragen.</w:t>
+        <w:t>Die Beschreibung dient dazu, zusätzliche Informationen wie z.B. Telefonnummer, anfallende Kosten usw.. im Voraus einzutragen.</w:t>
       </w:r>
     </w:p>
     <w:p>
@@ -30408,7 +29933,7 @@
                     <pic:cNvPicPr/>
                   </pic:nvPicPr>
                   <pic:blipFill>
-                    <a:blip r:embed="rId82"/>
+                    <a:blip r:embed="rId78"/>
                     <a:stretch>
                       <a:fillRect/>
                     </a:stretch>
@@ -30487,15 +30012,7 @@
         <w:jc w:val="both"/>
       </w:pPr>
       <w:r>
-        <w:t>Neptune Open Edition ist eine datenorientierte Plattform, die Werkzeuge zur Verfügung stellt, um APIs (</w:t>
-      </w:r>
-      <w:proofErr w:type="spellStart"/>
-      <w:r>
-        <w:t>Application</w:t>
-      </w:r>
-      <w:proofErr w:type="spellEnd"/>
-      <w:r>
-        <w:t xml:space="preserve"> </w:t>
+        <w:t xml:space="preserve">Neptune Open Edition ist eine datenorientierte Plattform, die Werkzeuge zur Verfügung stellt, um APIs (Application </w:t>
       </w:r>
       <w:proofErr w:type="spellStart"/>
       <w:r>
@@ -30530,6 +30047,7 @@
           <w:noProof/>
           <w14:ligatures w14:val="standardContextual"/>
         </w:rPr>
+        <w:lastRenderedPageBreak/>
         <w:drawing>
           <wp:inline distT="0" distB="0" distL="0" distR="0" wp14:anchorId="13A22D89" wp14:editId="4FB9A6D4">
             <wp:extent cx="2924355" cy="1776791"/>
@@ -30546,7 +30064,7 @@
                     <pic:cNvPicPr/>
                   </pic:nvPicPr>
                   <pic:blipFill>
-                    <a:blip r:embed="rId83"/>
+                    <a:blip r:embed="rId79"/>
                     <a:stretch>
                       <a:fillRect/>
                     </a:stretch>
@@ -30685,6 +30203,7 @@
         <w:jc w:val="both"/>
       </w:pPr>
       <w:r>
+        <w:lastRenderedPageBreak/>
         <w:t>Für die erstellten Tabellen wurden zwei APIs erstellt, eine für die Tabelle "</w:t>
       </w:r>
       <w:proofErr w:type="spellStart"/>
@@ -30741,7 +30260,7 @@
                     <pic:cNvPicPr/>
                   </pic:nvPicPr>
                   <pic:blipFill>
-                    <a:blip r:embed="rId84"/>
+                    <a:blip r:embed="rId80"/>
                     <a:stretch>
                       <a:fillRect/>
                     </a:stretch>
@@ -30784,7 +30303,7 @@
                     <pic:cNvPicPr/>
                   </pic:nvPicPr>
                   <pic:blipFill>
-                    <a:blip r:embed="rId85"/>
+                    <a:blip r:embed="rId81"/>
                     <a:stretch>
                       <a:fillRect/>
                     </a:stretch>
@@ -30827,7 +30346,7 @@
                     <pic:cNvPicPr/>
                   </pic:nvPicPr>
                   <pic:blipFill>
-                    <a:blip r:embed="rId86"/>
+                    <a:blip r:embed="rId82"/>
                     <a:stretch>
                       <a:fillRect/>
                     </a:stretch>
@@ -30866,22 +30385,18 @@
       <w:pPr>
         <w:pStyle w:val="berschrift2"/>
       </w:pPr>
-      <w:bookmarkStart w:id="64" w:name="_Toc162459056"/>
-      <w:r>
-        <w:t>Codebeschreibung</w:t>
-      </w:r>
-      <w:bookmarkEnd w:id="64"/>
+      <w:r>
+        <w:t>Entwicklung der Seiten</w:t>
+      </w:r>
     </w:p>
     <w:p/>
     <w:p>
       <w:pPr>
         <w:pStyle w:val="berschrift3"/>
       </w:pPr>
-      <w:bookmarkStart w:id="65" w:name="_Toc162459057"/>
-      <w:r>
-        <w:t>Fahrten einfügen</w:t>
-      </w:r>
-      <w:bookmarkEnd w:id="65"/>
+      <w:r>
+        <w:t>Anmeldeseite</w:t>
+      </w:r>
     </w:p>
     <w:p/>
     <w:p>
@@ -30890,20 +30405,60 @@
         <w:jc w:val="both"/>
       </w:pPr>
       <w:r>
+        <w:t>Die Anmeldeseite wurde durch Integration einer GET-API mit der Datenbanktabelle "</w:t>
+      </w:r>
+      <w:proofErr w:type="spellStart"/>
+      <w:r>
+        <w:t>t_user</w:t>
+      </w:r>
+      <w:proofErr w:type="spellEnd"/>
+      <w:r>
+        <w:t>" verbunden. Mittels des Codes in Abbildung 8 wurde eine Vergleichsroutine entwickelt, die die von Benutzern eingegebenen Informationen mit den bereits in der Datenbank vorhandenen Datensätzen in der Tabelle "</w:t>
+      </w:r>
+      <w:proofErr w:type="spellStart"/>
+      <w:r>
+        <w:t>t_user</w:t>
+      </w:r>
+      <w:proofErr w:type="spellEnd"/>
+      <w:r>
+        <w:t>" abgleicht. Bei erfolgreicher Übereinstimmung der eingegebenen Anmeldeinformationen mit den Datenbankeinträgen wird der Befehl "oApp.to(</w:t>
+      </w:r>
+      <w:proofErr w:type="spellStart"/>
+      <w:r>
+        <w:t>p_main</w:t>
+      </w:r>
+      <w:proofErr w:type="spellEnd"/>
+      <w:r>
+        <w:t>);" ausgeführt. Dadurch erfolgt die Weiterleitung des Benutzers zur Hauptseite der Anwendung, wo er oder sie weiterführende Funktionen und Inhalte aufrufen kann.</w:t>
+      </w:r>
+    </w:p>
+    <w:p/>
+    <w:p>
+      <w:pPr>
+        <w:pStyle w:val="berschrift3"/>
+      </w:pPr>
+      <w:bookmarkStart w:id="64" w:name="_Toc162459057"/>
+      <w:r>
+        <w:t>Fahrten einfügen</w:t>
+      </w:r>
+      <w:bookmarkEnd w:id="64"/>
+    </w:p>
+    <w:p/>
+    <w:p>
+      <w:pPr>
+        <w:spacing w:line="360" w:lineRule="auto"/>
+        <w:jc w:val="both"/>
+      </w:pPr>
+      <w:r>
         <w:t xml:space="preserve">Der folgende Code definiert eine JavaScript-Funktion namens </w:t>
       </w:r>
       <w:proofErr w:type="spellStart"/>
-      <w:proofErr w:type="gramStart"/>
       <w:r>
         <w:t>submit</w:t>
       </w:r>
       <w:proofErr w:type="spellEnd"/>
       <w:r>
-        <w:t>(</w:t>
-      </w:r>
-      <w:proofErr w:type="gramEnd"/>
-      <w:r>
-        <w:t>), die aufgerufen wird, wenn ein Formular durch einen Klick auf den Button (Bestätigen) an der Datenbanktabelle (</w:t>
+        <w:t>(), die aufgerufen wird, wenn ein Formular durch einen Klick auf den Button (Bestätigen) an der Datenbanktabelle (</w:t>
       </w:r>
       <w:proofErr w:type="spellStart"/>
       <w:r>
@@ -30933,7 +30488,7 @@
                     <pic:cNvPicPr/>
                   </pic:nvPicPr>
                   <pic:blipFill>
-                    <a:blip r:embed="rId87"/>
+                    <a:blip r:embed="rId83"/>
                     <a:stretch>
                       <a:fillRect/>
                     </a:stretch>
@@ -30957,298 +30512,17 @@
     <w:p/>
     <w:p>
       <w:pPr>
-        <w:spacing w:line="360" w:lineRule="auto"/>
-        <w:jc w:val="both"/>
-      </w:pPr>
-      <w:r>
-        <w:t>Funktionsdefinition</w:t>
-      </w:r>
-      <w:r>
-        <w:t>:</w:t>
-      </w:r>
-      <w:r>
-        <w:t xml:space="preserve"> Die Funktion beginnt mit der Deklaration des Funktionsnamens `</w:t>
-      </w:r>
-      <w:proofErr w:type="spellStart"/>
-      <w:proofErr w:type="gramStart"/>
-      <w:r>
-        <w:t>submit</w:t>
-      </w:r>
-      <w:proofErr w:type="spellEnd"/>
-      <w:r>
-        <w:t>(</w:t>
-      </w:r>
-      <w:proofErr w:type="gramEnd"/>
-      <w:r>
-        <w:t>)`.</w:t>
-      </w:r>
-    </w:p>
-    <w:p>
-      <w:pPr>
-        <w:spacing w:line="360" w:lineRule="auto"/>
-        <w:jc w:val="both"/>
-      </w:pPr>
-    </w:p>
-    <w:p>
-      <w:pPr>
-        <w:spacing w:line="360" w:lineRule="auto"/>
-        <w:jc w:val="both"/>
-      </w:pPr>
-      <w:r>
-        <w:t>Log-Ausgabe: Die Zeile console.log("</w:t>
-      </w:r>
-      <w:proofErr w:type="spellStart"/>
-      <w:r>
-        <w:t>submit</w:t>
-      </w:r>
-      <w:proofErr w:type="spellEnd"/>
-      <w:r>
-        <w:t>"); gibt den Text "</w:t>
-      </w:r>
-      <w:proofErr w:type="spellStart"/>
-      <w:r>
-        <w:t>submit</w:t>
-      </w:r>
-      <w:proofErr w:type="spellEnd"/>
-      <w:r>
-        <w:t>" in der Browserkonsole aus. Dies dient hauptsächlich dazu, sicherzustellen, dass die Funktion aufgerufen wurde, und ist nützlich für Debugging-Zwecke.</w:t>
-      </w:r>
-    </w:p>
-    <w:p>
-      <w:pPr>
-        <w:spacing w:line="360" w:lineRule="auto"/>
-        <w:jc w:val="both"/>
-      </w:pPr>
-    </w:p>
-    <w:p>
-      <w:pPr>
-        <w:spacing w:line="360" w:lineRule="auto"/>
-        <w:jc w:val="both"/>
-      </w:pPr>
-      <w:r>
-        <w:t xml:space="preserve">Rücksetzen von </w:t>
-      </w:r>
-      <w:proofErr w:type="spellStart"/>
-      <w:r>
-        <w:t>ValueStates</w:t>
-      </w:r>
-      <w:proofErr w:type="spellEnd"/>
-      <w:r>
-        <w:t>: In den nächsten Zeilen werden alle `</w:t>
-      </w:r>
-      <w:proofErr w:type="spellStart"/>
-      <w:r>
-        <w:t>ValueState</w:t>
-      </w:r>
-      <w:proofErr w:type="spellEnd"/>
-      <w:r>
-        <w:t>`-Eigenschaften der verschiedenen Eingabefelder auf "None" zurückgesetzt. `</w:t>
-      </w:r>
-      <w:proofErr w:type="spellStart"/>
-      <w:r>
-        <w:t>ValueState</w:t>
-      </w:r>
-      <w:proofErr w:type="spellEnd"/>
-      <w:r>
-        <w:t>` ist eine Eigenschaft, die in UI-Frameworks wie SAPUI5 verwendet wird, um den Status von Benutzereingaben anzugeben (z. B. Fehler, Erfolg, Warnung usw.).</w:t>
-      </w:r>
-    </w:p>
-    <w:p>
-      <w:pPr>
-        <w:spacing w:line="360" w:lineRule="auto"/>
-        <w:jc w:val="both"/>
-      </w:pPr>
-    </w:p>
-    <w:p>
-      <w:pPr>
-        <w:spacing w:line="360" w:lineRule="auto"/>
-        <w:jc w:val="both"/>
-      </w:pPr>
-      <w:r>
-        <w:t>Datenextraktion: Die Werte der Benutzereingabefelder werden in ein Objekt mit dem Namen `</w:t>
-      </w:r>
-      <w:proofErr w:type="spellStart"/>
-      <w:r>
-        <w:t>final_data</w:t>
-      </w:r>
-      <w:proofErr w:type="spellEnd"/>
-      <w:r>
-        <w:t>` extrahiert. Dazu werden die Werte der verschiedenen Eingabefelder mit ihren entsprechenden Schlüsseln im Objekt `</w:t>
-      </w:r>
-      <w:proofErr w:type="spellStart"/>
-      <w:r>
-        <w:t>final_data</w:t>
-      </w:r>
-      <w:proofErr w:type="spellEnd"/>
-      <w:r>
-        <w:t>` gespeichert.</w:t>
-      </w:r>
-    </w:p>
-    <w:p>
-      <w:pPr>
-        <w:spacing w:line="360" w:lineRule="auto"/>
-        <w:jc w:val="both"/>
-      </w:pPr>
-    </w:p>
-    <w:p>
-      <w:pPr>
-        <w:spacing w:line="360" w:lineRule="auto"/>
-        <w:jc w:val="both"/>
-      </w:pPr>
-      <w:r>
-        <w:t xml:space="preserve">Auswahl der Elemente: Einige Eingabefelder </w:t>
-      </w:r>
-      <w:r>
-        <w:t xml:space="preserve">sind </w:t>
-      </w:r>
-      <w:r>
-        <w:t>Dropdown-Listen (`</w:t>
-      </w:r>
-      <w:proofErr w:type="spellStart"/>
-      <w:r>
-        <w:t>i_country</w:t>
-      </w:r>
-      <w:proofErr w:type="spellEnd"/>
-      <w:r>
-        <w:t>` und `</w:t>
-      </w:r>
-      <w:proofErr w:type="spellStart"/>
-      <w:r>
-        <w:t>i_car_seats</w:t>
-      </w:r>
-      <w:proofErr w:type="spellEnd"/>
-      <w:r>
-        <w:t>`). Diese Felder verwenden</w:t>
-      </w:r>
-      <w:r>
-        <w:t xml:space="preserve"> eine</w:t>
-      </w:r>
-      <w:r>
-        <w:t xml:space="preserve"> Select-Element-Funktionalität. Die ausgewählten Elemente werden durch Zugriff auf deren Textinhalt erfasst und im `</w:t>
-      </w:r>
-      <w:proofErr w:type="spellStart"/>
-      <w:r>
-        <w:t>final_data</w:t>
-      </w:r>
-      <w:proofErr w:type="spellEnd"/>
-      <w:r>
-        <w:t>`-Objekt gespeichert.</w:t>
-      </w:r>
-    </w:p>
-    <w:p>
-      <w:pPr>
-        <w:spacing w:line="360" w:lineRule="auto"/>
-        <w:jc w:val="both"/>
-      </w:pPr>
-    </w:p>
-    <w:p>
-      <w:pPr>
-        <w:spacing w:line="360" w:lineRule="auto"/>
-        <w:jc w:val="both"/>
-      </w:pPr>
-      <w:r>
-        <w:t>Zusammenstellung der Daten: Die gesammelten Daten werden in ein Objekt `</w:t>
-      </w:r>
-      <w:proofErr w:type="spellStart"/>
-      <w:r>
-        <w:t>final_data</w:t>
-      </w:r>
-      <w:proofErr w:type="spellEnd"/>
-      <w:r>
-        <w:t>` eingefügt.</w:t>
-      </w:r>
-    </w:p>
-    <w:p>
-      <w:pPr>
-        <w:spacing w:line="360" w:lineRule="auto"/>
-        <w:jc w:val="both"/>
-      </w:pPr>
-    </w:p>
-    <w:p>
-      <w:pPr>
-        <w:spacing w:line="360" w:lineRule="auto"/>
-        <w:jc w:val="both"/>
-      </w:pPr>
-      <w:r>
-        <w:t>Optionen für API-Anfrage: Die Daten werden in einem Objekt mit dem Namen `</w:t>
-      </w:r>
-      <w:proofErr w:type="spellStart"/>
-      <w:r>
-        <w:t>options</w:t>
-      </w:r>
-      <w:proofErr w:type="spellEnd"/>
-      <w:r>
-        <w:t>` gespeichert, das als Parameter für eine API-Anfrage verwendet wird.</w:t>
-      </w:r>
-    </w:p>
-    <w:p>
-      <w:pPr>
-        <w:spacing w:line="360" w:lineRule="auto"/>
-        <w:jc w:val="both"/>
-      </w:pPr>
-    </w:p>
-    <w:p>
-      <w:pPr>
-        <w:spacing w:line="360" w:lineRule="auto"/>
-        <w:jc w:val="both"/>
-      </w:pPr>
-      <w:r>
-        <w:t>API-Anfrage: Die Funktion `</w:t>
-      </w:r>
-      <w:proofErr w:type="spellStart"/>
-      <w:r>
-        <w:t>apiaddOffer</w:t>
-      </w:r>
-      <w:proofErr w:type="spellEnd"/>
-      <w:r>
-        <w:t>(</w:t>
-      </w:r>
-      <w:proofErr w:type="spellStart"/>
-      <w:r>
-        <w:t>options</w:t>
-      </w:r>
-      <w:proofErr w:type="spellEnd"/>
-      <w:r>
-        <w:t>)` wird aufgerufen, um die Daten an die entsprechende API</w:t>
-      </w:r>
-      <w:r>
-        <w:t xml:space="preserve"> durch eine PUT-Operation</w:t>
-      </w:r>
-      <w:r>
-        <w:t xml:space="preserve"> zu senden, um ein</w:t>
-      </w:r>
-      <w:r>
-        <w:t xml:space="preserve">er Fahrtangebot </w:t>
-      </w:r>
-      <w:r>
-        <w:t xml:space="preserve">zu erstellen </w:t>
-      </w:r>
-      <w:r>
-        <w:t>und</w:t>
-      </w:r>
-      <w:r>
-        <w:t xml:space="preserve"> </w:t>
-      </w:r>
-      <w:r>
-        <w:t>in der Datenbanktabelle zu</w:t>
-      </w:r>
-      <w:r>
-        <w:t xml:space="preserve"> speichern.</w:t>
-      </w:r>
-    </w:p>
-    <w:p/>
-    <w:p>
-      <w:pPr>
         <w:pStyle w:val="berschrift3"/>
       </w:pPr>
-      <w:bookmarkStart w:id="66" w:name="_Toc162459058"/>
-      <w:r>
+      <w:bookmarkStart w:id="65" w:name="_Toc162459058"/>
+      <w:r>
+        <w:lastRenderedPageBreak/>
         <w:t>Fahrten finden</w:t>
       </w:r>
-      <w:bookmarkEnd w:id="66"/>
-    </w:p>
-    <w:p>
-      <w:hyperlink r:id="rId88" w:history="1">
+      <w:bookmarkEnd w:id="65"/>
+    </w:p>
+    <w:p>
+      <w:hyperlink r:id="rId84" w:history="1">
         <w:r>
           <w:rPr>
             <w:rStyle w:val="Hyperlink"/>
@@ -31342,7 +30616,7 @@
                     <pic:cNvPicPr/>
                   </pic:nvPicPr>
                   <pic:blipFill>
-                    <a:blip r:embed="rId89"/>
+                    <a:blip r:embed="rId85"/>
                     <a:stretch>
                       <a:fillRect/>
                     </a:stretch>
@@ -31365,7 +30639,20 @@
     </w:p>
     <w:p>
       <w:pPr>
-        <w:spacing w:after="160" w:line="259" w:lineRule="auto"/>
+        <w:pStyle w:val="berschrift3"/>
+        <w:numPr>
+          <w:ilvl w:val="0"/>
+          <w:numId w:val="0"/>
+        </w:numPr>
+      </w:pPr>
+    </w:p>
+    <w:p>
+      <w:pPr>
+        <w:pStyle w:val="berschrift3"/>
+        <w:numPr>
+          <w:ilvl w:val="0"/>
+          <w:numId w:val="0"/>
+        </w:numPr>
       </w:pPr>
       <w:r>
         <w:br w:type="page"/>
@@ -31445,7 +30732,7 @@
                     <pic:cNvPicPr/>
                   </pic:nvPicPr>
                   <pic:blipFill>
-                    <a:blip r:embed="rId90"/>
+                    <a:blip r:embed="rId86"/>
                     <a:stretch>
                       <a:fillRect/>
                     </a:stretch>
@@ -31523,7 +30810,7 @@
                     <pic:cNvPicPr/>
                   </pic:nvPicPr>
                   <pic:blipFill>
-                    <a:blip r:embed="rId91"/>
+                    <a:blip r:embed="rId87"/>
                     <a:stretch>
                       <a:fillRect/>
                     </a:stretch>
@@ -31565,6 +30852,7 @@
           <w:noProof/>
           <w14:ligatures w14:val="standardContextual"/>
         </w:rPr>
+        <w:lastRenderedPageBreak/>
         <w:drawing>
           <wp:inline distT="0" distB="0" distL="0" distR="0" wp14:anchorId="446154B5" wp14:editId="4F2E9F40">
             <wp:extent cx="5760720" cy="1059815"/>
@@ -31581,7 +30869,7 @@
                     <pic:cNvPicPr/>
                   </pic:nvPicPr>
                   <pic:blipFill>
-                    <a:blip r:embed="rId92"/>
+                    <a:blip r:embed="rId88"/>
                     <a:stretch>
                       <a:fillRect/>
                     </a:stretch>
@@ -31602,33 +30890,16 @@
         </w:drawing>
       </w:r>
     </w:p>
-    <w:p>
-      <w:pPr>
-        <w:pStyle w:val="berschrift4"/>
-      </w:pPr>
-      <w:r>
-        <w:t>Tabelle aktualisieren</w:t>
-      </w:r>
-    </w:p>
     <w:p/>
     <w:p>
       <w:pPr>
-        <w:pStyle w:val="berschrift4"/>
-      </w:pPr>
-      <w:r>
-        <w:t>Tabelle filtern</w:t>
-      </w:r>
-    </w:p>
-    <w:p/>
-    <w:p>
-      <w:pPr>
         <w:pStyle w:val="berschrift1"/>
       </w:pPr>
-      <w:bookmarkStart w:id="67" w:name="_Toc162459059"/>
+      <w:bookmarkStart w:id="66" w:name="_Toc162459059"/>
       <w:r>
         <w:t>Zusammenfassung</w:t>
       </w:r>
-      <w:bookmarkEnd w:id="67"/>
+      <w:bookmarkEnd w:id="66"/>
     </w:p>
     <w:p>
       <w:pPr>
@@ -31646,14 +30917,15 @@
       <w:pPr>
         <w:pStyle w:val="berschrift1"/>
       </w:pPr>
-      <w:bookmarkStart w:id="68" w:name="_Toc162459060"/>
-      <w:r>
+      <w:bookmarkStart w:id="67" w:name="_Toc162459060"/>
+      <w:r>
+        <w:lastRenderedPageBreak/>
         <w:t>Quell</w:t>
       </w:r>
       <w:r>
         <w:t>- und Literaturverzeichnis</w:t>
       </w:r>
-      <w:bookmarkEnd w:id="68"/>
+      <w:bookmarkEnd w:id="67"/>
     </w:p>
     <w:p/>
     <w:p>
@@ -31676,7 +30948,7 @@
       <w:r>
         <w:t xml:space="preserve"> |“. Zugegriffen: 27. März 2024. [Online]. Verfügbar unter: </w:t>
       </w:r>
-      <w:hyperlink r:id="rId93" w:history="1">
+      <w:hyperlink r:id="rId89" w:history="1">
         <w:r>
           <w:rPr>
             <w:rStyle w:val="Hyperlink"/>
@@ -31699,26 +30971,12 @@
         <w:rPr>
           <w:lang w:val="en-US"/>
         </w:rPr>
-        <w:t xml:space="preserve">„Neptune Software </w:t>
-      </w:r>
-      <w:proofErr w:type="gramStart"/>
-      <w:r>
-        <w:rPr>
-          <w:lang w:val="en-US"/>
-        </w:rPr>
-        <w:t>Community“</w:t>
-      </w:r>
-      <w:proofErr w:type="gramEnd"/>
-      <w:r>
-        <w:rPr>
-          <w:lang w:val="en-US"/>
-        </w:rPr>
-        <w:t xml:space="preserve">, Neptune Software Community. </w:t>
+        <w:t xml:space="preserve">„Neptune Software Community“, Neptune Software Community. </w:t>
       </w:r>
       <w:r>
         <w:t xml:space="preserve">Zugegriffen: 27. Februar 2024. [Online]. Verfügbar unter: </w:t>
       </w:r>
-      <w:hyperlink r:id="rId94" w:history="1">
+      <w:hyperlink r:id="rId90" w:history="1">
         <w:r>
           <w:rPr>
             <w:rStyle w:val="Hyperlink"/>
@@ -31741,26 +30999,12 @@
         <w:rPr>
           <w:lang w:val="en-US"/>
         </w:rPr>
-        <w:t xml:space="preserve">„Neptune App </w:t>
-      </w:r>
-      <w:proofErr w:type="gramStart"/>
-      <w:r>
-        <w:rPr>
-          <w:lang w:val="en-US"/>
-        </w:rPr>
-        <w:t>Builder :</w:t>
-      </w:r>
-      <w:proofErr w:type="gramEnd"/>
-      <w:r>
-        <w:rPr>
-          <w:lang w:val="en-US"/>
-        </w:rPr>
-        <w:t xml:space="preserve">: Neptune DXP Documentation“. </w:t>
+        <w:t xml:space="preserve">„Neptune App Builder :: Neptune DXP Documentation“. </w:t>
       </w:r>
       <w:r>
         <w:t xml:space="preserve">Zugegriffen: 27. Februar 2024. [Online]. Verfügbar unter: </w:t>
       </w:r>
-      <w:hyperlink r:id="rId95" w:history="1">
+      <w:hyperlink r:id="rId91" w:history="1">
         <w:r>
           <w:rPr>
             <w:rStyle w:val="Hyperlink"/>
@@ -31789,26 +31033,12 @@
         <w:rPr>
           <w:lang w:val="en-US"/>
         </w:rPr>
-        <w:t xml:space="preserve">„Neptune App </w:t>
-      </w:r>
-      <w:proofErr w:type="gramStart"/>
-      <w:r>
-        <w:rPr>
-          <w:lang w:val="en-US"/>
-        </w:rPr>
-        <w:t>Builder :</w:t>
-      </w:r>
-      <w:proofErr w:type="gramEnd"/>
-      <w:r>
-        <w:rPr>
-          <w:lang w:val="en-US"/>
-        </w:rPr>
-        <w:t xml:space="preserve">: Neptune DXP Documentation“. </w:t>
+        <w:t xml:space="preserve">„Neptune App Builder :: Neptune DXP Documentation“. </w:t>
       </w:r>
       <w:r>
         <w:t xml:space="preserve">Zugegriffen: 13. Februar 2024. [Online]. Verfügbar unter: </w:t>
       </w:r>
-      <w:hyperlink r:id="rId96" w:history="1">
+      <w:hyperlink r:id="rId92" w:history="1">
         <w:r>
           <w:rPr>
             <w:rStyle w:val="Hyperlink"/>
@@ -31830,7 +31060,7 @@
       <w:r>
         <w:t xml:space="preserve">„Homepage“, Neptune Software. Zugegriffen: 27. Februar 2024. [Online]. Verfügbar unter: </w:t>
       </w:r>
-      <w:hyperlink r:id="rId97" w:history="1">
+      <w:hyperlink r:id="rId93" w:history="1">
         <w:r>
           <w:rPr>
             <w:rStyle w:val="Hyperlink"/>
@@ -31852,7 +31082,7 @@
       <w:r>
         <w:t xml:space="preserve">„Getzner Textil | Innovative Textilien seit 1818“. Zugegriffen: 27. Februar 2024. [Online]. Verfügbar unter: </w:t>
       </w:r>
-      <w:hyperlink r:id="rId98" w:history="1">
+      <w:hyperlink r:id="rId94" w:history="1">
         <w:r>
           <w:rPr>
             <w:rStyle w:val="Hyperlink"/>
@@ -31884,7 +31114,7 @@
       <w:r>
         <w:t xml:space="preserve">. 23. Januar 2024. Zugegriffen: 11. März 2024. [Online]. Verfügbar unter: </w:t>
       </w:r>
-      <w:hyperlink r:id="rId99" w:history="1">
+      <w:hyperlink r:id="rId95" w:history="1">
         <w:r>
           <w:rPr>
             <w:rStyle w:val="Hyperlink"/>
@@ -31916,7 +31146,7 @@
       <w:r>
         <w:t xml:space="preserve">. 23. Januar 2024. Zugegriffen: 27. Februar 2024. [Online]. Verfügbar unter: </w:t>
       </w:r>
-      <w:hyperlink r:id="rId100" w:history="1">
+      <w:hyperlink r:id="rId96" w:history="1">
         <w:r>
           <w:rPr>
             <w:rStyle w:val="Hyperlink"/>
@@ -31938,7 +31168,7 @@
       <w:r>
         <w:t xml:space="preserve">„Bus oder Mitfahrt? Jetzt günstige Fahrten finden. | BlaBlaCar“. Zugegriffen: 13. Februar 2024. [Online]. Verfügbar unter: </w:t>
       </w:r>
-      <w:hyperlink r:id="rId101" w:history="1">
+      <w:hyperlink r:id="rId97" w:history="1">
         <w:r>
           <w:rPr>
             <w:rStyle w:val="Hyperlink"/>
@@ -31976,21 +31206,111 @@
         <w:rPr>
           <w:lang w:val="en-US"/>
         </w:rPr>
-        <w:t xml:space="preserve">Neptune Software Community. „Neptune Software </w:t>
-      </w:r>
-      <w:proofErr w:type="gramStart"/>
+        <w:t xml:space="preserve">Neptune Software Community. „Neptune Software Community“. </w:t>
+      </w:r>
+      <w:r>
+        <w:t xml:space="preserve">Zugegriffen 27. Februar 2024. </w:t>
+      </w:r>
+      <w:hyperlink r:id="rId98" w:history="1">
+        <w:r>
+          <w:rPr>
+            <w:color w:val="0000FF"/>
+            <w:u w:val="single"/>
+          </w:rPr>
+          <w:t>https://community.neptune-software.com/</w:t>
+        </w:r>
+      </w:hyperlink>
+      <w:r>
+        <w:t>.</w:t>
+      </w:r>
+    </w:p>
+    <w:p>
+      <w:pPr>
+        <w:ind w:hanging="480"/>
+      </w:pPr>
       <w:r>
         <w:rPr>
           <w:lang w:val="en-US"/>
         </w:rPr>
-        <w:t>Community“</w:t>
-      </w:r>
-      <w:proofErr w:type="gramEnd"/>
+        <w:t xml:space="preserve">Neptune Software Community. „Neptune Software Community“. </w:t>
+      </w:r>
+      <w:r>
+        <w:t xml:space="preserve">Zugegriffen 27. Februar 2024. </w:t>
+      </w:r>
+      <w:hyperlink r:id="rId99" w:history="1">
+        <w:r>
+          <w:rPr>
+            <w:color w:val="0000FF"/>
+            <w:u w:val="single"/>
+          </w:rPr>
+          <w:t>https://community.neptune-software.com/</w:t>
+        </w:r>
+      </w:hyperlink>
+      <w:r>
+        <w:t>.</w:t>
+      </w:r>
+    </w:p>
+    <w:p>
+      <w:pPr>
+        <w:ind w:hanging="480"/>
+      </w:pPr>
       <w:r>
         <w:rPr>
           <w:lang w:val="en-US"/>
         </w:rPr>
-        <w:t xml:space="preserve">. </w:t>
+        <w:t xml:space="preserve">Neptune Software Community. „Neptune Software Community“. </w:t>
+      </w:r>
+      <w:r>
+        <w:t xml:space="preserve">Zugegriffen 27. Februar 2024. </w:t>
+      </w:r>
+      <w:hyperlink r:id="rId100" w:history="1">
+        <w:r>
+          <w:rPr>
+            <w:color w:val="0000FF"/>
+            <w:u w:val="single"/>
+          </w:rPr>
+          <w:t>https://community.neptune-software.com/</w:t>
+        </w:r>
+      </w:hyperlink>
+      <w:r>
+        <w:t>.</w:t>
+      </w:r>
+    </w:p>
+    <w:p>
+      <w:pPr>
+        <w:ind w:hanging="480"/>
+      </w:pPr>
+      <w:r>
+        <w:rPr>
+          <w:lang w:val="en-US"/>
+        </w:rPr>
+        <w:t xml:space="preserve">Neptune Software Community. „Neptune Software Community“. </w:t>
+      </w:r>
+      <w:r>
+        <w:t xml:space="preserve">Zugegriffen 27. Februar 2024. </w:t>
+      </w:r>
+      <w:hyperlink r:id="rId101" w:history="1">
+        <w:r>
+          <w:rPr>
+            <w:color w:val="0000FF"/>
+            <w:u w:val="single"/>
+          </w:rPr>
+          <w:t>https://community.neptune-software.com/</w:t>
+        </w:r>
+      </w:hyperlink>
+      <w:r>
+        <w:t>.</w:t>
+      </w:r>
+    </w:p>
+    <w:p>
+      <w:pPr>
+        <w:ind w:hanging="480"/>
+      </w:pPr>
+      <w:r>
+        <w:rPr>
+          <w:lang w:val="en-US"/>
+        </w:rPr>
+        <w:t xml:space="preserve">Neptune Software Community. „Neptune Software Community“. </w:t>
       </w:r>
       <w:r>
         <w:t xml:space="preserve">Zugegriffen 27. Februar 2024. </w:t>
@@ -32008,192 +31328,25 @@
         <w:t>.</w:t>
       </w:r>
     </w:p>
-    <w:p>
-      <w:pPr>
-        <w:ind w:hanging="480"/>
-      </w:pPr>
-      <w:r>
-        <w:rPr>
-          <w:lang w:val="en-US"/>
-        </w:rPr>
-        <w:t xml:space="preserve">Neptune Software Community. „Neptune Software </w:t>
-      </w:r>
-      <w:proofErr w:type="gramStart"/>
-      <w:r>
-        <w:rPr>
-          <w:lang w:val="en-US"/>
-        </w:rPr>
-        <w:t>Community“</w:t>
-      </w:r>
-      <w:proofErr w:type="gramEnd"/>
-      <w:r>
-        <w:rPr>
-          <w:lang w:val="en-US"/>
-        </w:rPr>
-        <w:t xml:space="preserve">. </w:t>
-      </w:r>
-      <w:r>
-        <w:t xml:space="preserve">Zugegriffen 27. Februar 2024. </w:t>
-      </w:r>
-      <w:hyperlink r:id="rId103" w:history="1">
-        <w:r>
-          <w:rPr>
-            <w:color w:val="0000FF"/>
-            <w:u w:val="single"/>
-          </w:rPr>
-          <w:t>https://community.neptune-software.com/</w:t>
-        </w:r>
-      </w:hyperlink>
-      <w:r>
-        <w:t>.</w:t>
-      </w:r>
-    </w:p>
-    <w:p>
-      <w:pPr>
-        <w:ind w:hanging="480"/>
-      </w:pPr>
-      <w:r>
-        <w:rPr>
-          <w:lang w:val="en-US"/>
-        </w:rPr>
-        <w:t xml:space="preserve">Neptune Software Community. „Neptune Software </w:t>
-      </w:r>
-      <w:proofErr w:type="gramStart"/>
-      <w:r>
-        <w:rPr>
-          <w:lang w:val="en-US"/>
-        </w:rPr>
-        <w:t>Community“</w:t>
-      </w:r>
-      <w:proofErr w:type="gramEnd"/>
-      <w:r>
-        <w:rPr>
-          <w:lang w:val="en-US"/>
-        </w:rPr>
-        <w:t xml:space="preserve">. </w:t>
-      </w:r>
-      <w:r>
-        <w:t xml:space="preserve">Zugegriffen 27. Februar 2024. </w:t>
-      </w:r>
-      <w:hyperlink r:id="rId104" w:history="1">
-        <w:r>
-          <w:rPr>
-            <w:color w:val="0000FF"/>
-            <w:u w:val="single"/>
-          </w:rPr>
-          <w:t>https://community.neptune-software.com/</w:t>
-        </w:r>
-      </w:hyperlink>
-      <w:r>
-        <w:t>.</w:t>
-      </w:r>
-    </w:p>
-    <w:p>
-      <w:pPr>
-        <w:ind w:hanging="480"/>
-      </w:pPr>
-      <w:r>
-        <w:rPr>
-          <w:lang w:val="en-US"/>
-        </w:rPr>
-        <w:t xml:space="preserve">Neptune Software Community. „Neptune Software </w:t>
-      </w:r>
-      <w:proofErr w:type="gramStart"/>
-      <w:r>
-        <w:rPr>
-          <w:lang w:val="en-US"/>
-        </w:rPr>
-        <w:t>Community“</w:t>
-      </w:r>
-      <w:proofErr w:type="gramEnd"/>
-      <w:r>
-        <w:rPr>
-          <w:lang w:val="en-US"/>
-        </w:rPr>
-        <w:t xml:space="preserve">. </w:t>
-      </w:r>
-      <w:r>
-        <w:t xml:space="preserve">Zugegriffen 27. Februar 2024. </w:t>
-      </w:r>
-      <w:hyperlink r:id="rId105" w:history="1">
-        <w:r>
-          <w:rPr>
-            <w:color w:val="0000FF"/>
-            <w:u w:val="single"/>
-          </w:rPr>
-          <w:t>https://community.neptune-software.com/</w:t>
-        </w:r>
-      </w:hyperlink>
-      <w:r>
-        <w:t>.</w:t>
-      </w:r>
-    </w:p>
-    <w:p>
-      <w:pPr>
-        <w:ind w:hanging="480"/>
-      </w:pPr>
-      <w:r>
-        <w:rPr>
-          <w:lang w:val="en-US"/>
-        </w:rPr>
-        <w:t xml:space="preserve">Neptune Software Community. „Neptune Software </w:t>
-      </w:r>
-      <w:proofErr w:type="gramStart"/>
-      <w:r>
-        <w:rPr>
-          <w:lang w:val="en-US"/>
-        </w:rPr>
-        <w:t>Community“</w:t>
-      </w:r>
-      <w:proofErr w:type="gramEnd"/>
-      <w:r>
-        <w:rPr>
-          <w:lang w:val="en-US"/>
-        </w:rPr>
-        <w:t xml:space="preserve">. </w:t>
-      </w:r>
-      <w:r>
-        <w:t xml:space="preserve">Zugegriffen 27. Februar 2024. </w:t>
-      </w:r>
-      <w:hyperlink r:id="rId106" w:history="1">
-        <w:r>
-          <w:rPr>
-            <w:color w:val="0000FF"/>
-            <w:u w:val="single"/>
-          </w:rPr>
-          <w:t>https://community.neptune-software.com/</w:t>
-        </w:r>
-      </w:hyperlink>
-      <w:r>
-        <w:t>.</w:t>
-      </w:r>
-    </w:p>
     <w:p/>
     <w:p/>
     <w:p/>
     <w:p/>
-    <w:p/>
-    <w:p/>
-    <w:p/>
-    <w:p/>
-    <w:p/>
     <w:p>
       <w:pPr>
         <w:spacing w:after="160" w:line="259" w:lineRule="auto"/>
       </w:pPr>
-      <w:r>
-        <w:br w:type="page"/>
-      </w:r>
     </w:p>
     <w:p>
       <w:pPr>
         <w:pStyle w:val="berschrift1"/>
       </w:pPr>
-      <w:bookmarkStart w:id="69" w:name="_Toc162459061"/>
-      <w:r>
+      <w:bookmarkStart w:id="68" w:name="_Toc162459061"/>
+      <w:r>
+        <w:lastRenderedPageBreak/>
         <w:t>Abbildungsverzeichnis</w:t>
       </w:r>
-      <w:bookmarkEnd w:id="69"/>
+      <w:bookmarkEnd w:id="68"/>
     </w:p>
     <w:p>
       <w:pPr>
@@ -32494,159 +31647,9 @@
       </w:r>
     </w:p>
     <w:p/>
-    <w:p>
-      <w:r>
-        <w:br w:type="page"/>
-      </w:r>
-    </w:p>
     <w:p/>
-    <w:p/>
-    <w:p>
-      <w:r>
-        <w:t>Inhaltsverzeichnis (</w:t>
-      </w:r>
-      <w:proofErr w:type="spellStart"/>
-      <w:r>
-        <w:t>frog</w:t>
-      </w:r>
-      <w:proofErr w:type="spellEnd"/>
-      <w:r>
-        <w:t xml:space="preserve"> </w:t>
-      </w:r>
-      <w:proofErr w:type="gramStart"/>
-      <w:r>
-        <w:t>ne</w:t>
-      </w:r>
-      <w:proofErr w:type="gramEnd"/>
-      <w:r>
-        <w:t xml:space="preserve"> was do alles inne muss, </w:t>
-      </w:r>
-      <w:proofErr w:type="spellStart"/>
-      <w:r>
-        <w:t>müssma</w:t>
-      </w:r>
-      <w:proofErr w:type="spellEnd"/>
-      <w:r>
-        <w:t xml:space="preserve"> oh </w:t>
-      </w:r>
-      <w:proofErr w:type="spellStart"/>
-      <w:r>
-        <w:t>zem</w:t>
-      </w:r>
-      <w:proofErr w:type="spellEnd"/>
-      <w:r>
-        <w:t xml:space="preserve"> </w:t>
-      </w:r>
-      <w:proofErr w:type="spellStart"/>
-      <w:r>
-        <w:t>macha</w:t>
-      </w:r>
-      <w:proofErr w:type="spellEnd"/>
-      <w:r>
-        <w:t>)</w:t>
-      </w:r>
-    </w:p>
-    <w:p>
-      <w:r>
-        <w:t>Einleitung</w:t>
-      </w:r>
-    </w:p>
-    <w:p/>
-    <w:p>
-      <w:r>
-        <w:t>Hauptteil</w:t>
-      </w:r>
-      <w:r>
-        <w:t xml:space="preserve"> Theorie (</w:t>
-      </w:r>
-      <w:r>
-        <w:t>Fahrgemeinschaft Apps, Stand der Technik Technologien Neptune SAP Edition, Neptune Open Edition)</w:t>
-      </w:r>
-    </w:p>
-    <w:p>
-      <w:r>
-        <w:t xml:space="preserve">Hauptteil </w:t>
-      </w:r>
-      <w:r>
-        <w:t>empirisch</w:t>
-      </w:r>
-      <w:r>
-        <w:t xml:space="preserve"> (Umfrage, Datenerhebung, welche Möglichkeiten gibt es wieso Umfrage, wieso keine Statistiken </w:t>
-      </w:r>
-      <w:proofErr w:type="gramStart"/>
-      <w:r>
-        <w:t>usw...</w:t>
-      </w:r>
-      <w:proofErr w:type="gramEnd"/>
-      <w:r>
-        <w:t>)</w:t>
-      </w:r>
-    </w:p>
-    <w:p>
-      <w:r>
-        <w:t>Hauptteil praktisch (Wirkliche Umsetzung</w:t>
-      </w:r>
-    </w:p>
-    <w:p>
-      <w:r>
-        <w:t>Zusammenfassung (</w:t>
-      </w:r>
-      <w:proofErr w:type="spellStart"/>
-      <w:r>
-        <w:t>müssma</w:t>
-      </w:r>
-      <w:proofErr w:type="spellEnd"/>
-      <w:r>
-        <w:t xml:space="preserve"> </w:t>
-      </w:r>
-      <w:proofErr w:type="spellStart"/>
-      <w:r>
-        <w:t>zem</w:t>
-      </w:r>
-      <w:proofErr w:type="spellEnd"/>
-      <w:r>
-        <w:t xml:space="preserve"> </w:t>
-      </w:r>
-      <w:proofErr w:type="spellStart"/>
-      <w:r>
-        <w:t>macha</w:t>
-      </w:r>
-      <w:proofErr w:type="spellEnd"/>
-      <w:r>
-        <w:t>)</w:t>
-      </w:r>
-    </w:p>
-    <w:p>
-      <w:r>
-        <w:t>Literatur- und Quellenverzeichnis</w:t>
-      </w:r>
-    </w:p>
-    <w:p>
-      <w:r>
-        <w:t>Abbildungs-, Tabellen- und/oder Abkürzungsverzeichnis</w:t>
-      </w:r>
-    </w:p>
-    <w:p>
-      <w:r>
-        <w:t>Begleitprotokoll</w:t>
-      </w:r>
-    </w:p>
-    <w:p>
-      <w:r>
-        <w:t>Anhang</w:t>
-      </w:r>
-    </w:p>
-    <w:p/>
-    <w:p/>
-    <w:p/>
-    <w:p/>
-    <w:p>
-      <w:pPr>
-        <w:jc w:val="both"/>
-      </w:pPr>
-    </w:p>
     <w:sectPr>
-      <w:footerReference w:type="default" r:id="rId107"/>
+      <w:footerReference w:type="default" r:id="rId103"/>
       <w:pgSz w:w="11906" w:h="16838"/>
       <w:pgMar w:top="1417" w:right="1417" w:bottom="1134" w:left="1417" w:header="708" w:footer="708" w:gutter="0"/>
       <w:cols w:space="708"/>
@@ -32657,7 +31660,7 @@
 </file>
 
 <file path=word/endnotes.xml><?xml version="1.0" encoding="utf-8"?>
-<w:endnotes xmlns:wpc="http://schemas.microsoft.com/office/word/2010/wordprocessingCanvas" xmlns:cx="http://schemas.microsoft.com/office/drawing/2014/chartex" xmlns:cx1="http://schemas.microsoft.com/office/drawing/2015/9/8/chartex" xmlns:cx2="http://schemas.microsoft.com/office/drawing/2015/10/21/chartex" xmlns:cx3="http://schemas.microsoft.com/office/drawing/2016/5/9/chartex" xmlns:cx4="http://schemas.microsoft.com/office/drawing/2016/5/10/chartex" xmlns:cx5="http://schemas.microsoft.com/office/drawing/2016/5/11/chartex" xmlns:cx6="http://schemas.microsoft.com/office/drawing/2016/5/12/chartex" xmlns:cx7="http://schemas.microsoft.com/office/drawing/2016/5/13/chartex" xmlns:cx8="http://schemas.microsoft.com/office/drawing/2016/5/14/chartex" xmlns:mc="http://schemas.openxmlformats.org/markup-compatibility/2006" xmlns:aink="http://schemas.microsoft.com/office/drawing/2016/ink" xmlns:am3d="http://schemas.microsoft.com/office/drawing/2017/model3d" xmlns:o="urn:schemas-microsoft-com:office:office" xmlns:oel="http://schemas.microsoft.com/office/2019/extlst" xmlns:r="http://schemas.openxmlformats.org/officeDocument/2006/relationships" xmlns:m="http://schemas.openxmlformats.org/officeDocument/2006/math" xmlns:v="urn:schemas-microsoft-com:vml" xmlns:wp14="http://schemas.microsoft.com/office/word/2010/wordprocessingDrawing" xmlns:wp="http://schemas.openxmlformats.org/drawingml/2006/wordprocessingDrawing" xmlns:w10="urn:schemas-microsoft-com:office:word" xmlns:w="http://schemas.openxmlformats.org/wordprocessingml/2006/main" xmlns:w14="http://schemas.microsoft.com/office/word/2010/wordml" xmlns:w15="http://schemas.microsoft.com/office/word/2012/wordml" xmlns:w16cex="http://schemas.microsoft.com/office/word/2018/wordml/cex" xmlns:w16cid="http://schemas.microsoft.com/office/word/2016/wordml/cid" xmlns:w16="http://schemas.microsoft.com/office/word/2018/wordml" xmlns:w16sdtdh="http://schemas.microsoft.com/office/word/2020/wordml/sdtdatahash" xmlns:w16se="http://schemas.microsoft.com/office/word/2015/wordml/symex" xmlns:wpg="http://schemas.microsoft.com/office/word/2010/wordprocessingGroup" xmlns:wpi="http://schemas.microsoft.com/office/word/2010/wordprocessingInk" xmlns:wne="http://schemas.microsoft.com/office/word/2006/wordml" xmlns:wps="http://schemas.microsoft.com/office/word/2010/wordprocessingShape" mc:Ignorable="w14 w15 w16se w16cid w16 w16cex w16sdtdh wp14">
+<w:endnotes xmlns:wpc="http://schemas.microsoft.com/office/word/2010/wordprocessingCanvas" xmlns:cx="http://schemas.microsoft.com/office/drawing/2014/chartex" xmlns:cx1="http://schemas.microsoft.com/office/drawing/2015/9/8/chartex" xmlns:cx2="http://schemas.microsoft.com/office/drawing/2015/10/21/chartex" xmlns:cx3="http://schemas.microsoft.com/office/drawing/2016/5/9/chartex" xmlns:cx4="http://schemas.microsoft.com/office/drawing/2016/5/10/chartex" xmlns:cx5="http://schemas.microsoft.com/office/drawing/2016/5/11/chartex" xmlns:cx6="http://schemas.microsoft.com/office/drawing/2016/5/12/chartex" xmlns:cx7="http://schemas.microsoft.com/office/drawing/2016/5/13/chartex" xmlns:cx8="http://schemas.microsoft.com/office/drawing/2016/5/14/chartex" xmlns:mc="http://schemas.openxmlformats.org/markup-compatibility/2006" xmlns:aink="http://schemas.microsoft.com/office/drawing/2016/ink" xmlns:am3d="http://schemas.microsoft.com/office/drawing/2017/model3d" xmlns:o="urn:schemas-microsoft-com:office:office" xmlns:oel="http://schemas.microsoft.com/office/2019/extlst" xmlns:r="http://schemas.openxmlformats.org/officeDocument/2006/relationships" xmlns:m="http://schemas.openxmlformats.org/officeDocument/2006/math" xmlns:v="urn:schemas-microsoft-com:vml" xmlns:wp14="http://schemas.microsoft.com/office/word/2010/wordprocessingDrawing" xmlns:wp="http://schemas.openxmlformats.org/drawingml/2006/wordprocessingDrawing" xmlns:w10="urn:schemas-microsoft-com:office:word" xmlns:w="http://schemas.openxmlformats.org/wordprocessingml/2006/main" xmlns:w14="http://schemas.microsoft.com/office/word/2010/wordml" xmlns:w15="http://schemas.microsoft.com/office/word/2012/wordml" xmlns:w16cex="http://schemas.microsoft.com/office/word/2018/wordml/cex" xmlns:w16cid="http://schemas.microsoft.com/office/word/2016/wordml/cid" xmlns:w16="http://schemas.microsoft.com/office/word/2018/wordml" xmlns:w16du="http://schemas.microsoft.com/office/word/2023/wordml/word16du" xmlns:w16sdtdh="http://schemas.microsoft.com/office/word/2020/wordml/sdtdatahash" xmlns:w16se="http://schemas.microsoft.com/office/word/2015/wordml/symex" xmlns:wpg="http://schemas.microsoft.com/office/word/2010/wordprocessingGroup" xmlns:wpi="http://schemas.microsoft.com/office/word/2010/wordprocessingInk" xmlns:wne="http://schemas.microsoft.com/office/word/2006/wordml" xmlns:wps="http://schemas.microsoft.com/office/word/2010/wordprocessingShape" mc:Ignorable="w14 w15 w16se w16cid w16 w16cex w16sdtdh w16du wp14">
   <w:endnote w:type="separator" w:id="-1">
     <w:p>
       <w:r>
@@ -32676,7 +31679,7 @@
 </file>
 
 <file path=word/footer1.xml><?xml version="1.0" encoding="utf-8"?>
-<w:ftr xmlns:wpc="http://schemas.microsoft.com/office/word/2010/wordprocessingCanvas" xmlns:cx="http://schemas.microsoft.com/office/drawing/2014/chartex" xmlns:cx1="http://schemas.microsoft.com/office/drawing/2015/9/8/chartex" xmlns:cx2="http://schemas.microsoft.com/office/drawing/2015/10/21/chartex" xmlns:cx3="http://schemas.microsoft.com/office/drawing/2016/5/9/chartex" xmlns:cx4="http://schemas.microsoft.com/office/drawing/2016/5/10/chartex" xmlns:cx5="http://schemas.microsoft.com/office/drawing/2016/5/11/chartex" xmlns:cx6="http://schemas.microsoft.com/office/drawing/2016/5/12/chartex" xmlns:cx7="http://schemas.microsoft.com/office/drawing/2016/5/13/chartex" xmlns:cx8="http://schemas.microsoft.com/office/drawing/2016/5/14/chartex" xmlns:mc="http://schemas.openxmlformats.org/markup-compatibility/2006" xmlns:aink="http://schemas.microsoft.com/office/drawing/2016/ink" xmlns:am3d="http://schemas.microsoft.com/office/drawing/2017/model3d" xmlns:o="urn:schemas-microsoft-com:office:office" xmlns:oel="http://schemas.microsoft.com/office/2019/extlst" xmlns:r="http://schemas.openxmlformats.org/officeDocument/2006/relationships" xmlns:m="http://schemas.openxmlformats.org/officeDocument/2006/math" xmlns:v="urn:schemas-microsoft-com:vml" xmlns:wp14="http://schemas.microsoft.com/office/word/2010/wordprocessingDrawing" xmlns:wp="http://schemas.openxmlformats.org/drawingml/2006/wordprocessingDrawing" xmlns:w10="urn:schemas-microsoft-com:office:word" xmlns:w="http://schemas.openxmlformats.org/wordprocessingml/2006/main" xmlns:w14="http://schemas.microsoft.com/office/word/2010/wordml" xmlns:w15="http://schemas.microsoft.com/office/word/2012/wordml" xmlns:w16cex="http://schemas.microsoft.com/office/word/2018/wordml/cex" xmlns:w16cid="http://schemas.microsoft.com/office/word/2016/wordml/cid" xmlns:w16="http://schemas.microsoft.com/office/word/2018/wordml" xmlns:w16sdtdh="http://schemas.microsoft.com/office/word/2020/wordml/sdtdatahash" xmlns:w16se="http://schemas.microsoft.com/office/word/2015/wordml/symex" xmlns:wpg="http://schemas.microsoft.com/office/word/2010/wordprocessingGroup" xmlns:wpi="http://schemas.microsoft.com/office/word/2010/wordprocessingInk" xmlns:wne="http://schemas.microsoft.com/office/word/2006/wordml" xmlns:wps="http://schemas.microsoft.com/office/word/2010/wordprocessingShape" mc:Ignorable="w14 w15 w16se w16cid w16 w16cex w16sdtdh wp14">
+<w:ftr xmlns:wpc="http://schemas.microsoft.com/office/word/2010/wordprocessingCanvas" xmlns:cx="http://schemas.microsoft.com/office/drawing/2014/chartex" xmlns:cx1="http://schemas.microsoft.com/office/drawing/2015/9/8/chartex" xmlns:cx2="http://schemas.microsoft.com/office/drawing/2015/10/21/chartex" xmlns:cx3="http://schemas.microsoft.com/office/drawing/2016/5/9/chartex" xmlns:cx4="http://schemas.microsoft.com/office/drawing/2016/5/10/chartex" xmlns:cx5="http://schemas.microsoft.com/office/drawing/2016/5/11/chartex" xmlns:cx6="http://schemas.microsoft.com/office/drawing/2016/5/12/chartex" xmlns:cx7="http://schemas.microsoft.com/office/drawing/2016/5/13/chartex" xmlns:cx8="http://schemas.microsoft.com/office/drawing/2016/5/14/chartex" xmlns:mc="http://schemas.openxmlformats.org/markup-compatibility/2006" xmlns:aink="http://schemas.microsoft.com/office/drawing/2016/ink" xmlns:am3d="http://schemas.microsoft.com/office/drawing/2017/model3d" xmlns:o="urn:schemas-microsoft-com:office:office" xmlns:oel="http://schemas.microsoft.com/office/2019/extlst" xmlns:r="http://schemas.openxmlformats.org/officeDocument/2006/relationships" xmlns:m="http://schemas.openxmlformats.org/officeDocument/2006/math" xmlns:v="urn:schemas-microsoft-com:vml" xmlns:wp14="http://schemas.microsoft.com/office/word/2010/wordprocessingDrawing" xmlns:wp="http://schemas.openxmlformats.org/drawingml/2006/wordprocessingDrawing" xmlns:w10="urn:schemas-microsoft-com:office:word" xmlns:w="http://schemas.openxmlformats.org/wordprocessingml/2006/main" xmlns:w14="http://schemas.microsoft.com/office/word/2010/wordml" xmlns:w15="http://schemas.microsoft.com/office/word/2012/wordml" xmlns:w16cex="http://schemas.microsoft.com/office/word/2018/wordml/cex" xmlns:w16cid="http://schemas.microsoft.com/office/word/2016/wordml/cid" xmlns:w16="http://schemas.microsoft.com/office/word/2018/wordml" xmlns:w16du="http://schemas.microsoft.com/office/word/2023/wordml/word16du" xmlns:w16sdtdh="http://schemas.microsoft.com/office/word/2020/wordml/sdtdatahash" xmlns:w16se="http://schemas.microsoft.com/office/word/2015/wordml/symex" xmlns:wpg="http://schemas.microsoft.com/office/word/2010/wordprocessingGroup" xmlns:wpi="http://schemas.microsoft.com/office/word/2010/wordprocessingInk" xmlns:wne="http://schemas.microsoft.com/office/word/2006/wordml" xmlns:wps="http://schemas.microsoft.com/office/word/2010/wordprocessingShape" mc:Ignorable="w14 w15 w16se w16cid w16 w16cex w16sdtdh w16du wp14">
   <w:p>
     <w:pPr>
       <w:pStyle w:val="Fuzeile"/>
@@ -32707,7 +31710,7 @@
 </file>
 
 <file path=word/footer10.xml><?xml version="1.0" encoding="utf-8"?>
-<w:ftr xmlns:wpc="http://schemas.microsoft.com/office/word/2010/wordprocessingCanvas" xmlns:cx="http://schemas.microsoft.com/office/drawing/2014/chartex" xmlns:cx1="http://schemas.microsoft.com/office/drawing/2015/9/8/chartex" xmlns:cx2="http://schemas.microsoft.com/office/drawing/2015/10/21/chartex" xmlns:cx3="http://schemas.microsoft.com/office/drawing/2016/5/9/chartex" xmlns:cx4="http://schemas.microsoft.com/office/drawing/2016/5/10/chartex" xmlns:cx5="http://schemas.microsoft.com/office/drawing/2016/5/11/chartex" xmlns:cx6="http://schemas.microsoft.com/office/drawing/2016/5/12/chartex" xmlns:cx7="http://schemas.microsoft.com/office/drawing/2016/5/13/chartex" xmlns:cx8="http://schemas.microsoft.com/office/drawing/2016/5/14/chartex" xmlns:mc="http://schemas.openxmlformats.org/markup-compatibility/2006" xmlns:aink="http://schemas.microsoft.com/office/drawing/2016/ink" xmlns:am3d="http://schemas.microsoft.com/office/drawing/2017/model3d" xmlns:o="urn:schemas-microsoft-com:office:office" xmlns:oel="http://schemas.microsoft.com/office/2019/extlst" xmlns:r="http://schemas.openxmlformats.org/officeDocument/2006/relationships" xmlns:m="http://schemas.openxmlformats.org/officeDocument/2006/math" xmlns:v="urn:schemas-microsoft-com:vml" xmlns:wp14="http://schemas.microsoft.com/office/word/2010/wordprocessingDrawing" xmlns:wp="http://schemas.openxmlformats.org/drawingml/2006/wordprocessingDrawing" xmlns:w10="urn:schemas-microsoft-com:office:word" xmlns:w="http://schemas.openxmlformats.org/wordprocessingml/2006/main" xmlns:w14="http://schemas.microsoft.com/office/word/2010/wordml" xmlns:w15="http://schemas.microsoft.com/office/word/2012/wordml" xmlns:w16cex="http://schemas.microsoft.com/office/word/2018/wordml/cex" xmlns:w16cid="http://schemas.microsoft.com/office/word/2016/wordml/cid" xmlns:w16="http://schemas.microsoft.com/office/word/2018/wordml" xmlns:w16sdtdh="http://schemas.microsoft.com/office/word/2020/wordml/sdtdatahash" xmlns:w16se="http://schemas.microsoft.com/office/word/2015/wordml/symex" xmlns:wpg="http://schemas.microsoft.com/office/word/2010/wordprocessingGroup" xmlns:wpi="http://schemas.microsoft.com/office/word/2010/wordprocessingInk" xmlns:wne="http://schemas.microsoft.com/office/word/2006/wordml" xmlns:wps="http://schemas.microsoft.com/office/word/2010/wordprocessingShape" mc:Ignorable="w14 w15 w16se w16cid w16 w16cex w16sdtdh wp14">
+<w:ftr xmlns:wpc="http://schemas.microsoft.com/office/word/2010/wordprocessingCanvas" xmlns:cx="http://schemas.microsoft.com/office/drawing/2014/chartex" xmlns:cx1="http://schemas.microsoft.com/office/drawing/2015/9/8/chartex" xmlns:cx2="http://schemas.microsoft.com/office/drawing/2015/10/21/chartex" xmlns:cx3="http://schemas.microsoft.com/office/drawing/2016/5/9/chartex" xmlns:cx4="http://schemas.microsoft.com/office/drawing/2016/5/10/chartex" xmlns:cx5="http://schemas.microsoft.com/office/drawing/2016/5/11/chartex" xmlns:cx6="http://schemas.microsoft.com/office/drawing/2016/5/12/chartex" xmlns:cx7="http://schemas.microsoft.com/office/drawing/2016/5/13/chartex" xmlns:cx8="http://schemas.microsoft.com/office/drawing/2016/5/14/chartex" xmlns:mc="http://schemas.openxmlformats.org/markup-compatibility/2006" xmlns:aink="http://schemas.microsoft.com/office/drawing/2016/ink" xmlns:am3d="http://schemas.microsoft.com/office/drawing/2017/model3d" xmlns:o="urn:schemas-microsoft-com:office:office" xmlns:oel="http://schemas.microsoft.com/office/2019/extlst" xmlns:r="http://schemas.openxmlformats.org/officeDocument/2006/relationships" xmlns:m="http://schemas.openxmlformats.org/officeDocument/2006/math" xmlns:v="urn:schemas-microsoft-com:vml" xmlns:wp14="http://schemas.microsoft.com/office/word/2010/wordprocessingDrawing" xmlns:wp="http://schemas.openxmlformats.org/drawingml/2006/wordprocessingDrawing" xmlns:w10="urn:schemas-microsoft-com:office:word" xmlns:w="http://schemas.openxmlformats.org/wordprocessingml/2006/main" xmlns:w14="http://schemas.microsoft.com/office/word/2010/wordml" xmlns:w15="http://schemas.microsoft.com/office/word/2012/wordml" xmlns:w16cex="http://schemas.microsoft.com/office/word/2018/wordml/cex" xmlns:w16cid="http://schemas.microsoft.com/office/word/2016/wordml/cid" xmlns:w16="http://schemas.microsoft.com/office/word/2018/wordml" xmlns:w16du="http://schemas.microsoft.com/office/word/2023/wordml/word16du" xmlns:w16sdtdh="http://schemas.microsoft.com/office/word/2020/wordml/sdtdatahash" xmlns:w16se="http://schemas.microsoft.com/office/word/2015/wordml/symex" xmlns:wpg="http://schemas.microsoft.com/office/word/2010/wordprocessingGroup" xmlns:wpi="http://schemas.microsoft.com/office/word/2010/wordprocessingInk" xmlns:wne="http://schemas.microsoft.com/office/word/2006/wordml" xmlns:wps="http://schemas.microsoft.com/office/word/2010/wordprocessingShape" mc:Ignorable="w14 w15 w16se w16cid w16 w16cex w16sdtdh w16du wp14">
   <w:p>
     <w:pPr>
       <w:pStyle w:val="Fuzeile"/>
@@ -32750,7 +31753,7 @@
 </file>
 
 <file path=word/footer11.xml><?xml version="1.0" encoding="utf-8"?>
-<w:ftr xmlns:wpc="http://schemas.microsoft.com/office/word/2010/wordprocessingCanvas" xmlns:cx="http://schemas.microsoft.com/office/drawing/2014/chartex" xmlns:cx1="http://schemas.microsoft.com/office/drawing/2015/9/8/chartex" xmlns:cx2="http://schemas.microsoft.com/office/drawing/2015/10/21/chartex" xmlns:cx3="http://schemas.microsoft.com/office/drawing/2016/5/9/chartex" xmlns:cx4="http://schemas.microsoft.com/office/drawing/2016/5/10/chartex" xmlns:cx5="http://schemas.microsoft.com/office/drawing/2016/5/11/chartex" xmlns:cx6="http://schemas.microsoft.com/office/drawing/2016/5/12/chartex" xmlns:cx7="http://schemas.microsoft.com/office/drawing/2016/5/13/chartex" xmlns:cx8="http://schemas.microsoft.com/office/drawing/2016/5/14/chartex" xmlns:mc="http://schemas.openxmlformats.org/markup-compatibility/2006" xmlns:aink="http://schemas.microsoft.com/office/drawing/2016/ink" xmlns:am3d="http://schemas.microsoft.com/office/drawing/2017/model3d" xmlns:o="urn:schemas-microsoft-com:office:office" xmlns:oel="http://schemas.microsoft.com/office/2019/extlst" xmlns:r="http://schemas.openxmlformats.org/officeDocument/2006/relationships" xmlns:m="http://schemas.openxmlformats.org/officeDocument/2006/math" xmlns:v="urn:schemas-microsoft-com:vml" xmlns:wp14="http://schemas.microsoft.com/office/word/2010/wordprocessingDrawing" xmlns:wp="http://schemas.openxmlformats.org/drawingml/2006/wordprocessingDrawing" xmlns:w10="urn:schemas-microsoft-com:office:word" xmlns:w="http://schemas.openxmlformats.org/wordprocessingml/2006/main" xmlns:w14="http://schemas.microsoft.com/office/word/2010/wordml" xmlns:w15="http://schemas.microsoft.com/office/word/2012/wordml" xmlns:w16cex="http://schemas.microsoft.com/office/word/2018/wordml/cex" xmlns:w16cid="http://schemas.microsoft.com/office/word/2016/wordml/cid" xmlns:w16="http://schemas.microsoft.com/office/word/2018/wordml" xmlns:w16sdtdh="http://schemas.microsoft.com/office/word/2020/wordml/sdtdatahash" xmlns:w16se="http://schemas.microsoft.com/office/word/2015/wordml/symex" xmlns:wpg="http://schemas.microsoft.com/office/word/2010/wordprocessingGroup" xmlns:wpi="http://schemas.microsoft.com/office/word/2010/wordprocessingInk" xmlns:wne="http://schemas.microsoft.com/office/word/2006/wordml" xmlns:wps="http://schemas.microsoft.com/office/word/2010/wordprocessingShape" mc:Ignorable="w14 w15 w16se w16cid w16 w16cex w16sdtdh wp14">
+<w:ftr xmlns:wpc="http://schemas.microsoft.com/office/word/2010/wordprocessingCanvas" xmlns:cx="http://schemas.microsoft.com/office/drawing/2014/chartex" xmlns:cx1="http://schemas.microsoft.com/office/drawing/2015/9/8/chartex" xmlns:cx2="http://schemas.microsoft.com/office/drawing/2015/10/21/chartex" xmlns:cx3="http://schemas.microsoft.com/office/drawing/2016/5/9/chartex" xmlns:cx4="http://schemas.microsoft.com/office/drawing/2016/5/10/chartex" xmlns:cx5="http://schemas.microsoft.com/office/drawing/2016/5/11/chartex" xmlns:cx6="http://schemas.microsoft.com/office/drawing/2016/5/12/chartex" xmlns:cx7="http://schemas.microsoft.com/office/drawing/2016/5/13/chartex" xmlns:cx8="http://schemas.microsoft.com/office/drawing/2016/5/14/chartex" xmlns:mc="http://schemas.openxmlformats.org/markup-compatibility/2006" xmlns:aink="http://schemas.microsoft.com/office/drawing/2016/ink" xmlns:am3d="http://schemas.microsoft.com/office/drawing/2017/model3d" xmlns:o="urn:schemas-microsoft-com:office:office" xmlns:oel="http://schemas.microsoft.com/office/2019/extlst" xmlns:r="http://schemas.openxmlformats.org/officeDocument/2006/relationships" xmlns:m="http://schemas.openxmlformats.org/officeDocument/2006/math" xmlns:v="urn:schemas-microsoft-com:vml" xmlns:wp14="http://schemas.microsoft.com/office/word/2010/wordprocessingDrawing" xmlns:wp="http://schemas.openxmlformats.org/drawingml/2006/wordprocessingDrawing" xmlns:w10="urn:schemas-microsoft-com:office:word" xmlns:w="http://schemas.openxmlformats.org/wordprocessingml/2006/main" xmlns:w14="http://schemas.microsoft.com/office/word/2010/wordml" xmlns:w15="http://schemas.microsoft.com/office/word/2012/wordml" xmlns:w16cex="http://schemas.microsoft.com/office/word/2018/wordml/cex" xmlns:w16cid="http://schemas.microsoft.com/office/word/2016/wordml/cid" xmlns:w16="http://schemas.microsoft.com/office/word/2018/wordml" xmlns:w16du="http://schemas.microsoft.com/office/word/2023/wordml/word16du" xmlns:w16sdtdh="http://schemas.microsoft.com/office/word/2020/wordml/sdtdatahash" xmlns:w16se="http://schemas.microsoft.com/office/word/2015/wordml/symex" xmlns:wpg="http://schemas.microsoft.com/office/word/2010/wordprocessingGroup" xmlns:wpi="http://schemas.microsoft.com/office/word/2010/wordprocessingInk" xmlns:wne="http://schemas.microsoft.com/office/word/2006/wordml" xmlns:wps="http://schemas.microsoft.com/office/word/2010/wordprocessingShape" mc:Ignorable="w14 w15 w16se w16cid w16 w16cex w16sdtdh w16du wp14">
   <w:p>
     <w:pPr>
       <w:pStyle w:val="Fuzeile"/>
@@ -32793,7 +31796,7 @@
 </file>
 
 <file path=word/footer2.xml><?xml version="1.0" encoding="utf-8"?>
-<w:ftr xmlns:wpc="http://schemas.microsoft.com/office/word/2010/wordprocessingCanvas" xmlns:cx="http://schemas.microsoft.com/office/drawing/2014/chartex" xmlns:cx1="http://schemas.microsoft.com/office/drawing/2015/9/8/chartex" xmlns:cx2="http://schemas.microsoft.com/office/drawing/2015/10/21/chartex" xmlns:cx3="http://schemas.microsoft.com/office/drawing/2016/5/9/chartex" xmlns:cx4="http://schemas.microsoft.com/office/drawing/2016/5/10/chartex" xmlns:cx5="http://schemas.microsoft.com/office/drawing/2016/5/11/chartex" xmlns:cx6="http://schemas.microsoft.com/office/drawing/2016/5/12/chartex" xmlns:cx7="http://schemas.microsoft.com/office/drawing/2016/5/13/chartex" xmlns:cx8="http://schemas.microsoft.com/office/drawing/2016/5/14/chartex" xmlns:mc="http://schemas.openxmlformats.org/markup-compatibility/2006" xmlns:aink="http://schemas.microsoft.com/office/drawing/2016/ink" xmlns:am3d="http://schemas.microsoft.com/office/drawing/2017/model3d" xmlns:o="urn:schemas-microsoft-com:office:office" xmlns:oel="http://schemas.microsoft.com/office/2019/extlst" xmlns:r="http://schemas.openxmlformats.org/officeDocument/2006/relationships" xmlns:m="http://schemas.openxmlformats.org/officeDocument/2006/math" xmlns:v="urn:schemas-microsoft-com:vml" xmlns:wp14="http://schemas.microsoft.com/office/word/2010/wordprocessingDrawing" xmlns:wp="http://schemas.openxmlformats.org/drawingml/2006/wordprocessingDrawing" xmlns:w10="urn:schemas-microsoft-com:office:word" xmlns:w="http://schemas.openxmlformats.org/wordprocessingml/2006/main" xmlns:w14="http://schemas.microsoft.com/office/word/2010/wordml" xmlns:w15="http://schemas.microsoft.com/office/word/2012/wordml" xmlns:w16cex="http://schemas.microsoft.com/office/word/2018/wordml/cex" xmlns:w16cid="http://schemas.microsoft.com/office/word/2016/wordml/cid" xmlns:w16="http://schemas.microsoft.com/office/word/2018/wordml" xmlns:w16sdtdh="http://schemas.microsoft.com/office/word/2020/wordml/sdtdatahash" xmlns:w16se="http://schemas.microsoft.com/office/word/2015/wordml/symex" xmlns:wpg="http://schemas.microsoft.com/office/word/2010/wordprocessingGroup" xmlns:wpi="http://schemas.microsoft.com/office/word/2010/wordprocessingInk" xmlns:wne="http://schemas.microsoft.com/office/word/2006/wordml" xmlns:wps="http://schemas.microsoft.com/office/word/2010/wordprocessingShape" mc:Ignorable="w14 w15 w16se w16cid w16 w16cex w16sdtdh wp14">
+<w:ftr xmlns:wpc="http://schemas.microsoft.com/office/word/2010/wordprocessingCanvas" xmlns:cx="http://schemas.microsoft.com/office/drawing/2014/chartex" xmlns:cx1="http://schemas.microsoft.com/office/drawing/2015/9/8/chartex" xmlns:cx2="http://schemas.microsoft.com/office/drawing/2015/10/21/chartex" xmlns:cx3="http://schemas.microsoft.com/office/drawing/2016/5/9/chartex" xmlns:cx4="http://schemas.microsoft.com/office/drawing/2016/5/10/chartex" xmlns:cx5="http://schemas.microsoft.com/office/drawing/2016/5/11/chartex" xmlns:cx6="http://schemas.microsoft.com/office/drawing/2016/5/12/chartex" xmlns:cx7="http://schemas.microsoft.com/office/drawing/2016/5/13/chartex" xmlns:cx8="http://schemas.microsoft.com/office/drawing/2016/5/14/chartex" xmlns:mc="http://schemas.openxmlformats.org/markup-compatibility/2006" xmlns:aink="http://schemas.microsoft.com/office/drawing/2016/ink" xmlns:am3d="http://schemas.microsoft.com/office/drawing/2017/model3d" xmlns:o="urn:schemas-microsoft-com:office:office" xmlns:oel="http://schemas.microsoft.com/office/2019/extlst" xmlns:r="http://schemas.openxmlformats.org/officeDocument/2006/relationships" xmlns:m="http://schemas.openxmlformats.org/officeDocument/2006/math" xmlns:v="urn:schemas-microsoft-com:vml" xmlns:wp14="http://schemas.microsoft.com/office/word/2010/wordprocessingDrawing" xmlns:wp="http://schemas.openxmlformats.org/drawingml/2006/wordprocessingDrawing" xmlns:w10="urn:schemas-microsoft-com:office:word" xmlns:w="http://schemas.openxmlformats.org/wordprocessingml/2006/main" xmlns:w14="http://schemas.microsoft.com/office/word/2010/wordml" xmlns:w15="http://schemas.microsoft.com/office/word/2012/wordml" xmlns:w16cex="http://schemas.microsoft.com/office/word/2018/wordml/cex" xmlns:w16cid="http://schemas.microsoft.com/office/word/2016/wordml/cid" xmlns:w16="http://schemas.microsoft.com/office/word/2018/wordml" xmlns:w16du="http://schemas.microsoft.com/office/word/2023/wordml/word16du" xmlns:w16sdtdh="http://schemas.microsoft.com/office/word/2020/wordml/sdtdatahash" xmlns:w16se="http://schemas.microsoft.com/office/word/2015/wordml/symex" xmlns:wpg="http://schemas.microsoft.com/office/word/2010/wordprocessingGroup" xmlns:wpi="http://schemas.microsoft.com/office/word/2010/wordprocessingInk" xmlns:wne="http://schemas.microsoft.com/office/word/2006/wordml" xmlns:wps="http://schemas.microsoft.com/office/word/2010/wordprocessingShape" mc:Ignorable="w14 w15 w16se w16cid w16 w16cex w16sdtdh w16du wp14">
   <w:p>
     <w:pPr>
       <w:pStyle w:val="Fuzeile"/>
@@ -32801,9 +31804,6 @@
         <w:tab w:val="left" w:pos="3441"/>
       </w:tabs>
     </w:pPr>
-    <w:r>
-      <w:tab/>
-    </w:r>
     <w:r>
       <w:tab/>
     </w:r>
@@ -32830,7 +31830,7 @@
 </file>
 
 <file path=word/footer3.xml><?xml version="1.0" encoding="utf-8"?>
-<w:ftr xmlns:wpc="http://schemas.microsoft.com/office/word/2010/wordprocessingCanvas" xmlns:cx="http://schemas.microsoft.com/office/drawing/2014/chartex" xmlns:cx1="http://schemas.microsoft.com/office/drawing/2015/9/8/chartex" xmlns:cx2="http://schemas.microsoft.com/office/drawing/2015/10/21/chartex" xmlns:cx3="http://schemas.microsoft.com/office/drawing/2016/5/9/chartex" xmlns:cx4="http://schemas.microsoft.com/office/drawing/2016/5/10/chartex" xmlns:cx5="http://schemas.microsoft.com/office/drawing/2016/5/11/chartex" xmlns:cx6="http://schemas.microsoft.com/office/drawing/2016/5/12/chartex" xmlns:cx7="http://schemas.microsoft.com/office/drawing/2016/5/13/chartex" xmlns:cx8="http://schemas.microsoft.com/office/drawing/2016/5/14/chartex" xmlns:mc="http://schemas.openxmlformats.org/markup-compatibility/2006" xmlns:aink="http://schemas.microsoft.com/office/drawing/2016/ink" xmlns:am3d="http://schemas.microsoft.com/office/drawing/2017/model3d" xmlns:o="urn:schemas-microsoft-com:office:office" xmlns:oel="http://schemas.microsoft.com/office/2019/extlst" xmlns:r="http://schemas.openxmlformats.org/officeDocument/2006/relationships" xmlns:m="http://schemas.openxmlformats.org/officeDocument/2006/math" xmlns:v="urn:schemas-microsoft-com:vml" xmlns:wp14="http://schemas.microsoft.com/office/word/2010/wordprocessingDrawing" xmlns:wp="http://schemas.openxmlformats.org/drawingml/2006/wordprocessingDrawing" xmlns:w10="urn:schemas-microsoft-com:office:word" xmlns:w="http://schemas.openxmlformats.org/wordprocessingml/2006/main" xmlns:w14="http://schemas.microsoft.com/office/word/2010/wordml" xmlns:w15="http://schemas.microsoft.com/office/word/2012/wordml" xmlns:w16cex="http://schemas.microsoft.com/office/word/2018/wordml/cex" xmlns:w16cid="http://schemas.microsoft.com/office/word/2016/wordml/cid" xmlns:w16="http://schemas.microsoft.com/office/word/2018/wordml" xmlns:w16sdtdh="http://schemas.microsoft.com/office/word/2020/wordml/sdtdatahash" xmlns:w16se="http://schemas.microsoft.com/office/word/2015/wordml/symex" xmlns:wpg="http://schemas.microsoft.com/office/word/2010/wordprocessingGroup" xmlns:wpi="http://schemas.microsoft.com/office/word/2010/wordprocessingInk" xmlns:wne="http://schemas.microsoft.com/office/word/2006/wordml" xmlns:wps="http://schemas.microsoft.com/office/word/2010/wordprocessingShape" mc:Ignorable="w14 w15 w16se w16cid w16 w16cex w16sdtdh wp14">
+<w:ftr xmlns:wpc="http://schemas.microsoft.com/office/word/2010/wordprocessingCanvas" xmlns:cx="http://schemas.microsoft.com/office/drawing/2014/chartex" xmlns:cx1="http://schemas.microsoft.com/office/drawing/2015/9/8/chartex" xmlns:cx2="http://schemas.microsoft.com/office/drawing/2015/10/21/chartex" xmlns:cx3="http://schemas.microsoft.com/office/drawing/2016/5/9/chartex" xmlns:cx4="http://schemas.microsoft.com/office/drawing/2016/5/10/chartex" xmlns:cx5="http://schemas.microsoft.com/office/drawing/2016/5/11/chartex" xmlns:cx6="http://schemas.microsoft.com/office/drawing/2016/5/12/chartex" xmlns:cx7="http://schemas.microsoft.com/office/drawing/2016/5/13/chartex" xmlns:cx8="http://schemas.microsoft.com/office/drawing/2016/5/14/chartex" xmlns:mc="http://schemas.openxmlformats.org/markup-compatibility/2006" xmlns:aink="http://schemas.microsoft.com/office/drawing/2016/ink" xmlns:am3d="http://schemas.microsoft.com/office/drawing/2017/model3d" xmlns:o="urn:schemas-microsoft-com:office:office" xmlns:oel="http://schemas.microsoft.com/office/2019/extlst" xmlns:r="http://schemas.openxmlformats.org/officeDocument/2006/relationships" xmlns:m="http://schemas.openxmlformats.org/officeDocument/2006/math" xmlns:v="urn:schemas-microsoft-com:vml" xmlns:wp14="http://schemas.microsoft.com/office/word/2010/wordprocessingDrawing" xmlns:wp="http://schemas.openxmlformats.org/drawingml/2006/wordprocessingDrawing" xmlns:w10="urn:schemas-microsoft-com:office:word" xmlns:w="http://schemas.openxmlformats.org/wordprocessingml/2006/main" xmlns:w14="http://schemas.microsoft.com/office/word/2010/wordml" xmlns:w15="http://schemas.microsoft.com/office/word/2012/wordml" xmlns:w16cex="http://schemas.microsoft.com/office/word/2018/wordml/cex" xmlns:w16cid="http://schemas.microsoft.com/office/word/2016/wordml/cid" xmlns:w16="http://schemas.microsoft.com/office/word/2018/wordml" xmlns:w16du="http://schemas.microsoft.com/office/word/2023/wordml/word16du" xmlns:w16sdtdh="http://schemas.microsoft.com/office/word/2020/wordml/sdtdatahash" xmlns:w16se="http://schemas.microsoft.com/office/word/2015/wordml/symex" xmlns:wpg="http://schemas.microsoft.com/office/word/2010/wordprocessingGroup" xmlns:wpi="http://schemas.microsoft.com/office/word/2010/wordprocessingInk" xmlns:wne="http://schemas.microsoft.com/office/word/2006/wordml" xmlns:wps="http://schemas.microsoft.com/office/word/2010/wordprocessingShape" mc:Ignorable="w14 w15 w16se w16cid w16 w16cex w16sdtdh w16du wp14">
   <w:p>
     <w:pPr>
       <w:pStyle w:val="Fuzeile"/>
@@ -32873,7 +31873,7 @@
 </file>
 
 <file path=word/footer4.xml><?xml version="1.0" encoding="utf-8"?>
-<w:ftr xmlns:wpc="http://schemas.microsoft.com/office/word/2010/wordprocessingCanvas" xmlns:cx="http://schemas.microsoft.com/office/drawing/2014/chartex" xmlns:cx1="http://schemas.microsoft.com/office/drawing/2015/9/8/chartex" xmlns:cx2="http://schemas.microsoft.com/office/drawing/2015/10/21/chartex" xmlns:cx3="http://schemas.microsoft.com/office/drawing/2016/5/9/chartex" xmlns:cx4="http://schemas.microsoft.com/office/drawing/2016/5/10/chartex" xmlns:cx5="http://schemas.microsoft.com/office/drawing/2016/5/11/chartex" xmlns:cx6="http://schemas.microsoft.com/office/drawing/2016/5/12/chartex" xmlns:cx7="http://schemas.microsoft.com/office/drawing/2016/5/13/chartex" xmlns:cx8="http://schemas.microsoft.com/office/drawing/2016/5/14/chartex" xmlns:mc="http://schemas.openxmlformats.org/markup-compatibility/2006" xmlns:aink="http://schemas.microsoft.com/office/drawing/2016/ink" xmlns:am3d="http://schemas.microsoft.com/office/drawing/2017/model3d" xmlns:o="urn:schemas-microsoft-com:office:office" xmlns:oel="http://schemas.microsoft.com/office/2019/extlst" xmlns:r="http://schemas.openxmlformats.org/officeDocument/2006/relationships" xmlns:m="http://schemas.openxmlformats.org/officeDocument/2006/math" xmlns:v="urn:schemas-microsoft-com:vml" xmlns:wp14="http://schemas.microsoft.com/office/word/2010/wordprocessingDrawing" xmlns:wp="http://schemas.openxmlformats.org/drawingml/2006/wordprocessingDrawing" xmlns:w10="urn:schemas-microsoft-com:office:word" xmlns:w="http://schemas.openxmlformats.org/wordprocessingml/2006/main" xmlns:w14="http://schemas.microsoft.com/office/word/2010/wordml" xmlns:w15="http://schemas.microsoft.com/office/word/2012/wordml" xmlns:w16cex="http://schemas.microsoft.com/office/word/2018/wordml/cex" xmlns:w16cid="http://schemas.microsoft.com/office/word/2016/wordml/cid" xmlns:w16="http://schemas.microsoft.com/office/word/2018/wordml" xmlns:w16sdtdh="http://schemas.microsoft.com/office/word/2020/wordml/sdtdatahash" xmlns:w16se="http://schemas.microsoft.com/office/word/2015/wordml/symex" xmlns:wpg="http://schemas.microsoft.com/office/word/2010/wordprocessingGroup" xmlns:wpi="http://schemas.microsoft.com/office/word/2010/wordprocessingInk" xmlns:wne="http://schemas.microsoft.com/office/word/2006/wordml" xmlns:wps="http://schemas.microsoft.com/office/word/2010/wordprocessingShape" mc:Ignorable="w14 w15 w16se w16cid w16 w16cex w16sdtdh wp14">
+<w:ftr xmlns:wpc="http://schemas.microsoft.com/office/word/2010/wordprocessingCanvas" xmlns:cx="http://schemas.microsoft.com/office/drawing/2014/chartex" xmlns:cx1="http://schemas.microsoft.com/office/drawing/2015/9/8/chartex" xmlns:cx2="http://schemas.microsoft.com/office/drawing/2015/10/21/chartex" xmlns:cx3="http://schemas.microsoft.com/office/drawing/2016/5/9/chartex" xmlns:cx4="http://schemas.microsoft.com/office/drawing/2016/5/10/chartex" xmlns:cx5="http://schemas.microsoft.com/office/drawing/2016/5/11/chartex" xmlns:cx6="http://schemas.microsoft.com/office/drawing/2016/5/12/chartex" xmlns:cx7="http://schemas.microsoft.com/office/drawing/2016/5/13/chartex" xmlns:cx8="http://schemas.microsoft.com/office/drawing/2016/5/14/chartex" xmlns:mc="http://schemas.openxmlformats.org/markup-compatibility/2006" xmlns:aink="http://schemas.microsoft.com/office/drawing/2016/ink" xmlns:am3d="http://schemas.microsoft.com/office/drawing/2017/model3d" xmlns:o="urn:schemas-microsoft-com:office:office" xmlns:oel="http://schemas.microsoft.com/office/2019/extlst" xmlns:r="http://schemas.openxmlformats.org/officeDocument/2006/relationships" xmlns:m="http://schemas.openxmlformats.org/officeDocument/2006/math" xmlns:v="urn:schemas-microsoft-com:vml" xmlns:wp14="http://schemas.microsoft.com/office/word/2010/wordprocessingDrawing" xmlns:wp="http://schemas.openxmlformats.org/drawingml/2006/wordprocessingDrawing" xmlns:w10="urn:schemas-microsoft-com:office:word" xmlns:w="http://schemas.openxmlformats.org/wordprocessingml/2006/main" xmlns:w14="http://schemas.microsoft.com/office/word/2010/wordml" xmlns:w15="http://schemas.microsoft.com/office/word/2012/wordml" xmlns:w16cex="http://schemas.microsoft.com/office/word/2018/wordml/cex" xmlns:w16cid="http://schemas.microsoft.com/office/word/2016/wordml/cid" xmlns:w16="http://schemas.microsoft.com/office/word/2018/wordml" xmlns:w16du="http://schemas.microsoft.com/office/word/2023/wordml/word16du" xmlns:w16sdtdh="http://schemas.microsoft.com/office/word/2020/wordml/sdtdatahash" xmlns:w16se="http://schemas.microsoft.com/office/word/2015/wordml/symex" xmlns:wpg="http://schemas.microsoft.com/office/word/2010/wordprocessingGroup" xmlns:wpi="http://schemas.microsoft.com/office/word/2010/wordprocessingInk" xmlns:wne="http://schemas.microsoft.com/office/word/2006/wordml" xmlns:wps="http://schemas.microsoft.com/office/word/2010/wordprocessingShape" mc:Ignorable="w14 w15 w16se w16cid w16 w16cex w16sdtdh w16du wp14">
   <w:p>
     <w:pPr>
       <w:pStyle w:val="Fuzeile"/>
@@ -32916,7 +31916,7 @@
 </file>
 
 <file path=word/footer5.xml><?xml version="1.0" encoding="utf-8"?>
-<w:ftr xmlns:wpc="http://schemas.microsoft.com/office/word/2010/wordprocessingCanvas" xmlns:cx="http://schemas.microsoft.com/office/drawing/2014/chartex" xmlns:cx1="http://schemas.microsoft.com/office/drawing/2015/9/8/chartex" xmlns:cx2="http://schemas.microsoft.com/office/drawing/2015/10/21/chartex" xmlns:cx3="http://schemas.microsoft.com/office/drawing/2016/5/9/chartex" xmlns:cx4="http://schemas.microsoft.com/office/drawing/2016/5/10/chartex" xmlns:cx5="http://schemas.microsoft.com/office/drawing/2016/5/11/chartex" xmlns:cx6="http://schemas.microsoft.com/office/drawing/2016/5/12/chartex" xmlns:cx7="http://schemas.microsoft.com/office/drawing/2016/5/13/chartex" xmlns:cx8="http://schemas.microsoft.com/office/drawing/2016/5/14/chartex" xmlns:mc="http://schemas.openxmlformats.org/markup-compatibility/2006" xmlns:aink="http://schemas.microsoft.com/office/drawing/2016/ink" xmlns:am3d="http://schemas.microsoft.com/office/drawing/2017/model3d" xmlns:o="urn:schemas-microsoft-com:office:office" xmlns:oel="http://schemas.microsoft.com/office/2019/extlst" xmlns:r="http://schemas.openxmlformats.org/officeDocument/2006/relationships" xmlns:m="http://schemas.openxmlformats.org/officeDocument/2006/math" xmlns:v="urn:schemas-microsoft-com:vml" xmlns:wp14="http://schemas.microsoft.com/office/word/2010/wordprocessingDrawing" xmlns:wp="http://schemas.openxmlformats.org/drawingml/2006/wordprocessingDrawing" xmlns:w10="urn:schemas-microsoft-com:office:word" xmlns:w="http://schemas.openxmlformats.org/wordprocessingml/2006/main" xmlns:w14="http://schemas.microsoft.com/office/word/2010/wordml" xmlns:w15="http://schemas.microsoft.com/office/word/2012/wordml" xmlns:w16cex="http://schemas.microsoft.com/office/word/2018/wordml/cex" xmlns:w16cid="http://schemas.microsoft.com/office/word/2016/wordml/cid" xmlns:w16="http://schemas.microsoft.com/office/word/2018/wordml" xmlns:w16sdtdh="http://schemas.microsoft.com/office/word/2020/wordml/sdtdatahash" xmlns:w16se="http://schemas.microsoft.com/office/word/2015/wordml/symex" xmlns:wpg="http://schemas.microsoft.com/office/word/2010/wordprocessingGroup" xmlns:wpi="http://schemas.microsoft.com/office/word/2010/wordprocessingInk" xmlns:wne="http://schemas.microsoft.com/office/word/2006/wordml" xmlns:wps="http://schemas.microsoft.com/office/word/2010/wordprocessingShape" mc:Ignorable="w14 w15 w16se w16cid w16 w16cex w16sdtdh wp14">
+<w:ftr xmlns:wpc="http://schemas.microsoft.com/office/word/2010/wordprocessingCanvas" xmlns:cx="http://schemas.microsoft.com/office/drawing/2014/chartex" xmlns:cx1="http://schemas.microsoft.com/office/drawing/2015/9/8/chartex" xmlns:cx2="http://schemas.microsoft.com/office/drawing/2015/10/21/chartex" xmlns:cx3="http://schemas.microsoft.com/office/drawing/2016/5/9/chartex" xmlns:cx4="http://schemas.microsoft.com/office/drawing/2016/5/10/chartex" xmlns:cx5="http://schemas.microsoft.com/office/drawing/2016/5/11/chartex" xmlns:cx6="http://schemas.microsoft.com/office/drawing/2016/5/12/chartex" xmlns:cx7="http://schemas.microsoft.com/office/drawing/2016/5/13/chartex" xmlns:cx8="http://schemas.microsoft.com/office/drawing/2016/5/14/chartex" xmlns:mc="http://schemas.openxmlformats.org/markup-compatibility/2006" xmlns:aink="http://schemas.microsoft.com/office/drawing/2016/ink" xmlns:am3d="http://schemas.microsoft.com/office/drawing/2017/model3d" xmlns:o="urn:schemas-microsoft-com:office:office" xmlns:oel="http://schemas.microsoft.com/office/2019/extlst" xmlns:r="http://schemas.openxmlformats.org/officeDocument/2006/relationships" xmlns:m="http://schemas.openxmlformats.org/officeDocument/2006/math" xmlns:v="urn:schemas-microsoft-com:vml" xmlns:wp14="http://schemas.microsoft.com/office/word/2010/wordprocessingDrawing" xmlns:wp="http://schemas.openxmlformats.org/drawingml/2006/wordprocessingDrawing" xmlns:w10="urn:schemas-microsoft-com:office:word" xmlns:w="http://schemas.openxmlformats.org/wordprocessingml/2006/main" xmlns:w14="http://schemas.microsoft.com/office/word/2010/wordml" xmlns:w15="http://schemas.microsoft.com/office/word/2012/wordml" xmlns:w16cex="http://schemas.microsoft.com/office/word/2018/wordml/cex" xmlns:w16cid="http://schemas.microsoft.com/office/word/2016/wordml/cid" xmlns:w16="http://schemas.microsoft.com/office/word/2018/wordml" xmlns:w16du="http://schemas.microsoft.com/office/word/2023/wordml/word16du" xmlns:w16sdtdh="http://schemas.microsoft.com/office/word/2020/wordml/sdtdatahash" xmlns:w16se="http://schemas.microsoft.com/office/word/2015/wordml/symex" xmlns:wpg="http://schemas.microsoft.com/office/word/2010/wordprocessingGroup" xmlns:wpi="http://schemas.microsoft.com/office/word/2010/wordprocessingInk" xmlns:wne="http://schemas.microsoft.com/office/word/2006/wordml" xmlns:wps="http://schemas.microsoft.com/office/word/2010/wordprocessingShape" mc:Ignorable="w14 w15 w16se w16cid w16 w16cex w16sdtdh w16du wp14">
   <w:p>
     <w:pPr>
       <w:pStyle w:val="Fuzeile"/>
@@ -32959,7 +31959,7 @@
 </file>
 
 <file path=word/footer6.xml><?xml version="1.0" encoding="utf-8"?>
-<w:ftr xmlns:wpc="http://schemas.microsoft.com/office/word/2010/wordprocessingCanvas" xmlns:cx="http://schemas.microsoft.com/office/drawing/2014/chartex" xmlns:cx1="http://schemas.microsoft.com/office/drawing/2015/9/8/chartex" xmlns:cx2="http://schemas.microsoft.com/office/drawing/2015/10/21/chartex" xmlns:cx3="http://schemas.microsoft.com/office/drawing/2016/5/9/chartex" xmlns:cx4="http://schemas.microsoft.com/office/drawing/2016/5/10/chartex" xmlns:cx5="http://schemas.microsoft.com/office/drawing/2016/5/11/chartex" xmlns:cx6="http://schemas.microsoft.com/office/drawing/2016/5/12/chartex" xmlns:cx7="http://schemas.microsoft.com/office/drawing/2016/5/13/chartex" xmlns:cx8="http://schemas.microsoft.com/office/drawing/2016/5/14/chartex" xmlns:mc="http://schemas.openxmlformats.org/markup-compatibility/2006" xmlns:aink="http://schemas.microsoft.com/office/drawing/2016/ink" xmlns:am3d="http://schemas.microsoft.com/office/drawing/2017/model3d" xmlns:o="urn:schemas-microsoft-com:office:office" xmlns:oel="http://schemas.microsoft.com/office/2019/extlst" xmlns:r="http://schemas.openxmlformats.org/officeDocument/2006/relationships" xmlns:m="http://schemas.openxmlformats.org/officeDocument/2006/math" xmlns:v="urn:schemas-microsoft-com:vml" xmlns:wp14="http://schemas.microsoft.com/office/word/2010/wordprocessingDrawing" xmlns:wp="http://schemas.openxmlformats.org/drawingml/2006/wordprocessingDrawing" xmlns:w10="urn:schemas-microsoft-com:office:word" xmlns:w="http://schemas.openxmlformats.org/wordprocessingml/2006/main" xmlns:w14="http://schemas.microsoft.com/office/word/2010/wordml" xmlns:w15="http://schemas.microsoft.com/office/word/2012/wordml" xmlns:w16cex="http://schemas.microsoft.com/office/word/2018/wordml/cex" xmlns:w16cid="http://schemas.microsoft.com/office/word/2016/wordml/cid" xmlns:w16="http://schemas.microsoft.com/office/word/2018/wordml" xmlns:w16sdtdh="http://schemas.microsoft.com/office/word/2020/wordml/sdtdatahash" xmlns:w16se="http://schemas.microsoft.com/office/word/2015/wordml/symex" xmlns:wpg="http://schemas.microsoft.com/office/word/2010/wordprocessingGroup" xmlns:wpi="http://schemas.microsoft.com/office/word/2010/wordprocessingInk" xmlns:wne="http://schemas.microsoft.com/office/word/2006/wordml" xmlns:wps="http://schemas.microsoft.com/office/word/2010/wordprocessingShape" mc:Ignorable="w14 w15 w16se w16cid w16 w16cex w16sdtdh wp14">
+<w:ftr xmlns:wpc="http://schemas.microsoft.com/office/word/2010/wordprocessingCanvas" xmlns:cx="http://schemas.microsoft.com/office/drawing/2014/chartex" xmlns:cx1="http://schemas.microsoft.com/office/drawing/2015/9/8/chartex" xmlns:cx2="http://schemas.microsoft.com/office/drawing/2015/10/21/chartex" xmlns:cx3="http://schemas.microsoft.com/office/drawing/2016/5/9/chartex" xmlns:cx4="http://schemas.microsoft.com/office/drawing/2016/5/10/chartex" xmlns:cx5="http://schemas.microsoft.com/office/drawing/2016/5/11/chartex" xmlns:cx6="http://schemas.microsoft.com/office/drawing/2016/5/12/chartex" xmlns:cx7="http://schemas.microsoft.com/office/drawing/2016/5/13/chartex" xmlns:cx8="http://schemas.microsoft.com/office/drawing/2016/5/14/chartex" xmlns:mc="http://schemas.openxmlformats.org/markup-compatibility/2006" xmlns:aink="http://schemas.microsoft.com/office/drawing/2016/ink" xmlns:am3d="http://schemas.microsoft.com/office/drawing/2017/model3d" xmlns:o="urn:schemas-microsoft-com:office:office" xmlns:oel="http://schemas.microsoft.com/office/2019/extlst" xmlns:r="http://schemas.openxmlformats.org/officeDocument/2006/relationships" xmlns:m="http://schemas.openxmlformats.org/officeDocument/2006/math" xmlns:v="urn:schemas-microsoft-com:vml" xmlns:wp14="http://schemas.microsoft.com/office/word/2010/wordprocessingDrawing" xmlns:wp="http://schemas.openxmlformats.org/drawingml/2006/wordprocessingDrawing" xmlns:w10="urn:schemas-microsoft-com:office:word" xmlns:w="http://schemas.openxmlformats.org/wordprocessingml/2006/main" xmlns:w14="http://schemas.microsoft.com/office/word/2010/wordml" xmlns:w15="http://schemas.microsoft.com/office/word/2012/wordml" xmlns:w16cex="http://schemas.microsoft.com/office/word/2018/wordml/cex" xmlns:w16cid="http://schemas.microsoft.com/office/word/2016/wordml/cid" xmlns:w16="http://schemas.microsoft.com/office/word/2018/wordml" xmlns:w16du="http://schemas.microsoft.com/office/word/2023/wordml/word16du" xmlns:w16sdtdh="http://schemas.microsoft.com/office/word/2020/wordml/sdtdatahash" xmlns:w16se="http://schemas.microsoft.com/office/word/2015/wordml/symex" xmlns:wpg="http://schemas.microsoft.com/office/word/2010/wordprocessingGroup" xmlns:wpi="http://schemas.microsoft.com/office/word/2010/wordprocessingInk" xmlns:wne="http://schemas.microsoft.com/office/word/2006/wordml" xmlns:wps="http://schemas.microsoft.com/office/word/2010/wordprocessingShape" mc:Ignorable="w14 w15 w16se w16cid w16 w16cex w16sdtdh w16du wp14">
   <w:p>
     <w:pPr>
       <w:pStyle w:val="Fuzeile"/>
@@ -33002,7 +32002,7 @@
 </file>
 
 <file path=word/footer7.xml><?xml version="1.0" encoding="utf-8"?>
-<w:ftr xmlns:wpc="http://schemas.microsoft.com/office/word/2010/wordprocessingCanvas" xmlns:cx="http://schemas.microsoft.com/office/drawing/2014/chartex" xmlns:cx1="http://schemas.microsoft.com/office/drawing/2015/9/8/chartex" xmlns:cx2="http://schemas.microsoft.com/office/drawing/2015/10/21/chartex" xmlns:cx3="http://schemas.microsoft.com/office/drawing/2016/5/9/chartex" xmlns:cx4="http://schemas.microsoft.com/office/drawing/2016/5/10/chartex" xmlns:cx5="http://schemas.microsoft.com/office/drawing/2016/5/11/chartex" xmlns:cx6="http://schemas.microsoft.com/office/drawing/2016/5/12/chartex" xmlns:cx7="http://schemas.microsoft.com/office/drawing/2016/5/13/chartex" xmlns:cx8="http://schemas.microsoft.com/office/drawing/2016/5/14/chartex" xmlns:mc="http://schemas.openxmlformats.org/markup-compatibility/2006" xmlns:aink="http://schemas.microsoft.com/office/drawing/2016/ink" xmlns:am3d="http://schemas.microsoft.com/office/drawing/2017/model3d" xmlns:o="urn:schemas-microsoft-com:office:office" xmlns:oel="http://schemas.microsoft.com/office/2019/extlst" xmlns:r="http://schemas.openxmlformats.org/officeDocument/2006/relationships" xmlns:m="http://schemas.openxmlformats.org/officeDocument/2006/math" xmlns:v="urn:schemas-microsoft-com:vml" xmlns:wp14="http://schemas.microsoft.com/office/word/2010/wordprocessingDrawing" xmlns:wp="http://schemas.openxmlformats.org/drawingml/2006/wordprocessingDrawing" xmlns:w10="urn:schemas-microsoft-com:office:word" xmlns:w="http://schemas.openxmlformats.org/wordprocessingml/2006/main" xmlns:w14="http://schemas.microsoft.com/office/word/2010/wordml" xmlns:w15="http://schemas.microsoft.com/office/word/2012/wordml" xmlns:w16cex="http://schemas.microsoft.com/office/word/2018/wordml/cex" xmlns:w16cid="http://schemas.microsoft.com/office/word/2016/wordml/cid" xmlns:w16="http://schemas.microsoft.com/office/word/2018/wordml" xmlns:w16sdtdh="http://schemas.microsoft.com/office/word/2020/wordml/sdtdatahash" xmlns:w16se="http://schemas.microsoft.com/office/word/2015/wordml/symex" xmlns:wpg="http://schemas.microsoft.com/office/word/2010/wordprocessingGroup" xmlns:wpi="http://schemas.microsoft.com/office/word/2010/wordprocessingInk" xmlns:wne="http://schemas.microsoft.com/office/word/2006/wordml" xmlns:wps="http://schemas.microsoft.com/office/word/2010/wordprocessingShape" mc:Ignorable="w14 w15 w16se w16cid w16 w16cex w16sdtdh wp14">
+<w:ftr xmlns:wpc="http://schemas.microsoft.com/office/word/2010/wordprocessingCanvas" xmlns:cx="http://schemas.microsoft.com/office/drawing/2014/chartex" xmlns:cx1="http://schemas.microsoft.com/office/drawing/2015/9/8/chartex" xmlns:cx2="http://schemas.microsoft.com/office/drawing/2015/10/21/chartex" xmlns:cx3="http://schemas.microsoft.com/office/drawing/2016/5/9/chartex" xmlns:cx4="http://schemas.microsoft.com/office/drawing/2016/5/10/chartex" xmlns:cx5="http://schemas.microsoft.com/office/drawing/2016/5/11/chartex" xmlns:cx6="http://schemas.microsoft.com/office/drawing/2016/5/12/chartex" xmlns:cx7="http://schemas.microsoft.com/office/drawing/2016/5/13/chartex" xmlns:cx8="http://schemas.microsoft.com/office/drawing/2016/5/14/chartex" xmlns:mc="http://schemas.openxmlformats.org/markup-compatibility/2006" xmlns:aink="http://schemas.microsoft.com/office/drawing/2016/ink" xmlns:am3d="http://schemas.microsoft.com/office/drawing/2017/model3d" xmlns:o="urn:schemas-microsoft-com:office:office" xmlns:oel="http://schemas.microsoft.com/office/2019/extlst" xmlns:r="http://schemas.openxmlformats.org/officeDocument/2006/relationships" xmlns:m="http://schemas.openxmlformats.org/officeDocument/2006/math" xmlns:v="urn:schemas-microsoft-com:vml" xmlns:wp14="http://schemas.microsoft.com/office/word/2010/wordprocessingDrawing" xmlns:wp="http://schemas.openxmlformats.org/drawingml/2006/wordprocessingDrawing" xmlns:w10="urn:schemas-microsoft-com:office:word" xmlns:w="http://schemas.openxmlformats.org/wordprocessingml/2006/main" xmlns:w14="http://schemas.microsoft.com/office/word/2010/wordml" xmlns:w15="http://schemas.microsoft.com/office/word/2012/wordml" xmlns:w16cex="http://schemas.microsoft.com/office/word/2018/wordml/cex" xmlns:w16cid="http://schemas.microsoft.com/office/word/2016/wordml/cid" xmlns:w16="http://schemas.microsoft.com/office/word/2018/wordml" xmlns:w16du="http://schemas.microsoft.com/office/word/2023/wordml/word16du" xmlns:w16sdtdh="http://schemas.microsoft.com/office/word/2020/wordml/sdtdatahash" xmlns:w16se="http://schemas.microsoft.com/office/word/2015/wordml/symex" xmlns:wpg="http://schemas.microsoft.com/office/word/2010/wordprocessingGroup" xmlns:wpi="http://schemas.microsoft.com/office/word/2010/wordprocessingInk" xmlns:wne="http://schemas.microsoft.com/office/word/2006/wordml" xmlns:wps="http://schemas.microsoft.com/office/word/2010/wordprocessingShape" mc:Ignorable="w14 w15 w16se w16cid w16 w16cex w16sdtdh w16du wp14">
   <w:p>
     <w:pPr>
       <w:pStyle w:val="Fuzeile"/>
@@ -33045,7 +32045,7 @@
 </file>
 
 <file path=word/footer8.xml><?xml version="1.0" encoding="utf-8"?>
-<w:ftr xmlns:wpc="http://schemas.microsoft.com/office/word/2010/wordprocessingCanvas" xmlns:cx="http://schemas.microsoft.com/office/drawing/2014/chartex" xmlns:cx1="http://schemas.microsoft.com/office/drawing/2015/9/8/chartex" xmlns:cx2="http://schemas.microsoft.com/office/drawing/2015/10/21/chartex" xmlns:cx3="http://schemas.microsoft.com/office/drawing/2016/5/9/chartex" xmlns:cx4="http://schemas.microsoft.com/office/drawing/2016/5/10/chartex" xmlns:cx5="http://schemas.microsoft.com/office/drawing/2016/5/11/chartex" xmlns:cx6="http://schemas.microsoft.com/office/drawing/2016/5/12/chartex" xmlns:cx7="http://schemas.microsoft.com/office/drawing/2016/5/13/chartex" xmlns:cx8="http://schemas.microsoft.com/office/drawing/2016/5/14/chartex" xmlns:mc="http://schemas.openxmlformats.org/markup-compatibility/2006" xmlns:aink="http://schemas.microsoft.com/office/drawing/2016/ink" xmlns:am3d="http://schemas.microsoft.com/office/drawing/2017/model3d" xmlns:o="urn:schemas-microsoft-com:office:office" xmlns:oel="http://schemas.microsoft.com/office/2019/extlst" xmlns:r="http://schemas.openxmlformats.org/officeDocument/2006/relationships" xmlns:m="http://schemas.openxmlformats.org/officeDocument/2006/math" xmlns:v="urn:schemas-microsoft-com:vml" xmlns:wp14="http://schemas.microsoft.com/office/word/2010/wordprocessingDrawing" xmlns:wp="http://schemas.openxmlformats.org/drawingml/2006/wordprocessingDrawing" xmlns:w10="urn:schemas-microsoft-com:office:word" xmlns:w="http://schemas.openxmlformats.org/wordprocessingml/2006/main" xmlns:w14="http://schemas.microsoft.com/office/word/2010/wordml" xmlns:w15="http://schemas.microsoft.com/office/word/2012/wordml" xmlns:w16cex="http://schemas.microsoft.com/office/word/2018/wordml/cex" xmlns:w16cid="http://schemas.microsoft.com/office/word/2016/wordml/cid" xmlns:w16="http://schemas.microsoft.com/office/word/2018/wordml" xmlns:w16sdtdh="http://schemas.microsoft.com/office/word/2020/wordml/sdtdatahash" xmlns:w16se="http://schemas.microsoft.com/office/word/2015/wordml/symex" xmlns:wpg="http://schemas.microsoft.com/office/word/2010/wordprocessingGroup" xmlns:wpi="http://schemas.microsoft.com/office/word/2010/wordprocessingInk" xmlns:wne="http://schemas.microsoft.com/office/word/2006/wordml" xmlns:wps="http://schemas.microsoft.com/office/word/2010/wordprocessingShape" mc:Ignorable="w14 w15 w16se w16cid w16 w16cex w16sdtdh wp14">
+<w:ftr xmlns:wpc="http://schemas.microsoft.com/office/word/2010/wordprocessingCanvas" xmlns:cx="http://schemas.microsoft.com/office/drawing/2014/chartex" xmlns:cx1="http://schemas.microsoft.com/office/drawing/2015/9/8/chartex" xmlns:cx2="http://schemas.microsoft.com/office/drawing/2015/10/21/chartex" xmlns:cx3="http://schemas.microsoft.com/office/drawing/2016/5/9/chartex" xmlns:cx4="http://schemas.microsoft.com/office/drawing/2016/5/10/chartex" xmlns:cx5="http://schemas.microsoft.com/office/drawing/2016/5/11/chartex" xmlns:cx6="http://schemas.microsoft.com/office/drawing/2016/5/12/chartex" xmlns:cx7="http://schemas.microsoft.com/office/drawing/2016/5/13/chartex" xmlns:cx8="http://schemas.microsoft.com/office/drawing/2016/5/14/chartex" xmlns:mc="http://schemas.openxmlformats.org/markup-compatibility/2006" xmlns:aink="http://schemas.microsoft.com/office/drawing/2016/ink" xmlns:am3d="http://schemas.microsoft.com/office/drawing/2017/model3d" xmlns:o="urn:schemas-microsoft-com:office:office" xmlns:oel="http://schemas.microsoft.com/office/2019/extlst" xmlns:r="http://schemas.openxmlformats.org/officeDocument/2006/relationships" xmlns:m="http://schemas.openxmlformats.org/officeDocument/2006/math" xmlns:v="urn:schemas-microsoft-com:vml" xmlns:wp14="http://schemas.microsoft.com/office/word/2010/wordprocessingDrawing" xmlns:wp="http://schemas.openxmlformats.org/drawingml/2006/wordprocessingDrawing" xmlns:w10="urn:schemas-microsoft-com:office:word" xmlns:w="http://schemas.openxmlformats.org/wordprocessingml/2006/main" xmlns:w14="http://schemas.microsoft.com/office/word/2010/wordml" xmlns:w15="http://schemas.microsoft.com/office/word/2012/wordml" xmlns:w16cex="http://schemas.microsoft.com/office/word/2018/wordml/cex" xmlns:w16cid="http://schemas.microsoft.com/office/word/2016/wordml/cid" xmlns:w16="http://schemas.microsoft.com/office/word/2018/wordml" xmlns:w16du="http://schemas.microsoft.com/office/word/2023/wordml/word16du" xmlns:w16sdtdh="http://schemas.microsoft.com/office/word/2020/wordml/sdtdatahash" xmlns:w16se="http://schemas.microsoft.com/office/word/2015/wordml/symex" xmlns:wpg="http://schemas.microsoft.com/office/word/2010/wordprocessingGroup" xmlns:wpi="http://schemas.microsoft.com/office/word/2010/wordprocessingInk" xmlns:wne="http://schemas.microsoft.com/office/word/2006/wordml" xmlns:wps="http://schemas.microsoft.com/office/word/2010/wordprocessingShape" mc:Ignorable="w14 w15 w16se w16cid w16 w16cex w16sdtdh w16du wp14">
   <w:p>
     <w:pPr>
       <w:pStyle w:val="Fuzeile"/>
@@ -33088,7 +32088,7 @@
 </file>
 
 <file path=word/footer9.xml><?xml version="1.0" encoding="utf-8"?>
-<w:ftr xmlns:wpc="http://schemas.microsoft.com/office/word/2010/wordprocessingCanvas" xmlns:cx="http://schemas.microsoft.com/office/drawing/2014/chartex" xmlns:cx1="http://schemas.microsoft.com/office/drawing/2015/9/8/chartex" xmlns:cx2="http://schemas.microsoft.com/office/drawing/2015/10/21/chartex" xmlns:cx3="http://schemas.microsoft.com/office/drawing/2016/5/9/chartex" xmlns:cx4="http://schemas.microsoft.com/office/drawing/2016/5/10/chartex" xmlns:cx5="http://schemas.microsoft.com/office/drawing/2016/5/11/chartex" xmlns:cx6="http://schemas.microsoft.com/office/drawing/2016/5/12/chartex" xmlns:cx7="http://schemas.microsoft.com/office/drawing/2016/5/13/chartex" xmlns:cx8="http://schemas.microsoft.com/office/drawing/2016/5/14/chartex" xmlns:mc="http://schemas.openxmlformats.org/markup-compatibility/2006" xmlns:aink="http://schemas.microsoft.com/office/drawing/2016/ink" xmlns:am3d="http://schemas.microsoft.com/office/drawing/2017/model3d" xmlns:o="urn:schemas-microsoft-com:office:office" xmlns:oel="http://schemas.microsoft.com/office/2019/extlst" xmlns:r="http://schemas.openxmlformats.org/officeDocument/2006/relationships" xmlns:m="http://schemas.openxmlformats.org/officeDocument/2006/math" xmlns:v="urn:schemas-microsoft-com:vml" xmlns:wp14="http://schemas.microsoft.com/office/word/2010/wordprocessingDrawing" xmlns:wp="http://schemas.openxmlformats.org/drawingml/2006/wordprocessingDrawing" xmlns:w10="urn:schemas-microsoft-com:office:word" xmlns:w="http://schemas.openxmlformats.org/wordprocessingml/2006/main" xmlns:w14="http://schemas.microsoft.com/office/word/2010/wordml" xmlns:w15="http://schemas.microsoft.com/office/word/2012/wordml" xmlns:w16cex="http://schemas.microsoft.com/office/word/2018/wordml/cex" xmlns:w16cid="http://schemas.microsoft.com/office/word/2016/wordml/cid" xmlns:w16="http://schemas.microsoft.com/office/word/2018/wordml" xmlns:w16sdtdh="http://schemas.microsoft.com/office/word/2020/wordml/sdtdatahash" xmlns:w16se="http://schemas.microsoft.com/office/word/2015/wordml/symex" xmlns:wpg="http://schemas.microsoft.com/office/word/2010/wordprocessingGroup" xmlns:wpi="http://schemas.microsoft.com/office/word/2010/wordprocessingInk" xmlns:wne="http://schemas.microsoft.com/office/word/2006/wordml" xmlns:wps="http://schemas.microsoft.com/office/word/2010/wordprocessingShape" mc:Ignorable="w14 w15 w16se w16cid w16 w16cex w16sdtdh wp14">
+<w:ftr xmlns:wpc="http://schemas.microsoft.com/office/word/2010/wordprocessingCanvas" xmlns:cx="http://schemas.microsoft.com/office/drawing/2014/chartex" xmlns:cx1="http://schemas.microsoft.com/office/drawing/2015/9/8/chartex" xmlns:cx2="http://schemas.microsoft.com/office/drawing/2015/10/21/chartex" xmlns:cx3="http://schemas.microsoft.com/office/drawing/2016/5/9/chartex" xmlns:cx4="http://schemas.microsoft.com/office/drawing/2016/5/10/chartex" xmlns:cx5="http://schemas.microsoft.com/office/drawing/2016/5/11/chartex" xmlns:cx6="http://schemas.microsoft.com/office/drawing/2016/5/12/chartex" xmlns:cx7="http://schemas.microsoft.com/office/drawing/2016/5/13/chartex" xmlns:cx8="http://schemas.microsoft.com/office/drawing/2016/5/14/chartex" xmlns:mc="http://schemas.openxmlformats.org/markup-compatibility/2006" xmlns:aink="http://schemas.microsoft.com/office/drawing/2016/ink" xmlns:am3d="http://schemas.microsoft.com/office/drawing/2017/model3d" xmlns:o="urn:schemas-microsoft-com:office:office" xmlns:oel="http://schemas.microsoft.com/office/2019/extlst" xmlns:r="http://schemas.openxmlformats.org/officeDocument/2006/relationships" xmlns:m="http://schemas.openxmlformats.org/officeDocument/2006/math" xmlns:v="urn:schemas-microsoft-com:vml" xmlns:wp14="http://schemas.microsoft.com/office/word/2010/wordprocessingDrawing" xmlns:wp="http://schemas.openxmlformats.org/drawingml/2006/wordprocessingDrawing" xmlns:w10="urn:schemas-microsoft-com:office:word" xmlns:w="http://schemas.openxmlformats.org/wordprocessingml/2006/main" xmlns:w14="http://schemas.microsoft.com/office/word/2010/wordml" xmlns:w15="http://schemas.microsoft.com/office/word/2012/wordml" xmlns:w16cex="http://schemas.microsoft.com/office/word/2018/wordml/cex" xmlns:w16cid="http://schemas.microsoft.com/office/word/2016/wordml/cid" xmlns:w16="http://schemas.microsoft.com/office/word/2018/wordml" xmlns:w16du="http://schemas.microsoft.com/office/word/2023/wordml/word16du" xmlns:w16sdtdh="http://schemas.microsoft.com/office/word/2020/wordml/sdtdatahash" xmlns:w16se="http://schemas.microsoft.com/office/word/2015/wordml/symex" xmlns:wpg="http://schemas.microsoft.com/office/word/2010/wordprocessingGroup" xmlns:wpi="http://schemas.microsoft.com/office/word/2010/wordprocessingInk" xmlns:wne="http://schemas.microsoft.com/office/word/2006/wordml" xmlns:wps="http://schemas.microsoft.com/office/word/2010/wordprocessingShape" mc:Ignorable="w14 w15 w16se w16cid w16 w16cex w16sdtdh w16du wp14">
   <w:p>
     <w:pPr>
       <w:pStyle w:val="Fuzeile"/>
@@ -33131,7 +32131,7 @@
 </file>
 
 <file path=word/footnotes.xml><?xml version="1.0" encoding="utf-8"?>
-<w:footnotes xmlns:wpc="http://schemas.microsoft.com/office/word/2010/wordprocessingCanvas" xmlns:cx="http://schemas.microsoft.com/office/drawing/2014/chartex" xmlns:cx1="http://schemas.microsoft.com/office/drawing/2015/9/8/chartex" xmlns:cx2="http://schemas.microsoft.com/office/drawing/2015/10/21/chartex" xmlns:cx3="http://schemas.microsoft.com/office/drawing/2016/5/9/chartex" xmlns:cx4="http://schemas.microsoft.com/office/drawing/2016/5/10/chartex" xmlns:cx5="http://schemas.microsoft.com/office/drawing/2016/5/11/chartex" xmlns:cx6="http://schemas.microsoft.com/office/drawing/2016/5/12/chartex" xmlns:cx7="http://schemas.microsoft.com/office/drawing/2016/5/13/chartex" xmlns:cx8="http://schemas.microsoft.com/office/drawing/2016/5/14/chartex" xmlns:mc="http://schemas.openxmlformats.org/markup-compatibility/2006" xmlns:aink="http://schemas.microsoft.com/office/drawing/2016/ink" xmlns:am3d="http://schemas.microsoft.com/office/drawing/2017/model3d" xmlns:o="urn:schemas-microsoft-com:office:office" xmlns:oel="http://schemas.microsoft.com/office/2019/extlst" xmlns:r="http://schemas.openxmlformats.org/officeDocument/2006/relationships" xmlns:m="http://schemas.openxmlformats.org/officeDocument/2006/math" xmlns:v="urn:schemas-microsoft-com:vml" xmlns:wp14="http://schemas.microsoft.com/office/word/2010/wordprocessingDrawing" xmlns:wp="http://schemas.openxmlformats.org/drawingml/2006/wordprocessingDrawing" xmlns:w10="urn:schemas-microsoft-com:office:word" xmlns:w="http://schemas.openxmlformats.org/wordprocessingml/2006/main" xmlns:w14="http://schemas.microsoft.com/office/word/2010/wordml" xmlns:w15="http://schemas.microsoft.com/office/word/2012/wordml" xmlns:w16cex="http://schemas.microsoft.com/office/word/2018/wordml/cex" xmlns:w16cid="http://schemas.microsoft.com/office/word/2016/wordml/cid" xmlns:w16="http://schemas.microsoft.com/office/word/2018/wordml" xmlns:w16sdtdh="http://schemas.microsoft.com/office/word/2020/wordml/sdtdatahash" xmlns:w16se="http://schemas.microsoft.com/office/word/2015/wordml/symex" xmlns:wpg="http://schemas.microsoft.com/office/word/2010/wordprocessingGroup" xmlns:wpi="http://schemas.microsoft.com/office/word/2010/wordprocessingInk" xmlns:wne="http://schemas.microsoft.com/office/word/2006/wordml" xmlns:wps="http://schemas.microsoft.com/office/word/2010/wordprocessingShape" mc:Ignorable="w14 w15 w16se w16cid w16 w16cex w16sdtdh wp14">
+<w:footnotes xmlns:wpc="http://schemas.microsoft.com/office/word/2010/wordprocessingCanvas" xmlns:cx="http://schemas.microsoft.com/office/drawing/2014/chartex" xmlns:cx1="http://schemas.microsoft.com/office/drawing/2015/9/8/chartex" xmlns:cx2="http://schemas.microsoft.com/office/drawing/2015/10/21/chartex" xmlns:cx3="http://schemas.microsoft.com/office/drawing/2016/5/9/chartex" xmlns:cx4="http://schemas.microsoft.com/office/drawing/2016/5/10/chartex" xmlns:cx5="http://schemas.microsoft.com/office/drawing/2016/5/11/chartex" xmlns:cx6="http://schemas.microsoft.com/office/drawing/2016/5/12/chartex" xmlns:cx7="http://schemas.microsoft.com/office/drawing/2016/5/13/chartex" xmlns:cx8="http://schemas.microsoft.com/office/drawing/2016/5/14/chartex" xmlns:mc="http://schemas.openxmlformats.org/markup-compatibility/2006" xmlns:aink="http://schemas.microsoft.com/office/drawing/2016/ink" xmlns:am3d="http://schemas.microsoft.com/office/drawing/2017/model3d" xmlns:o="urn:schemas-microsoft-com:office:office" xmlns:oel="http://schemas.microsoft.com/office/2019/extlst" xmlns:r="http://schemas.openxmlformats.org/officeDocument/2006/relationships" xmlns:m="http://schemas.openxmlformats.org/officeDocument/2006/math" xmlns:v="urn:schemas-microsoft-com:vml" xmlns:wp14="http://schemas.microsoft.com/office/word/2010/wordprocessingDrawing" xmlns:wp="http://schemas.openxmlformats.org/drawingml/2006/wordprocessingDrawing" xmlns:w10="urn:schemas-microsoft-com:office:word" xmlns:w="http://schemas.openxmlformats.org/wordprocessingml/2006/main" xmlns:w14="http://schemas.microsoft.com/office/word/2010/wordml" xmlns:w15="http://schemas.microsoft.com/office/word/2012/wordml" xmlns:w16cex="http://schemas.microsoft.com/office/word/2018/wordml/cex" xmlns:w16cid="http://schemas.microsoft.com/office/word/2016/wordml/cid" xmlns:w16="http://schemas.microsoft.com/office/word/2018/wordml" xmlns:w16du="http://schemas.microsoft.com/office/word/2023/wordml/word16du" xmlns:w16sdtdh="http://schemas.microsoft.com/office/word/2020/wordml/sdtdatahash" xmlns:w16se="http://schemas.microsoft.com/office/word/2015/wordml/symex" xmlns:wpg="http://schemas.microsoft.com/office/word/2010/wordprocessingGroup" xmlns:wpi="http://schemas.microsoft.com/office/word/2010/wordprocessingInk" xmlns:wne="http://schemas.microsoft.com/office/word/2006/wordml" xmlns:wps="http://schemas.microsoft.com/office/word/2010/wordprocessingShape" mc:Ignorable="w14 w15 w16se w16cid w16 w16cex w16sdtdh w16du wp14">
   <w:footnote w:type="separator" w:id="-1">
     <w:p>
       <w:r>
@@ -33150,7 +32150,7 @@
 </file>
 
 <file path=word/numbering.xml><?xml version="1.0" encoding="utf-8"?>
-<w:numbering xmlns:wpc="http://schemas.microsoft.com/office/word/2010/wordprocessingCanvas" xmlns:cx="http://schemas.microsoft.com/office/drawing/2014/chartex" xmlns:cx1="http://schemas.microsoft.com/office/drawing/2015/9/8/chartex" xmlns:cx2="http://schemas.microsoft.com/office/drawing/2015/10/21/chartex" xmlns:cx3="http://schemas.microsoft.com/office/drawing/2016/5/9/chartex" xmlns:cx4="http://schemas.microsoft.com/office/drawing/2016/5/10/chartex" xmlns:cx5="http://schemas.microsoft.com/office/drawing/2016/5/11/chartex" xmlns:cx6="http://schemas.microsoft.com/office/drawing/2016/5/12/chartex" xmlns:cx7="http://schemas.microsoft.com/office/drawing/2016/5/13/chartex" xmlns:cx8="http://schemas.microsoft.com/office/drawing/2016/5/14/chartex" xmlns:mc="http://schemas.openxmlformats.org/markup-compatibility/2006" xmlns:aink="http://schemas.microsoft.com/office/drawing/2016/ink" xmlns:am3d="http://schemas.microsoft.com/office/drawing/2017/model3d" xmlns:o="urn:schemas-microsoft-com:office:office" xmlns:oel="http://schemas.microsoft.com/office/2019/extlst" xmlns:r="http://schemas.openxmlformats.org/officeDocument/2006/relationships" xmlns:m="http://schemas.openxmlformats.org/officeDocument/2006/math" xmlns:v="urn:schemas-microsoft-com:vml" xmlns:wp14="http://schemas.microsoft.com/office/word/2010/wordprocessingDrawing" xmlns:wp="http://schemas.openxmlformats.org/drawingml/2006/wordprocessingDrawing" xmlns:w10="urn:schemas-microsoft-com:office:word" xmlns:w="http://schemas.openxmlformats.org/wordprocessingml/2006/main" xmlns:w14="http://schemas.microsoft.com/office/word/2010/wordml" xmlns:w15="http://schemas.microsoft.com/office/word/2012/wordml" xmlns:w16cex="http://schemas.microsoft.com/office/word/2018/wordml/cex" xmlns:w16cid="http://schemas.microsoft.com/office/word/2016/wordml/cid" xmlns:w16="http://schemas.microsoft.com/office/word/2018/wordml" xmlns:w16sdtdh="http://schemas.microsoft.com/office/word/2020/wordml/sdtdatahash" xmlns:w16se="http://schemas.microsoft.com/office/word/2015/wordml/symex" xmlns:wpg="http://schemas.microsoft.com/office/word/2010/wordprocessingGroup" xmlns:wpi="http://schemas.microsoft.com/office/word/2010/wordprocessingInk" xmlns:wne="http://schemas.microsoft.com/office/word/2006/wordml" xmlns:wps="http://schemas.microsoft.com/office/word/2010/wordprocessingShape" mc:Ignorable="w14 w15 w16se w16cid w16 w16cex w16sdtdh wp14">
+<w:numbering xmlns:wpc="http://schemas.microsoft.com/office/word/2010/wordprocessingCanvas" xmlns:cx="http://schemas.microsoft.com/office/drawing/2014/chartex" xmlns:cx1="http://schemas.microsoft.com/office/drawing/2015/9/8/chartex" xmlns:cx2="http://schemas.microsoft.com/office/drawing/2015/10/21/chartex" xmlns:cx3="http://schemas.microsoft.com/office/drawing/2016/5/9/chartex" xmlns:cx4="http://schemas.microsoft.com/office/drawing/2016/5/10/chartex" xmlns:cx5="http://schemas.microsoft.com/office/drawing/2016/5/11/chartex" xmlns:cx6="http://schemas.microsoft.com/office/drawing/2016/5/12/chartex" xmlns:cx7="http://schemas.microsoft.com/office/drawing/2016/5/13/chartex" xmlns:cx8="http://schemas.microsoft.com/office/drawing/2016/5/14/chartex" xmlns:mc="http://schemas.openxmlformats.org/markup-compatibility/2006" xmlns:aink="http://schemas.microsoft.com/office/drawing/2016/ink" xmlns:am3d="http://schemas.microsoft.com/office/drawing/2017/model3d" xmlns:o="urn:schemas-microsoft-com:office:office" xmlns:oel="http://schemas.microsoft.com/office/2019/extlst" xmlns:r="http://schemas.openxmlformats.org/officeDocument/2006/relationships" xmlns:m="http://schemas.openxmlformats.org/officeDocument/2006/math" xmlns:v="urn:schemas-microsoft-com:vml" xmlns:wp14="http://schemas.microsoft.com/office/word/2010/wordprocessingDrawing" xmlns:wp="http://schemas.openxmlformats.org/drawingml/2006/wordprocessingDrawing" xmlns:w10="urn:schemas-microsoft-com:office:word" xmlns:w="http://schemas.openxmlformats.org/wordprocessingml/2006/main" xmlns:w14="http://schemas.microsoft.com/office/word/2010/wordml" xmlns:w15="http://schemas.microsoft.com/office/word/2012/wordml" xmlns:w16cex="http://schemas.microsoft.com/office/word/2018/wordml/cex" xmlns:w16cid="http://schemas.microsoft.com/office/word/2016/wordml/cid" xmlns:w16="http://schemas.microsoft.com/office/word/2018/wordml" xmlns:w16du="http://schemas.microsoft.com/office/word/2023/wordml/word16du" xmlns:w16sdtdh="http://schemas.microsoft.com/office/word/2020/wordml/sdtdatahash" xmlns:w16se="http://schemas.microsoft.com/office/word/2015/wordml/symex" xmlns:wpg="http://schemas.microsoft.com/office/word/2010/wordprocessingGroup" xmlns:wpi="http://schemas.microsoft.com/office/word/2010/wordprocessingInk" xmlns:wne="http://schemas.microsoft.com/office/word/2006/wordml" xmlns:wps="http://schemas.microsoft.com/office/word/2010/wordprocessingShape" mc:Ignorable="w14 w15 w16se w16cid w16 w16cex w16sdtdh w16du wp14">
   <w:abstractNum w:abstractNumId="0" w15:restartNumberingAfterBreak="0">
     <w:nsid w:val="02DA23A2"/>
     <w:multiLevelType w:val="hybridMultilevel"/>
@@ -38196,12 +37196,24 @@
   <w:num w:numId="53" w16cid:durableId="1109659881">
     <w:abstractNumId w:val="16"/>
   </w:num>
+  <w:num w:numId="54" w16cid:durableId="734360295">
+    <w:abstractNumId w:val="38"/>
+  </w:num>
+  <w:num w:numId="55" w16cid:durableId="879978010">
+    <w:abstractNumId w:val="38"/>
+  </w:num>
+  <w:num w:numId="56" w16cid:durableId="1797868587">
+    <w:abstractNumId w:val="38"/>
+  </w:num>
+  <w:num w:numId="57" w16cid:durableId="1252814279">
+    <w:abstractNumId w:val="38"/>
+  </w:num>
   <w:numIdMacAtCleanup w:val="33"/>
 </w:numbering>
 </file>
 
 <file path=word/styles.xml><?xml version="1.0" encoding="utf-8"?>
-<w:styles xmlns:mc="http://schemas.openxmlformats.org/markup-compatibility/2006" xmlns:r="http://schemas.openxmlformats.org/officeDocument/2006/relationships" xmlns:w="http://schemas.openxmlformats.org/wordprocessingml/2006/main" xmlns:w14="http://schemas.microsoft.com/office/word/2010/wordml" xmlns:w15="http://schemas.microsoft.com/office/word/2012/wordml" xmlns:w16cex="http://schemas.microsoft.com/office/word/2018/wordml/cex" xmlns:w16cid="http://schemas.microsoft.com/office/word/2016/wordml/cid" xmlns:w16="http://schemas.microsoft.com/office/word/2018/wordml" xmlns:w16sdtdh="http://schemas.microsoft.com/office/word/2020/wordml/sdtdatahash" xmlns:w16se="http://schemas.microsoft.com/office/word/2015/wordml/symex" mc:Ignorable="w14 w15 w16se w16cid w16 w16cex w16sdtdh">
+<w:styles xmlns:mc="http://schemas.openxmlformats.org/markup-compatibility/2006" xmlns:r="http://schemas.openxmlformats.org/officeDocument/2006/relationships" xmlns:w="http://schemas.openxmlformats.org/wordprocessingml/2006/main" xmlns:w14="http://schemas.microsoft.com/office/word/2010/wordml" xmlns:w15="http://schemas.microsoft.com/office/word/2012/wordml" xmlns:w16cex="http://schemas.microsoft.com/office/word/2018/wordml/cex" xmlns:w16cid="http://schemas.microsoft.com/office/word/2016/wordml/cid" xmlns:w16="http://schemas.microsoft.com/office/word/2018/wordml" xmlns:w16du="http://schemas.microsoft.com/office/word/2023/wordml/word16du" xmlns:w16sdtdh="http://schemas.microsoft.com/office/word/2020/wordml/sdtdatahash" xmlns:w16se="http://schemas.microsoft.com/office/word/2015/wordml/symex" mc:Ignorable="w14 w15 w16se w16cid w16 w16cex w16sdtdh w16du">
   <w:docDefaults>
     <w:rPrDefault>
       <w:rPr>

</xml_diff>